<commit_message>
Removed the qrcode and exam code added
</commit_message>
<xml_diff>
--- a/doc_qrcode/AS - updated.docx
+++ b/doc_qrcode/AS - updated.docx
@@ -1,10 +1,125 @@
 
 <file path=word/document.xml><?xml version="1.0" encoding="utf-8"?>
-<w:document xmlns:wpc="http://schemas.microsoft.com/office/word/2010/wordprocessingCanvas" xmlns:mc="http://schemas.openxmlformats.org/markup-compatibility/2006" xmlns:o="urn:schemas-microsoft-com:office:office" xmlns:r="http://schemas.openxmlformats.org/officeDocument/2006/relationships" xmlns:m="http://schemas.openxmlformats.org/officeDocument/2006/math" xmlns:v="urn:schemas-microsoft-com:vml" xmlns:wp14="http://schemas.microsoft.com/office/word/2010/wordprocessingDrawing" xmlns:wp="http://schemas.openxmlformats.org/drawingml/2006/wordprocessingDrawing" xmlns:w10="urn:schemas-microsoft-com:office:word" xmlns:w="http://schemas.openxmlformats.org/wordprocessingml/2006/main" xmlns:w14="http://schemas.microsoft.com/office/word/2010/wordml" xmlns:wpg="http://schemas.microsoft.com/office/word/2010/wordprocessingGroup" xmlns:wpi="http://schemas.microsoft.com/office/word/2010/wordprocessingInk" xmlns:wne="http://schemas.microsoft.com/office/word/2006/wordml" xmlns:wps="http://schemas.microsoft.com/office/word/2010/wordprocessingShape" mc:Ignorable="w14 wp14">
+<w:document xmlns:wpc="http://schemas.microsoft.com/office/word/2010/wordprocessingCanvas" xmlns:mc="http://schemas.openxmlformats.org/markup-compatibility/2006" xmlns:o="urn:schemas-microsoft-com:office:office" xmlns:r="http://schemas.openxmlformats.org/officeDocument/2006/relationships" xmlns:m="http://schemas.openxmlformats.org/officeDocument/2006/math" xmlns:v="urn:schemas-microsoft-com:vml" xmlns:wp14="http://schemas.microsoft.com/office/word/2010/wordprocessingDrawing" xmlns:wp="http://schemas.openxmlformats.org/drawingml/2006/wordprocessingDrawing" xmlns:w="http://schemas.openxmlformats.org/wordprocessingml/2006/main" xmlns:w14="http://schemas.microsoft.com/office/word/2010/wordml" xmlns:w10="urn:schemas-microsoft-com:office:word" xmlns:w15="http://schemas.microsoft.com/office/word/2012/wordml" xmlns:wpg="http://schemas.microsoft.com/office/word/2010/wordprocessingGroup" xmlns:wpi="http://schemas.microsoft.com/office/word/2010/wordprocessingInk" xmlns:wne="http://schemas.microsoft.com/office/word/2006/wordml" xmlns:wps="http://schemas.microsoft.com/office/word/2010/wordprocessingShape" xmlns:wpsCustomData="http://www.wps.cn/officeDocument/2013/wpsCustomData" mc:Ignorable="w14 w15 wp14">
   <w:body>
+    <w:tbl>
+      <w:tblPr>
+        <w:tblStyle w:val="7"/>
+        <w:tblpPr w:leftFromText="180" w:rightFromText="180" w:vertAnchor="page" w:horzAnchor="page" w:tblpX="2487" w:tblpY="1398"/>
+        <w:tblOverlap w:val="never"/>
+        <w:tblW w:w="0" w:type="auto"/>
+        <w:tblInd w:w="0" w:type="dxa"/>
+        <w:tblBorders>
+          <w:top w:val="single" w:color="auto" w:sz="12" w:space="0"/>
+          <w:left w:val="single" w:color="auto" w:sz="12" w:space="0"/>
+          <w:bottom w:val="single" w:color="auto" w:sz="12" w:space="0"/>
+          <w:right w:val="single" w:color="auto" w:sz="12" w:space="0"/>
+          <w:insideH w:val="none" w:color="auto" w:sz="0" w:space="0"/>
+          <w:insideV w:val="none" w:color="auto" w:sz="0" w:space="0"/>
+        </w:tblBorders>
+        <w:tblLayout w:type="autofit"/>
+        <w:tblCellMar>
+          <w:top w:w="0" w:type="dxa"/>
+          <w:left w:w="108" w:type="dxa"/>
+          <w:bottom w:w="0" w:type="dxa"/>
+          <w:right w:w="108" w:type="dxa"/>
+        </w:tblCellMar>
+      </w:tblPr>
+      <w:tblGrid>
+        <w:gridCol w:w="6951"/>
+      </w:tblGrid>
+      <w:tr>
+        <w:tblPrEx>
+          <w:tblBorders>
+            <w:top w:val="single" w:color="auto" w:sz="12" w:space="0"/>
+            <w:left w:val="single" w:color="auto" w:sz="12" w:space="0"/>
+            <w:bottom w:val="single" w:color="auto" w:sz="12" w:space="0"/>
+            <w:right w:val="single" w:color="auto" w:sz="12" w:space="0"/>
+            <w:insideH w:val="none" w:color="auto" w:sz="0" w:space="0"/>
+            <w:insideV w:val="none" w:color="auto" w:sz="0" w:space="0"/>
+          </w:tblBorders>
+          <w:tblCellMar>
+            <w:top w:w="0" w:type="dxa"/>
+            <w:left w:w="108" w:type="dxa"/>
+            <w:bottom w:w="0" w:type="dxa"/>
+            <w:right w:w="108" w:type="dxa"/>
+          </w:tblCellMar>
+        </w:tblPrEx>
+        <w:trPr>
+          <w:trHeight w:val="567" w:hRule="atLeast"/>
+        </w:trPr>
+        <w:tc>
+          <w:tcPr>
+            <w:tcW w:w="6951" w:type="dxa"/>
+            <w:tcBorders>
+              <w:tl2br w:val="nil"/>
+              <w:tr2bl w:val="nil"/>
+            </w:tcBorders>
+            <w:vAlign w:val="top"/>
+          </w:tcPr>
+          <w:p>
+            <w:pPr>
+              <w:jc w:val="center"/>
+              <w:rPr>
+                <w:b/>
+                <w:sz w:val="24"/>
+                <w:szCs w:val="24"/>
+                <w:u w:val="single"/>
+                <w:vertAlign w:val="baseline"/>
+              </w:rPr>
+            </w:pPr>
+          </w:p>
+        </w:tc>
+      </w:tr>
+    </w:tbl>
     <w:p>
       <w:pPr>
-        <w:jc w:val="center"/>
+        <w:jc w:val="both"/>
+        <w:rPr>
+          <w:rFonts w:hint="default"/>
+          <w:b/>
+          <w:sz w:val="24"/>
+          <w:szCs w:val="24"/>
+          <w:u w:val="none"/>
+          <w:lang w:val="en-GB"/>
+        </w:rPr>
+      </w:pPr>
+      <w:r>
+        <w:rPr>
+          <w:b/>
+          <w:sz w:val="24"/>
+          <w:szCs w:val="24"/>
+          <w:u w:val="single"/>
+          <w:lang w:val="en-GB"/>
+        </w:rPr>
+        <w:t>N</w:t>
+      </w:r>
+      <w:r>
+        <w:rPr>
+          <w:rFonts w:hint="default"/>
+          <w:b/>
+          <w:sz w:val="24"/>
+          <w:szCs w:val="24"/>
+          <w:u w:val="single"/>
+          <w:lang w:val="en-GB"/>
+        </w:rPr>
+        <w:t>ame</w:t>
+      </w:r>
+      <w:r>
+        <w:rPr>
+          <w:rFonts w:hint="default"/>
+          <w:b/>
+          <w:sz w:val="24"/>
+          <w:szCs w:val="24"/>
+          <w:u w:val="none"/>
+          <w:lang w:val="en-GB"/>
+        </w:rPr>
+        <w:t xml:space="preserve">:       </w:t>
+      </w:r>
+    </w:p>
+    <w:p>
+      <w:pPr>
+        <w:jc w:val="both"/>
         <w:rPr>
           <w:b/>
           <w:sz w:val="24"/>
@@ -13,162 +128,91 @@
         </w:rPr>
       </w:pPr>
     </w:p>
-    <w:tbl>
-      <w:tblPr>
-        <w:tblStyle w:val="TableGrid"/>
-        <w:tblW w:w="0" w:type="auto"/>
-        <w:tblLook w:val="04A0" w:firstRow="1" w:lastRow="0" w:firstColumn="1" w:lastColumn="0" w:noHBand="0" w:noVBand="1"/>
-      </w:tblPr>
-      <w:tblGrid>
-        <w:gridCol w:w="7481"/>
-      </w:tblGrid>
-      <w:tr>
-        <w:trPr>
-          <w:trHeight w:val="1336"/>
-        </w:trPr>
-        <w:tc>
-          <w:tcPr>
-            <w:tcW w:w="7481" w:type="dxa"/>
-            <w:vAlign w:val="center"/>
-          </w:tcPr>
-          <w:p>
-            <w:pPr>
-              <w:jc w:val="center"/>
-              <w:rPr>
-                <w:b/>
-                <w:sz w:val="24"/>
-                <w:szCs w:val="24"/>
-              </w:rPr>
-            </w:pPr>
-            <w:r>
-              <w:rPr>
-                <w:b/>
-                <w:sz w:val="24"/>
-                <w:szCs w:val="24"/>
-                <w:u w:val="single"/>
-              </w:rPr>
-              <w:t>Name:</w:t>
-            </w:r>
-            <w:r>
-              <w:rPr>
-                <w:b/>
-                <w:sz w:val="24"/>
-                <w:szCs w:val="24"/>
-              </w:rPr>
-              <w:t xml:space="preserve"> </w:t>
-            </w:r>
-            <w:r>
-              <w:rPr>
-                <w:b/>
-                <w:sz w:val="24"/>
-                <w:szCs w:val="24"/>
-                <w:u w:val="single"/>
-              </w:rPr>
-              <w:t>_____________________________</w:t>
-            </w:r>
-            <w:r>
-              <w:rPr>
-                <w:b/>
-                <w:sz w:val="24"/>
-                <w:szCs w:val="24"/>
-              </w:rPr>
-              <w:t xml:space="preserve">          </w:t>
-            </w:r>
-            <w:r>
-              <w:rPr>
-                <w:b/>
-                <w:sz w:val="24"/>
-                <w:szCs w:val="24"/>
-                <w:u w:val="single"/>
-              </w:rPr>
-              <w:t>Subject:</w:t>
-            </w:r>
-            <w:r>
-              <w:rPr>
-                <w:b/>
-                <w:sz w:val="24"/>
-                <w:szCs w:val="24"/>
-              </w:rPr>
-              <w:t xml:space="preserve"> </w:t>
-            </w:r>
-            <w:r>
-              <w:rPr>
-                <w:b/>
-                <w:sz w:val="24"/>
-                <w:szCs w:val="24"/>
-                <w:u w:val="single"/>
-              </w:rPr>
-              <w:t>{{ subjectStr }}</w:t>
-            </w:r>
-          </w:p>
-          <w:p>
-            <w:pPr>
-              <w:jc w:val="center"/>
-              <w:rPr>
-                <w:b/>
-                <w:sz w:val="24"/>
-                <w:szCs w:val="24"/>
-              </w:rPr>
-            </w:pPr>
-            <w:r>
-              <w:rPr>
-                <w:b/>
-                <w:sz w:val="24"/>
-                <w:szCs w:val="24"/>
-                <w:u w:val="single"/>
-              </w:rPr>
-              <w:t>SEC:</w:t>
-            </w:r>
-            <w:r>
-              <w:rPr>
-                <w:b/>
-                <w:sz w:val="24"/>
-                <w:szCs w:val="24"/>
-              </w:rPr>
-              <w:t xml:space="preserve"> ____                                                                       </w:t>
-            </w:r>
-            <w:r>
-              <w:rPr>
-                <w:b/>
-                <w:sz w:val="24"/>
-                <w:szCs w:val="24"/>
-                <w:u w:val="single"/>
-              </w:rPr>
-              <w:t>Class</w:t>
-            </w:r>
-            <w:r>
-              <w:rPr>
-                <w:b/>
-                <w:sz w:val="24"/>
-                <w:szCs w:val="24"/>
-                <w:u w:val="single"/>
-              </w:rPr>
-              <w:t>:</w:t>
-            </w:r>
-            <w:r>
-              <w:rPr>
-                <w:b/>
-                <w:sz w:val="24"/>
-                <w:szCs w:val="24"/>
-              </w:rPr>
-              <w:t xml:space="preserve"> </w:t>
-            </w:r>
-            <w:r>
-              <w:rPr>
-                <w:b/>
-                <w:sz w:val="24"/>
-                <w:szCs w:val="24"/>
-              </w:rPr>
-              <w:t>{{ class }}</w:t>
-            </w:r>
-            <w:bookmarkStart w:id="0" w:name="_GoBack"/>
-            <w:bookmarkEnd w:id="0"/>
-          </w:p>
-        </w:tc>
-      </w:tr>
-    </w:tbl>
     <w:p>
       <w:pPr>
+        <w:jc w:val="both"/>
+        <w:rPr>
+          <w:b/>
+          <w:sz w:val="24"/>
+          <w:szCs w:val="24"/>
+          <w:u w:val="single"/>
+        </w:rPr>
+      </w:pPr>
+      <w:r>
+        <w:rPr>
+          <w:b/>
+          <w:sz w:val="24"/>
+          <w:szCs w:val="24"/>
+          <w:u w:val="single"/>
+        </w:rPr>
+        <w:t>Subject:</w:t>
+      </w:r>
+      <w:r>
+        <w:rPr>
+          <w:b/>
+          <w:sz w:val="24"/>
+          <w:szCs w:val="24"/>
+        </w:rPr>
+        <w:t xml:space="preserve"> </w:t>
+      </w:r>
+      <w:r>
+        <w:rPr>
+          <w:b/>
+          <w:sz w:val="24"/>
+          <w:szCs w:val="24"/>
+          <w:u w:val="single"/>
+        </w:rPr>
+        <w:t>{{ subjectStr }}</w:t>
+      </w:r>
+      <w:r>
+        <w:rPr>
+          <w:rFonts w:hint="default"/>
+          <w:b/>
+          <w:sz w:val="24"/>
+          <w:szCs w:val="24"/>
+          <w:u w:val="none"/>
+          <w:lang w:val="en-GB"/>
+        </w:rPr>
+        <w:t xml:space="preserve">                     </w:t>
+      </w:r>
+      <w:r>
+        <w:rPr>
+          <w:b/>
+          <w:sz w:val="24"/>
+          <w:szCs w:val="24"/>
+          <w:u w:val="single"/>
+        </w:rPr>
+        <w:t>SEC:</w:t>
+      </w:r>
+      <w:r>
+        <w:rPr>
+          <w:b/>
+          <w:sz w:val="24"/>
+          <w:szCs w:val="24"/>
+        </w:rPr>
+        <w:t xml:space="preserve"> ____                             </w:t>
+      </w:r>
+      <w:r>
+        <w:rPr>
+          <w:b/>
+          <w:sz w:val="24"/>
+          <w:szCs w:val="24"/>
+          <w:u w:val="single"/>
+        </w:rPr>
+        <w:t>Class:</w:t>
+      </w:r>
+      <w:r>
+        <w:rPr>
+          <w:b/>
+          <w:sz w:val="24"/>
+          <w:szCs w:val="24"/>
+        </w:rPr>
+        <w:t xml:space="preserve"> {{ class }}</w:t>
+      </w:r>
+    </w:p>
+    <w:p>
+      <w:pPr>
+        <w:ind w:left="720" w:firstLine="720"/>
         <w:jc w:val="both"/>
         <w:rPr>
           <w:b/>
@@ -200,17 +244,25 @@
     </w:p>
     <w:tbl>
       <w:tblPr>
-        <w:tblStyle w:val="TableGrid"/>
+        <w:tblStyle w:val="7"/>
         <w:tblpPr w:leftFromText="180" w:rightFromText="180" w:vertAnchor="text" w:horzAnchor="page" w:tblpX="2554" w:tblpY="263"/>
         <w:tblW w:w="0" w:type="auto"/>
+        <w:tblInd w:w="0" w:type="dxa"/>
         <w:tblBorders>
-          <w:top w:val="single" w:sz="18" w:space="0" w:color="auto"/>
-          <w:left w:val="single" w:sz="18" w:space="0" w:color="auto"/>
-          <w:bottom w:val="single" w:sz="18" w:space="0" w:color="auto"/>
-          <w:right w:val="single" w:sz="18" w:space="0" w:color="auto"/>
+          <w:top w:val="single" w:color="auto" w:sz="18" w:space="0"/>
+          <w:left w:val="single" w:color="auto" w:sz="18" w:space="0"/>
+          <w:bottom w:val="single" w:color="auto" w:sz="18" w:space="0"/>
+          <w:right w:val="single" w:color="auto" w:sz="18" w:space="0"/>
+          <w:insideH w:val="single" w:color="auto" w:sz="4" w:space="0"/>
+          <w:insideV w:val="single" w:color="auto" w:sz="4" w:space="0"/>
         </w:tblBorders>
         <w:tblLayout w:type="fixed"/>
-        <w:tblLook w:val="04A0" w:firstRow="1" w:lastRow="0" w:firstColumn="1" w:lastColumn="0" w:noHBand="0" w:noVBand="1"/>
+        <w:tblCellMar>
+          <w:top w:w="0" w:type="dxa"/>
+          <w:left w:w="108" w:type="dxa"/>
+          <w:bottom w:w="0" w:type="dxa"/>
+          <w:right w:w="108" w:type="dxa"/>
+        </w:tblCellMar>
       </w:tblPr>
       <w:tblGrid>
         <w:gridCol w:w="323"/>
@@ -221,8 +273,18 @@
         <w:gridCol w:w="323"/>
       </w:tblGrid>
       <w:tr>
+        <w:tblPrEx>
+          <w:tblBorders>
+            <w:top w:val="single" w:color="auto" w:sz="18" w:space="0"/>
+            <w:left w:val="single" w:color="auto" w:sz="18" w:space="0"/>
+            <w:bottom w:val="single" w:color="auto" w:sz="18" w:space="0"/>
+            <w:right w:val="single" w:color="auto" w:sz="18" w:space="0"/>
+            <w:insideH w:val="single" w:color="auto" w:sz="4" w:space="0"/>
+            <w:insideV w:val="single" w:color="auto" w:sz="4" w:space="0"/>
+          </w:tblBorders>
+        </w:tblPrEx>
         <w:trPr>
-          <w:trHeight w:hRule="exact" w:val="153"/>
+          <w:trHeight w:val="153" w:hRule="exact"/>
         </w:trPr>
         <w:tc>
           <w:tcPr>
@@ -386,8 +448,18 @@
         </w:tc>
       </w:tr>
       <w:tr>
+        <w:tblPrEx>
+          <w:tblBorders>
+            <w:top w:val="single" w:color="auto" w:sz="18" w:space="0"/>
+            <w:left w:val="single" w:color="auto" w:sz="18" w:space="0"/>
+            <w:bottom w:val="single" w:color="auto" w:sz="18" w:space="0"/>
+            <w:right w:val="single" w:color="auto" w:sz="18" w:space="0"/>
+            <w:insideH w:val="single" w:color="auto" w:sz="4" w:space="0"/>
+            <w:insideV w:val="single" w:color="auto" w:sz="4" w:space="0"/>
+          </w:tblBorders>
+        </w:tblPrEx>
         <w:trPr>
-          <w:trHeight w:hRule="exact" w:val="153"/>
+          <w:trHeight w:val="153" w:hRule="exact"/>
         </w:trPr>
         <w:tc>
           <w:tcPr>
@@ -519,8 +591,24 @@
         </w:tc>
       </w:tr>
       <w:tr>
+        <w:tblPrEx>
+          <w:tblBorders>
+            <w:top w:val="single" w:color="auto" w:sz="18" w:space="0"/>
+            <w:left w:val="single" w:color="auto" w:sz="18" w:space="0"/>
+            <w:bottom w:val="single" w:color="auto" w:sz="18" w:space="0"/>
+            <w:right w:val="single" w:color="auto" w:sz="18" w:space="0"/>
+            <w:insideH w:val="single" w:color="auto" w:sz="4" w:space="0"/>
+            <w:insideV w:val="single" w:color="auto" w:sz="4" w:space="0"/>
+          </w:tblBorders>
+          <w:tblCellMar>
+            <w:top w:w="0" w:type="dxa"/>
+            <w:left w:w="108" w:type="dxa"/>
+            <w:bottom w:w="0" w:type="dxa"/>
+            <w:right w:w="108" w:type="dxa"/>
+          </w:tblCellMar>
+        </w:tblPrEx>
         <w:trPr>
-          <w:trHeight w:hRule="exact" w:val="153"/>
+          <w:trHeight w:val="153" w:hRule="exact"/>
         </w:trPr>
         <w:tc>
           <w:tcPr>
@@ -652,8 +740,24 @@
         </w:tc>
       </w:tr>
       <w:tr>
+        <w:tblPrEx>
+          <w:tblBorders>
+            <w:top w:val="single" w:color="auto" w:sz="18" w:space="0"/>
+            <w:left w:val="single" w:color="auto" w:sz="18" w:space="0"/>
+            <w:bottom w:val="single" w:color="auto" w:sz="18" w:space="0"/>
+            <w:right w:val="single" w:color="auto" w:sz="18" w:space="0"/>
+            <w:insideH w:val="single" w:color="auto" w:sz="4" w:space="0"/>
+            <w:insideV w:val="single" w:color="auto" w:sz="4" w:space="0"/>
+          </w:tblBorders>
+          <w:tblCellMar>
+            <w:top w:w="0" w:type="dxa"/>
+            <w:left w:w="108" w:type="dxa"/>
+            <w:bottom w:w="0" w:type="dxa"/>
+            <w:right w:w="108" w:type="dxa"/>
+          </w:tblCellMar>
+        </w:tblPrEx>
         <w:trPr>
-          <w:trHeight w:hRule="exact" w:val="153"/>
+          <w:trHeight w:val="153" w:hRule="exact"/>
         </w:trPr>
         <w:tc>
           <w:tcPr>
@@ -785,8 +889,18 @@
         </w:tc>
       </w:tr>
       <w:tr>
+        <w:tblPrEx>
+          <w:tblBorders>
+            <w:top w:val="single" w:color="auto" w:sz="18" w:space="0"/>
+            <w:left w:val="single" w:color="auto" w:sz="18" w:space="0"/>
+            <w:bottom w:val="single" w:color="auto" w:sz="18" w:space="0"/>
+            <w:right w:val="single" w:color="auto" w:sz="18" w:space="0"/>
+            <w:insideH w:val="single" w:color="auto" w:sz="4" w:space="0"/>
+            <w:insideV w:val="single" w:color="auto" w:sz="4" w:space="0"/>
+          </w:tblBorders>
+        </w:tblPrEx>
         <w:trPr>
-          <w:trHeight w:hRule="exact" w:val="153"/>
+          <w:trHeight w:val="153" w:hRule="exact"/>
         </w:trPr>
         <w:tc>
           <w:tcPr>
@@ -918,8 +1032,18 @@
         </w:tc>
       </w:tr>
       <w:tr>
+        <w:tblPrEx>
+          <w:tblBorders>
+            <w:top w:val="single" w:color="auto" w:sz="18" w:space="0"/>
+            <w:left w:val="single" w:color="auto" w:sz="18" w:space="0"/>
+            <w:bottom w:val="single" w:color="auto" w:sz="18" w:space="0"/>
+            <w:right w:val="single" w:color="auto" w:sz="18" w:space="0"/>
+            <w:insideH w:val="single" w:color="auto" w:sz="4" w:space="0"/>
+            <w:insideV w:val="single" w:color="auto" w:sz="4" w:space="0"/>
+          </w:tblBorders>
+        </w:tblPrEx>
         <w:trPr>
-          <w:trHeight w:hRule="exact" w:val="153"/>
+          <w:trHeight w:val="153" w:hRule="exact"/>
         </w:trPr>
         <w:tc>
           <w:tcPr>
@@ -1051,8 +1175,24 @@
         </w:tc>
       </w:tr>
       <w:tr>
+        <w:tblPrEx>
+          <w:tblBorders>
+            <w:top w:val="single" w:color="auto" w:sz="18" w:space="0"/>
+            <w:left w:val="single" w:color="auto" w:sz="18" w:space="0"/>
+            <w:bottom w:val="single" w:color="auto" w:sz="18" w:space="0"/>
+            <w:right w:val="single" w:color="auto" w:sz="18" w:space="0"/>
+            <w:insideH w:val="single" w:color="auto" w:sz="4" w:space="0"/>
+            <w:insideV w:val="single" w:color="auto" w:sz="4" w:space="0"/>
+          </w:tblBorders>
+          <w:tblCellMar>
+            <w:top w:w="0" w:type="dxa"/>
+            <w:left w:w="108" w:type="dxa"/>
+            <w:bottom w:w="0" w:type="dxa"/>
+            <w:right w:w="108" w:type="dxa"/>
+          </w:tblCellMar>
+        </w:tblPrEx>
         <w:trPr>
-          <w:trHeight w:hRule="exact" w:val="153"/>
+          <w:trHeight w:val="153" w:hRule="exact"/>
         </w:trPr>
         <w:tc>
           <w:tcPr>
@@ -1184,8 +1324,24 @@
         </w:tc>
       </w:tr>
       <w:tr>
+        <w:tblPrEx>
+          <w:tblBorders>
+            <w:top w:val="single" w:color="auto" w:sz="18" w:space="0"/>
+            <w:left w:val="single" w:color="auto" w:sz="18" w:space="0"/>
+            <w:bottom w:val="single" w:color="auto" w:sz="18" w:space="0"/>
+            <w:right w:val="single" w:color="auto" w:sz="18" w:space="0"/>
+            <w:insideH w:val="single" w:color="auto" w:sz="4" w:space="0"/>
+            <w:insideV w:val="single" w:color="auto" w:sz="4" w:space="0"/>
+          </w:tblBorders>
+          <w:tblCellMar>
+            <w:top w:w="0" w:type="dxa"/>
+            <w:left w:w="108" w:type="dxa"/>
+            <w:bottom w:w="0" w:type="dxa"/>
+            <w:right w:w="108" w:type="dxa"/>
+          </w:tblCellMar>
+        </w:tblPrEx>
         <w:trPr>
-          <w:trHeight w:hRule="exact" w:val="153"/>
+          <w:trHeight w:val="153" w:hRule="exact"/>
         </w:trPr>
         <w:tc>
           <w:tcPr>
@@ -1317,8 +1473,24 @@
         </w:tc>
       </w:tr>
       <w:tr>
+        <w:tblPrEx>
+          <w:tblBorders>
+            <w:top w:val="single" w:color="auto" w:sz="18" w:space="0"/>
+            <w:left w:val="single" w:color="auto" w:sz="18" w:space="0"/>
+            <w:bottom w:val="single" w:color="auto" w:sz="18" w:space="0"/>
+            <w:right w:val="single" w:color="auto" w:sz="18" w:space="0"/>
+            <w:insideH w:val="single" w:color="auto" w:sz="4" w:space="0"/>
+            <w:insideV w:val="single" w:color="auto" w:sz="4" w:space="0"/>
+          </w:tblBorders>
+          <w:tblCellMar>
+            <w:top w:w="0" w:type="dxa"/>
+            <w:left w:w="108" w:type="dxa"/>
+            <w:bottom w:w="0" w:type="dxa"/>
+            <w:right w:w="108" w:type="dxa"/>
+          </w:tblCellMar>
+        </w:tblPrEx>
         <w:trPr>
-          <w:trHeight w:hRule="exact" w:val="153"/>
+          <w:trHeight w:val="153" w:hRule="exact"/>
         </w:trPr>
         <w:tc>
           <w:tcPr>
@@ -1450,8 +1622,24 @@
         </w:tc>
       </w:tr>
       <w:tr>
+        <w:tblPrEx>
+          <w:tblBorders>
+            <w:top w:val="single" w:color="auto" w:sz="18" w:space="0"/>
+            <w:left w:val="single" w:color="auto" w:sz="18" w:space="0"/>
+            <w:bottom w:val="single" w:color="auto" w:sz="18" w:space="0"/>
+            <w:right w:val="single" w:color="auto" w:sz="18" w:space="0"/>
+            <w:insideH w:val="single" w:color="auto" w:sz="4" w:space="0"/>
+            <w:insideV w:val="single" w:color="auto" w:sz="4" w:space="0"/>
+          </w:tblBorders>
+          <w:tblCellMar>
+            <w:top w:w="0" w:type="dxa"/>
+            <w:left w:w="108" w:type="dxa"/>
+            <w:bottom w:w="0" w:type="dxa"/>
+            <w:right w:w="108" w:type="dxa"/>
+          </w:tblCellMar>
+        </w:tblPrEx>
         <w:trPr>
-          <w:trHeight w:hRule="exact" w:val="153"/>
+          <w:trHeight w:val="153" w:hRule="exact"/>
         </w:trPr>
         <w:tc>
           <w:tcPr>
@@ -1583,8 +1771,18 @@
         </w:tc>
       </w:tr>
       <w:tr>
+        <w:tblPrEx>
+          <w:tblBorders>
+            <w:top w:val="single" w:color="auto" w:sz="18" w:space="0"/>
+            <w:left w:val="single" w:color="auto" w:sz="18" w:space="0"/>
+            <w:bottom w:val="single" w:color="auto" w:sz="18" w:space="0"/>
+            <w:right w:val="single" w:color="auto" w:sz="18" w:space="0"/>
+            <w:insideH w:val="single" w:color="auto" w:sz="4" w:space="0"/>
+            <w:insideV w:val="single" w:color="auto" w:sz="4" w:space="0"/>
+          </w:tblBorders>
+        </w:tblPrEx>
         <w:trPr>
-          <w:trHeight w:hRule="exact" w:val="153"/>
+          <w:trHeight w:val="153" w:hRule="exact"/>
         </w:trPr>
         <w:tc>
           <w:tcPr>
@@ -1716,8 +1914,24 @@
         </w:tc>
       </w:tr>
       <w:tr>
+        <w:tblPrEx>
+          <w:tblBorders>
+            <w:top w:val="single" w:color="auto" w:sz="18" w:space="0"/>
+            <w:left w:val="single" w:color="auto" w:sz="18" w:space="0"/>
+            <w:bottom w:val="single" w:color="auto" w:sz="18" w:space="0"/>
+            <w:right w:val="single" w:color="auto" w:sz="18" w:space="0"/>
+            <w:insideH w:val="single" w:color="auto" w:sz="4" w:space="0"/>
+            <w:insideV w:val="single" w:color="auto" w:sz="4" w:space="0"/>
+          </w:tblBorders>
+          <w:tblCellMar>
+            <w:top w:w="0" w:type="dxa"/>
+            <w:left w:w="108" w:type="dxa"/>
+            <w:bottom w:w="0" w:type="dxa"/>
+            <w:right w:w="108" w:type="dxa"/>
+          </w:tblCellMar>
+        </w:tblPrEx>
         <w:trPr>
-          <w:trHeight w:hRule="exact" w:val="153"/>
+          <w:trHeight w:val="153" w:hRule="exact"/>
         </w:trPr>
         <w:tc>
           <w:tcPr>
@@ -1849,8 +2063,24 @@
         </w:tc>
       </w:tr>
       <w:tr>
+        <w:tblPrEx>
+          <w:tblBorders>
+            <w:top w:val="single" w:color="auto" w:sz="18" w:space="0"/>
+            <w:left w:val="single" w:color="auto" w:sz="18" w:space="0"/>
+            <w:bottom w:val="single" w:color="auto" w:sz="18" w:space="0"/>
+            <w:right w:val="single" w:color="auto" w:sz="18" w:space="0"/>
+            <w:insideH w:val="single" w:color="auto" w:sz="4" w:space="0"/>
+            <w:insideV w:val="single" w:color="auto" w:sz="4" w:space="0"/>
+          </w:tblBorders>
+          <w:tblCellMar>
+            <w:top w:w="0" w:type="dxa"/>
+            <w:left w:w="108" w:type="dxa"/>
+            <w:bottom w:w="0" w:type="dxa"/>
+            <w:right w:w="108" w:type="dxa"/>
+          </w:tblCellMar>
+        </w:tblPrEx>
         <w:trPr>
-          <w:trHeight w:hRule="exact" w:val="153"/>
+          <w:trHeight w:val="153" w:hRule="exact"/>
         </w:trPr>
         <w:tc>
           <w:tcPr>
@@ -1982,8 +2212,24 @@
         </w:tc>
       </w:tr>
       <w:tr>
+        <w:tblPrEx>
+          <w:tblBorders>
+            <w:top w:val="single" w:color="auto" w:sz="18" w:space="0"/>
+            <w:left w:val="single" w:color="auto" w:sz="18" w:space="0"/>
+            <w:bottom w:val="single" w:color="auto" w:sz="18" w:space="0"/>
+            <w:right w:val="single" w:color="auto" w:sz="18" w:space="0"/>
+            <w:insideH w:val="single" w:color="auto" w:sz="4" w:space="0"/>
+            <w:insideV w:val="single" w:color="auto" w:sz="4" w:space="0"/>
+          </w:tblBorders>
+          <w:tblCellMar>
+            <w:top w:w="0" w:type="dxa"/>
+            <w:left w:w="108" w:type="dxa"/>
+            <w:bottom w:w="0" w:type="dxa"/>
+            <w:right w:w="108" w:type="dxa"/>
+          </w:tblCellMar>
+        </w:tblPrEx>
         <w:trPr>
-          <w:trHeight w:hRule="exact" w:val="153"/>
+          <w:trHeight w:val="153" w:hRule="exact"/>
         </w:trPr>
         <w:tc>
           <w:tcPr>
@@ -2115,8 +2361,18 @@
         </w:tc>
       </w:tr>
       <w:tr>
+        <w:tblPrEx>
+          <w:tblBorders>
+            <w:top w:val="single" w:color="auto" w:sz="18" w:space="0"/>
+            <w:left w:val="single" w:color="auto" w:sz="18" w:space="0"/>
+            <w:bottom w:val="single" w:color="auto" w:sz="18" w:space="0"/>
+            <w:right w:val="single" w:color="auto" w:sz="18" w:space="0"/>
+            <w:insideH w:val="single" w:color="auto" w:sz="4" w:space="0"/>
+            <w:insideV w:val="single" w:color="auto" w:sz="4" w:space="0"/>
+          </w:tblBorders>
+        </w:tblPrEx>
         <w:trPr>
-          <w:trHeight w:hRule="exact" w:val="153"/>
+          <w:trHeight w:val="153" w:hRule="exact"/>
         </w:trPr>
         <w:tc>
           <w:tcPr>
@@ -2248,8 +2504,24 @@
         </w:tc>
       </w:tr>
       <w:tr>
+        <w:tblPrEx>
+          <w:tblBorders>
+            <w:top w:val="single" w:color="auto" w:sz="18" w:space="0"/>
+            <w:left w:val="single" w:color="auto" w:sz="18" w:space="0"/>
+            <w:bottom w:val="single" w:color="auto" w:sz="18" w:space="0"/>
+            <w:right w:val="single" w:color="auto" w:sz="18" w:space="0"/>
+            <w:insideH w:val="single" w:color="auto" w:sz="4" w:space="0"/>
+            <w:insideV w:val="single" w:color="auto" w:sz="4" w:space="0"/>
+          </w:tblBorders>
+          <w:tblCellMar>
+            <w:top w:w="0" w:type="dxa"/>
+            <w:left w:w="108" w:type="dxa"/>
+            <w:bottom w:w="0" w:type="dxa"/>
+            <w:right w:w="108" w:type="dxa"/>
+          </w:tblCellMar>
+        </w:tblPrEx>
         <w:trPr>
-          <w:trHeight w:hRule="exact" w:val="153"/>
+          <w:trHeight w:val="153" w:hRule="exact"/>
         </w:trPr>
         <w:tc>
           <w:tcPr>
@@ -2381,8 +2653,24 @@
         </w:tc>
       </w:tr>
       <w:tr>
+        <w:tblPrEx>
+          <w:tblBorders>
+            <w:top w:val="single" w:color="auto" w:sz="18" w:space="0"/>
+            <w:left w:val="single" w:color="auto" w:sz="18" w:space="0"/>
+            <w:bottom w:val="single" w:color="auto" w:sz="18" w:space="0"/>
+            <w:right w:val="single" w:color="auto" w:sz="18" w:space="0"/>
+            <w:insideH w:val="single" w:color="auto" w:sz="4" w:space="0"/>
+            <w:insideV w:val="single" w:color="auto" w:sz="4" w:space="0"/>
+          </w:tblBorders>
+          <w:tblCellMar>
+            <w:top w:w="0" w:type="dxa"/>
+            <w:left w:w="108" w:type="dxa"/>
+            <w:bottom w:w="0" w:type="dxa"/>
+            <w:right w:w="108" w:type="dxa"/>
+          </w:tblCellMar>
+        </w:tblPrEx>
         <w:trPr>
-          <w:trHeight w:hRule="exact" w:val="153"/>
+          <w:trHeight w:val="153" w:hRule="exact"/>
         </w:trPr>
         <w:tc>
           <w:tcPr>
@@ -2514,8 +2802,18 @@
         </w:tc>
       </w:tr>
       <w:tr>
+        <w:tblPrEx>
+          <w:tblBorders>
+            <w:top w:val="single" w:color="auto" w:sz="18" w:space="0"/>
+            <w:left w:val="single" w:color="auto" w:sz="18" w:space="0"/>
+            <w:bottom w:val="single" w:color="auto" w:sz="18" w:space="0"/>
+            <w:right w:val="single" w:color="auto" w:sz="18" w:space="0"/>
+            <w:insideH w:val="single" w:color="auto" w:sz="4" w:space="0"/>
+            <w:insideV w:val="single" w:color="auto" w:sz="4" w:space="0"/>
+          </w:tblBorders>
+        </w:tblPrEx>
         <w:trPr>
-          <w:trHeight w:hRule="exact" w:val="153"/>
+          <w:trHeight w:val="153" w:hRule="exact"/>
         </w:trPr>
         <w:tc>
           <w:tcPr>
@@ -2647,8 +2945,24 @@
         </w:tc>
       </w:tr>
       <w:tr>
+        <w:tblPrEx>
+          <w:tblBorders>
+            <w:top w:val="single" w:color="auto" w:sz="18" w:space="0"/>
+            <w:left w:val="single" w:color="auto" w:sz="18" w:space="0"/>
+            <w:bottom w:val="single" w:color="auto" w:sz="18" w:space="0"/>
+            <w:right w:val="single" w:color="auto" w:sz="18" w:space="0"/>
+            <w:insideH w:val="single" w:color="auto" w:sz="4" w:space="0"/>
+            <w:insideV w:val="single" w:color="auto" w:sz="4" w:space="0"/>
+          </w:tblBorders>
+          <w:tblCellMar>
+            <w:top w:w="0" w:type="dxa"/>
+            <w:left w:w="108" w:type="dxa"/>
+            <w:bottom w:w="0" w:type="dxa"/>
+            <w:right w:w="108" w:type="dxa"/>
+          </w:tblCellMar>
+        </w:tblPrEx>
         <w:trPr>
-          <w:trHeight w:hRule="exact" w:val="153"/>
+          <w:trHeight w:val="153" w:hRule="exact"/>
         </w:trPr>
         <w:tc>
           <w:tcPr>
@@ -2780,8 +3094,24 @@
         </w:tc>
       </w:tr>
       <w:tr>
+        <w:tblPrEx>
+          <w:tblBorders>
+            <w:top w:val="single" w:color="auto" w:sz="18" w:space="0"/>
+            <w:left w:val="single" w:color="auto" w:sz="18" w:space="0"/>
+            <w:bottom w:val="single" w:color="auto" w:sz="18" w:space="0"/>
+            <w:right w:val="single" w:color="auto" w:sz="18" w:space="0"/>
+            <w:insideH w:val="single" w:color="auto" w:sz="4" w:space="0"/>
+            <w:insideV w:val="single" w:color="auto" w:sz="4" w:space="0"/>
+          </w:tblBorders>
+          <w:tblCellMar>
+            <w:top w:w="0" w:type="dxa"/>
+            <w:left w:w="108" w:type="dxa"/>
+            <w:bottom w:w="0" w:type="dxa"/>
+            <w:right w:w="108" w:type="dxa"/>
+          </w:tblCellMar>
+        </w:tblPrEx>
         <w:trPr>
-          <w:trHeight w:hRule="exact" w:val="153"/>
+          <w:trHeight w:val="153" w:hRule="exact"/>
         </w:trPr>
         <w:tc>
           <w:tcPr>
@@ -2913,8 +3243,24 @@
         </w:tc>
       </w:tr>
       <w:tr>
+        <w:tblPrEx>
+          <w:tblBorders>
+            <w:top w:val="single" w:color="auto" w:sz="18" w:space="0"/>
+            <w:left w:val="single" w:color="auto" w:sz="18" w:space="0"/>
+            <w:bottom w:val="single" w:color="auto" w:sz="18" w:space="0"/>
+            <w:right w:val="single" w:color="auto" w:sz="18" w:space="0"/>
+            <w:insideH w:val="single" w:color="auto" w:sz="4" w:space="0"/>
+            <w:insideV w:val="single" w:color="auto" w:sz="4" w:space="0"/>
+          </w:tblBorders>
+          <w:tblCellMar>
+            <w:top w:w="0" w:type="dxa"/>
+            <w:left w:w="108" w:type="dxa"/>
+            <w:bottom w:w="0" w:type="dxa"/>
+            <w:right w:w="108" w:type="dxa"/>
+          </w:tblCellMar>
+        </w:tblPrEx>
         <w:trPr>
-          <w:trHeight w:hRule="exact" w:val="153"/>
+          <w:trHeight w:val="153" w:hRule="exact"/>
         </w:trPr>
         <w:tc>
           <w:tcPr>
@@ -3046,8 +3392,24 @@
         </w:tc>
       </w:tr>
       <w:tr>
+        <w:tblPrEx>
+          <w:tblBorders>
+            <w:top w:val="single" w:color="auto" w:sz="18" w:space="0"/>
+            <w:left w:val="single" w:color="auto" w:sz="18" w:space="0"/>
+            <w:bottom w:val="single" w:color="auto" w:sz="18" w:space="0"/>
+            <w:right w:val="single" w:color="auto" w:sz="18" w:space="0"/>
+            <w:insideH w:val="single" w:color="auto" w:sz="4" w:space="0"/>
+            <w:insideV w:val="single" w:color="auto" w:sz="4" w:space="0"/>
+          </w:tblBorders>
+          <w:tblCellMar>
+            <w:top w:w="0" w:type="dxa"/>
+            <w:left w:w="108" w:type="dxa"/>
+            <w:bottom w:w="0" w:type="dxa"/>
+            <w:right w:w="108" w:type="dxa"/>
+          </w:tblCellMar>
+        </w:tblPrEx>
         <w:trPr>
-          <w:trHeight w:hRule="exact" w:val="153"/>
+          <w:trHeight w:val="153" w:hRule="exact"/>
         </w:trPr>
         <w:tc>
           <w:tcPr>
@@ -3179,8 +3541,24 @@
         </w:tc>
       </w:tr>
       <w:tr>
+        <w:tblPrEx>
+          <w:tblBorders>
+            <w:top w:val="single" w:color="auto" w:sz="18" w:space="0"/>
+            <w:left w:val="single" w:color="auto" w:sz="18" w:space="0"/>
+            <w:bottom w:val="single" w:color="auto" w:sz="18" w:space="0"/>
+            <w:right w:val="single" w:color="auto" w:sz="18" w:space="0"/>
+            <w:insideH w:val="single" w:color="auto" w:sz="4" w:space="0"/>
+            <w:insideV w:val="single" w:color="auto" w:sz="4" w:space="0"/>
+          </w:tblBorders>
+          <w:tblCellMar>
+            <w:top w:w="0" w:type="dxa"/>
+            <w:left w:w="108" w:type="dxa"/>
+            <w:bottom w:w="0" w:type="dxa"/>
+            <w:right w:w="108" w:type="dxa"/>
+          </w:tblCellMar>
+        </w:tblPrEx>
         <w:trPr>
-          <w:trHeight w:hRule="exact" w:val="153"/>
+          <w:trHeight w:val="153" w:hRule="exact"/>
         </w:trPr>
         <w:tc>
           <w:tcPr>
@@ -3312,8 +3690,18 @@
         </w:tc>
       </w:tr>
       <w:tr>
+        <w:tblPrEx>
+          <w:tblBorders>
+            <w:top w:val="single" w:color="auto" w:sz="18" w:space="0"/>
+            <w:left w:val="single" w:color="auto" w:sz="18" w:space="0"/>
+            <w:bottom w:val="single" w:color="auto" w:sz="18" w:space="0"/>
+            <w:right w:val="single" w:color="auto" w:sz="18" w:space="0"/>
+            <w:insideH w:val="single" w:color="auto" w:sz="4" w:space="0"/>
+            <w:insideV w:val="single" w:color="auto" w:sz="4" w:space="0"/>
+          </w:tblBorders>
+        </w:tblPrEx>
         <w:trPr>
-          <w:trHeight w:hRule="exact" w:val="153"/>
+          <w:trHeight w:val="153" w:hRule="exact"/>
         </w:trPr>
         <w:tc>
           <w:tcPr>
@@ -3445,8 +3833,18 @@
         </w:tc>
       </w:tr>
       <w:tr>
+        <w:tblPrEx>
+          <w:tblBorders>
+            <w:top w:val="single" w:color="auto" w:sz="18" w:space="0"/>
+            <w:left w:val="single" w:color="auto" w:sz="18" w:space="0"/>
+            <w:bottom w:val="single" w:color="auto" w:sz="18" w:space="0"/>
+            <w:right w:val="single" w:color="auto" w:sz="18" w:space="0"/>
+            <w:insideH w:val="single" w:color="auto" w:sz="4" w:space="0"/>
+            <w:insideV w:val="single" w:color="auto" w:sz="4" w:space="0"/>
+          </w:tblBorders>
+        </w:tblPrEx>
         <w:trPr>
-          <w:trHeight w:hRule="exact" w:val="153"/>
+          <w:trHeight w:val="153" w:hRule="exact"/>
         </w:trPr>
         <w:tc>
           <w:tcPr>
@@ -3578,8 +3976,24 @@
         </w:tc>
       </w:tr>
       <w:tr>
+        <w:tblPrEx>
+          <w:tblBorders>
+            <w:top w:val="single" w:color="auto" w:sz="18" w:space="0"/>
+            <w:left w:val="single" w:color="auto" w:sz="18" w:space="0"/>
+            <w:bottom w:val="single" w:color="auto" w:sz="18" w:space="0"/>
+            <w:right w:val="single" w:color="auto" w:sz="18" w:space="0"/>
+            <w:insideH w:val="single" w:color="auto" w:sz="4" w:space="0"/>
+            <w:insideV w:val="single" w:color="auto" w:sz="4" w:space="0"/>
+          </w:tblBorders>
+          <w:tblCellMar>
+            <w:top w:w="0" w:type="dxa"/>
+            <w:left w:w="108" w:type="dxa"/>
+            <w:bottom w:w="0" w:type="dxa"/>
+            <w:right w:w="108" w:type="dxa"/>
+          </w:tblCellMar>
+        </w:tblPrEx>
         <w:trPr>
-          <w:trHeight w:hRule="exact" w:val="153"/>
+          <w:trHeight w:val="153" w:hRule="exact"/>
         </w:trPr>
         <w:tc>
           <w:tcPr>
@@ -3711,8 +4125,24 @@
         </w:tc>
       </w:tr>
       <w:tr>
+        <w:tblPrEx>
+          <w:tblBorders>
+            <w:top w:val="single" w:color="auto" w:sz="18" w:space="0"/>
+            <w:left w:val="single" w:color="auto" w:sz="18" w:space="0"/>
+            <w:bottom w:val="single" w:color="auto" w:sz="18" w:space="0"/>
+            <w:right w:val="single" w:color="auto" w:sz="18" w:space="0"/>
+            <w:insideH w:val="single" w:color="auto" w:sz="4" w:space="0"/>
+            <w:insideV w:val="single" w:color="auto" w:sz="4" w:space="0"/>
+          </w:tblBorders>
+          <w:tblCellMar>
+            <w:top w:w="0" w:type="dxa"/>
+            <w:left w:w="108" w:type="dxa"/>
+            <w:bottom w:w="0" w:type="dxa"/>
+            <w:right w:w="108" w:type="dxa"/>
+          </w:tblCellMar>
+        </w:tblPrEx>
         <w:trPr>
-          <w:trHeight w:hRule="exact" w:val="153"/>
+          <w:trHeight w:val="153" w:hRule="exact"/>
         </w:trPr>
         <w:tc>
           <w:tcPr>
@@ -3844,8 +4274,24 @@
         </w:tc>
       </w:tr>
       <w:tr>
+        <w:tblPrEx>
+          <w:tblBorders>
+            <w:top w:val="single" w:color="auto" w:sz="18" w:space="0"/>
+            <w:left w:val="single" w:color="auto" w:sz="18" w:space="0"/>
+            <w:bottom w:val="single" w:color="auto" w:sz="18" w:space="0"/>
+            <w:right w:val="single" w:color="auto" w:sz="18" w:space="0"/>
+            <w:insideH w:val="single" w:color="auto" w:sz="4" w:space="0"/>
+            <w:insideV w:val="single" w:color="auto" w:sz="4" w:space="0"/>
+          </w:tblBorders>
+          <w:tblCellMar>
+            <w:top w:w="0" w:type="dxa"/>
+            <w:left w:w="108" w:type="dxa"/>
+            <w:bottom w:w="0" w:type="dxa"/>
+            <w:right w:w="108" w:type="dxa"/>
+          </w:tblCellMar>
+        </w:tblPrEx>
         <w:trPr>
-          <w:trHeight w:hRule="exact" w:val="153"/>
+          <w:trHeight w:val="153" w:hRule="exact"/>
         </w:trPr>
         <w:tc>
           <w:tcPr>
@@ -3977,8 +4423,18 @@
         </w:tc>
       </w:tr>
       <w:tr>
+        <w:tblPrEx>
+          <w:tblBorders>
+            <w:top w:val="single" w:color="auto" w:sz="18" w:space="0"/>
+            <w:left w:val="single" w:color="auto" w:sz="18" w:space="0"/>
+            <w:bottom w:val="single" w:color="auto" w:sz="18" w:space="0"/>
+            <w:right w:val="single" w:color="auto" w:sz="18" w:space="0"/>
+            <w:insideH w:val="single" w:color="auto" w:sz="4" w:space="0"/>
+            <w:insideV w:val="single" w:color="auto" w:sz="4" w:space="0"/>
+          </w:tblBorders>
+        </w:tblPrEx>
         <w:trPr>
-          <w:trHeight w:hRule="exact" w:val="153"/>
+          <w:trHeight w:val="153" w:hRule="exact"/>
         </w:trPr>
         <w:tc>
           <w:tcPr>
@@ -4110,8 +4566,18 @@
         </w:tc>
       </w:tr>
       <w:tr>
+        <w:tblPrEx>
+          <w:tblBorders>
+            <w:top w:val="single" w:color="auto" w:sz="18" w:space="0"/>
+            <w:left w:val="single" w:color="auto" w:sz="18" w:space="0"/>
+            <w:bottom w:val="single" w:color="auto" w:sz="18" w:space="0"/>
+            <w:right w:val="single" w:color="auto" w:sz="18" w:space="0"/>
+            <w:insideH w:val="single" w:color="auto" w:sz="4" w:space="0"/>
+            <w:insideV w:val="single" w:color="auto" w:sz="4" w:space="0"/>
+          </w:tblBorders>
+        </w:tblPrEx>
         <w:trPr>
-          <w:trHeight w:hRule="exact" w:val="153"/>
+          <w:trHeight w:val="153" w:hRule="exact"/>
         </w:trPr>
         <w:tc>
           <w:tcPr>
@@ -4243,8 +4709,18 @@
         </w:tc>
       </w:tr>
       <w:tr>
+        <w:tblPrEx>
+          <w:tblBorders>
+            <w:top w:val="single" w:color="auto" w:sz="18" w:space="0"/>
+            <w:left w:val="single" w:color="auto" w:sz="18" w:space="0"/>
+            <w:bottom w:val="single" w:color="auto" w:sz="18" w:space="0"/>
+            <w:right w:val="single" w:color="auto" w:sz="18" w:space="0"/>
+            <w:insideH w:val="single" w:color="auto" w:sz="4" w:space="0"/>
+            <w:insideV w:val="single" w:color="auto" w:sz="4" w:space="0"/>
+          </w:tblBorders>
+        </w:tblPrEx>
         <w:trPr>
-          <w:trHeight w:hRule="exact" w:val="153"/>
+          <w:trHeight w:val="153" w:hRule="exact"/>
         </w:trPr>
         <w:tc>
           <w:tcPr>
@@ -4376,8 +4852,18 @@
         </w:tc>
       </w:tr>
       <w:tr>
+        <w:tblPrEx>
+          <w:tblBorders>
+            <w:top w:val="single" w:color="auto" w:sz="18" w:space="0"/>
+            <w:left w:val="single" w:color="auto" w:sz="18" w:space="0"/>
+            <w:bottom w:val="single" w:color="auto" w:sz="18" w:space="0"/>
+            <w:right w:val="single" w:color="auto" w:sz="18" w:space="0"/>
+            <w:insideH w:val="single" w:color="auto" w:sz="4" w:space="0"/>
+            <w:insideV w:val="single" w:color="auto" w:sz="4" w:space="0"/>
+          </w:tblBorders>
+        </w:tblPrEx>
         <w:trPr>
-          <w:trHeight w:hRule="exact" w:val="153"/>
+          <w:trHeight w:val="153" w:hRule="exact"/>
         </w:trPr>
         <w:tc>
           <w:tcPr>
@@ -4509,8 +4995,24 @@
         </w:tc>
       </w:tr>
       <w:tr>
+        <w:tblPrEx>
+          <w:tblBorders>
+            <w:top w:val="single" w:color="auto" w:sz="18" w:space="0"/>
+            <w:left w:val="single" w:color="auto" w:sz="18" w:space="0"/>
+            <w:bottom w:val="single" w:color="auto" w:sz="18" w:space="0"/>
+            <w:right w:val="single" w:color="auto" w:sz="18" w:space="0"/>
+            <w:insideH w:val="single" w:color="auto" w:sz="4" w:space="0"/>
+            <w:insideV w:val="single" w:color="auto" w:sz="4" w:space="0"/>
+          </w:tblBorders>
+          <w:tblCellMar>
+            <w:top w:w="0" w:type="dxa"/>
+            <w:left w:w="108" w:type="dxa"/>
+            <w:bottom w:w="0" w:type="dxa"/>
+            <w:right w:w="108" w:type="dxa"/>
+          </w:tblCellMar>
+        </w:tblPrEx>
         <w:trPr>
-          <w:trHeight w:hRule="exact" w:val="153"/>
+          <w:trHeight w:val="153" w:hRule="exact"/>
         </w:trPr>
         <w:tc>
           <w:tcPr>
@@ -4642,8 +5144,24 @@
         </w:tc>
       </w:tr>
       <w:tr>
+        <w:tblPrEx>
+          <w:tblBorders>
+            <w:top w:val="single" w:color="auto" w:sz="18" w:space="0"/>
+            <w:left w:val="single" w:color="auto" w:sz="18" w:space="0"/>
+            <w:bottom w:val="single" w:color="auto" w:sz="18" w:space="0"/>
+            <w:right w:val="single" w:color="auto" w:sz="18" w:space="0"/>
+            <w:insideH w:val="single" w:color="auto" w:sz="4" w:space="0"/>
+            <w:insideV w:val="single" w:color="auto" w:sz="4" w:space="0"/>
+          </w:tblBorders>
+          <w:tblCellMar>
+            <w:top w:w="0" w:type="dxa"/>
+            <w:left w:w="108" w:type="dxa"/>
+            <w:bottom w:w="0" w:type="dxa"/>
+            <w:right w:w="108" w:type="dxa"/>
+          </w:tblCellMar>
+        </w:tblPrEx>
         <w:trPr>
-          <w:trHeight w:hRule="exact" w:val="153"/>
+          <w:trHeight w:val="153" w:hRule="exact"/>
         </w:trPr>
         <w:tc>
           <w:tcPr>
@@ -4775,8 +5293,18 @@
         </w:tc>
       </w:tr>
       <w:tr>
+        <w:tblPrEx>
+          <w:tblBorders>
+            <w:top w:val="single" w:color="auto" w:sz="18" w:space="0"/>
+            <w:left w:val="single" w:color="auto" w:sz="18" w:space="0"/>
+            <w:bottom w:val="single" w:color="auto" w:sz="18" w:space="0"/>
+            <w:right w:val="single" w:color="auto" w:sz="18" w:space="0"/>
+            <w:insideH w:val="single" w:color="auto" w:sz="4" w:space="0"/>
+            <w:insideV w:val="single" w:color="auto" w:sz="4" w:space="0"/>
+          </w:tblBorders>
+        </w:tblPrEx>
         <w:trPr>
-          <w:trHeight w:hRule="exact" w:val="153"/>
+          <w:trHeight w:val="153" w:hRule="exact"/>
         </w:trPr>
         <w:tc>
           <w:tcPr>
@@ -4908,8 +5436,24 @@
         </w:tc>
       </w:tr>
       <w:tr>
+        <w:tblPrEx>
+          <w:tblBorders>
+            <w:top w:val="single" w:color="auto" w:sz="18" w:space="0"/>
+            <w:left w:val="single" w:color="auto" w:sz="18" w:space="0"/>
+            <w:bottom w:val="single" w:color="auto" w:sz="18" w:space="0"/>
+            <w:right w:val="single" w:color="auto" w:sz="18" w:space="0"/>
+            <w:insideH w:val="single" w:color="auto" w:sz="4" w:space="0"/>
+            <w:insideV w:val="single" w:color="auto" w:sz="4" w:space="0"/>
+          </w:tblBorders>
+          <w:tblCellMar>
+            <w:top w:w="0" w:type="dxa"/>
+            <w:left w:w="108" w:type="dxa"/>
+            <w:bottom w:w="0" w:type="dxa"/>
+            <w:right w:w="108" w:type="dxa"/>
+          </w:tblCellMar>
+        </w:tblPrEx>
         <w:trPr>
-          <w:trHeight w:hRule="exact" w:val="153"/>
+          <w:trHeight w:val="153" w:hRule="exact"/>
         </w:trPr>
         <w:tc>
           <w:tcPr>
@@ -5041,8 +5585,18 @@
         </w:tc>
       </w:tr>
       <w:tr>
+        <w:tblPrEx>
+          <w:tblBorders>
+            <w:top w:val="single" w:color="auto" w:sz="18" w:space="0"/>
+            <w:left w:val="single" w:color="auto" w:sz="18" w:space="0"/>
+            <w:bottom w:val="single" w:color="auto" w:sz="18" w:space="0"/>
+            <w:right w:val="single" w:color="auto" w:sz="18" w:space="0"/>
+            <w:insideH w:val="single" w:color="auto" w:sz="4" w:space="0"/>
+            <w:insideV w:val="single" w:color="auto" w:sz="4" w:space="0"/>
+          </w:tblBorders>
+        </w:tblPrEx>
         <w:trPr>
-          <w:trHeight w:hRule="exact" w:val="153"/>
+          <w:trHeight w:val="153" w:hRule="exact"/>
         </w:trPr>
         <w:tc>
           <w:tcPr>
@@ -5174,8 +5728,24 @@
         </w:tc>
       </w:tr>
       <w:tr>
+        <w:tblPrEx>
+          <w:tblBorders>
+            <w:top w:val="single" w:color="auto" w:sz="18" w:space="0"/>
+            <w:left w:val="single" w:color="auto" w:sz="18" w:space="0"/>
+            <w:bottom w:val="single" w:color="auto" w:sz="18" w:space="0"/>
+            <w:right w:val="single" w:color="auto" w:sz="18" w:space="0"/>
+            <w:insideH w:val="single" w:color="auto" w:sz="4" w:space="0"/>
+            <w:insideV w:val="single" w:color="auto" w:sz="4" w:space="0"/>
+          </w:tblBorders>
+          <w:tblCellMar>
+            <w:top w:w="0" w:type="dxa"/>
+            <w:left w:w="108" w:type="dxa"/>
+            <w:bottom w:w="0" w:type="dxa"/>
+            <w:right w:w="108" w:type="dxa"/>
+          </w:tblCellMar>
+        </w:tblPrEx>
         <w:trPr>
-          <w:trHeight w:hRule="exact" w:val="153"/>
+          <w:trHeight w:val="153" w:hRule="exact"/>
         </w:trPr>
         <w:tc>
           <w:tcPr>
@@ -5307,8 +5877,24 @@
         </w:tc>
       </w:tr>
       <w:tr>
+        <w:tblPrEx>
+          <w:tblBorders>
+            <w:top w:val="single" w:color="auto" w:sz="18" w:space="0"/>
+            <w:left w:val="single" w:color="auto" w:sz="18" w:space="0"/>
+            <w:bottom w:val="single" w:color="auto" w:sz="18" w:space="0"/>
+            <w:right w:val="single" w:color="auto" w:sz="18" w:space="0"/>
+            <w:insideH w:val="single" w:color="auto" w:sz="4" w:space="0"/>
+            <w:insideV w:val="single" w:color="auto" w:sz="4" w:space="0"/>
+          </w:tblBorders>
+          <w:tblCellMar>
+            <w:top w:w="0" w:type="dxa"/>
+            <w:left w:w="108" w:type="dxa"/>
+            <w:bottom w:w="0" w:type="dxa"/>
+            <w:right w:w="108" w:type="dxa"/>
+          </w:tblCellMar>
+        </w:tblPrEx>
         <w:trPr>
-          <w:trHeight w:hRule="exact" w:val="153"/>
+          <w:trHeight w:val="153" w:hRule="exact"/>
         </w:trPr>
         <w:tc>
           <w:tcPr>
@@ -5440,8 +6026,18 @@
         </w:tc>
       </w:tr>
       <w:tr>
+        <w:tblPrEx>
+          <w:tblBorders>
+            <w:top w:val="single" w:color="auto" w:sz="18" w:space="0"/>
+            <w:left w:val="single" w:color="auto" w:sz="18" w:space="0"/>
+            <w:bottom w:val="single" w:color="auto" w:sz="18" w:space="0"/>
+            <w:right w:val="single" w:color="auto" w:sz="18" w:space="0"/>
+            <w:insideH w:val="single" w:color="auto" w:sz="4" w:space="0"/>
+            <w:insideV w:val="single" w:color="auto" w:sz="4" w:space="0"/>
+          </w:tblBorders>
+        </w:tblPrEx>
         <w:trPr>
-          <w:trHeight w:hRule="exact" w:val="153"/>
+          <w:trHeight w:val="153" w:hRule="exact"/>
         </w:trPr>
         <w:tc>
           <w:tcPr>
@@ -5573,8 +6169,18 @@
         </w:tc>
       </w:tr>
       <w:tr>
+        <w:tblPrEx>
+          <w:tblBorders>
+            <w:top w:val="single" w:color="auto" w:sz="18" w:space="0"/>
+            <w:left w:val="single" w:color="auto" w:sz="18" w:space="0"/>
+            <w:bottom w:val="single" w:color="auto" w:sz="18" w:space="0"/>
+            <w:right w:val="single" w:color="auto" w:sz="18" w:space="0"/>
+            <w:insideH w:val="single" w:color="auto" w:sz="4" w:space="0"/>
+            <w:insideV w:val="single" w:color="auto" w:sz="4" w:space="0"/>
+          </w:tblBorders>
+        </w:tblPrEx>
         <w:trPr>
-          <w:trHeight w:hRule="exact" w:val="153"/>
+          <w:trHeight w:val="153" w:hRule="exact"/>
         </w:trPr>
         <w:tc>
           <w:tcPr>
@@ -5708,25 +6314,50 @@
     </w:tbl>
     <w:tbl>
       <w:tblPr>
-        <w:tblStyle w:val="TableGrid"/>
+        <w:tblStyle w:val="7"/>
         <w:tblpPr w:leftFromText="180" w:rightFromText="180" w:vertAnchor="text" w:horzAnchor="page" w:tblpX="4664" w:tblpY="203"/>
         <w:tblOverlap w:val="never"/>
         <w:tblW w:w="0" w:type="auto"/>
+        <w:tblInd w:w="0" w:type="dxa"/>
         <w:tblBorders>
-          <w:top w:val="single" w:sz="18" w:space="0" w:color="auto"/>
-          <w:left w:val="single" w:sz="18" w:space="0" w:color="auto"/>
-          <w:bottom w:val="single" w:sz="18" w:space="0" w:color="auto"/>
-          <w:right w:val="single" w:sz="18" w:space="0" w:color="auto"/>
+          <w:top w:val="single" w:color="auto" w:sz="18" w:space="0"/>
+          <w:left w:val="single" w:color="auto" w:sz="18" w:space="0"/>
+          <w:bottom w:val="single" w:color="auto" w:sz="18" w:space="0"/>
+          <w:right w:val="single" w:color="auto" w:sz="18" w:space="0"/>
+          <w:insideH w:val="single" w:color="auto" w:sz="4" w:space="0"/>
+          <w:insideV w:val="single" w:color="auto" w:sz="4" w:space="0"/>
         </w:tblBorders>
-        <w:tblLook w:val="04A0" w:firstRow="1" w:lastRow="0" w:firstColumn="1" w:lastColumn="0" w:noHBand="0" w:noVBand="1"/>
+        <w:tblLayout w:type="autofit"/>
+        <w:tblCellMar>
+          <w:top w:w="0" w:type="dxa"/>
+          <w:left w:w="108" w:type="dxa"/>
+          <w:bottom w:w="0" w:type="dxa"/>
+          <w:right w:w="108" w:type="dxa"/>
+        </w:tblCellMar>
       </w:tblPr>
       <w:tblGrid>
         <w:gridCol w:w="306"/>
         <w:gridCol w:w="299"/>
       </w:tblGrid>
       <w:tr>
+        <w:tblPrEx>
+          <w:tblBorders>
+            <w:top w:val="single" w:color="auto" w:sz="18" w:space="0"/>
+            <w:left w:val="single" w:color="auto" w:sz="18" w:space="0"/>
+            <w:bottom w:val="single" w:color="auto" w:sz="18" w:space="0"/>
+            <w:right w:val="single" w:color="auto" w:sz="18" w:space="0"/>
+            <w:insideH w:val="single" w:color="auto" w:sz="4" w:space="0"/>
+            <w:insideV w:val="single" w:color="auto" w:sz="4" w:space="0"/>
+          </w:tblBorders>
+          <w:tblCellMar>
+            <w:top w:w="0" w:type="dxa"/>
+            <w:left w:w="108" w:type="dxa"/>
+            <w:bottom w:w="0" w:type="dxa"/>
+            <w:right w:w="108" w:type="dxa"/>
+          </w:tblCellMar>
+        </w:tblPrEx>
         <w:trPr>
-          <w:trHeight w:hRule="exact" w:val="290"/>
+          <w:trHeight w:val="290" w:hRule="exact"/>
         </w:trPr>
         <w:tc>
           <w:tcPr>
@@ -5784,8 +6415,18 @@
         </w:tc>
       </w:tr>
       <w:tr>
+        <w:tblPrEx>
+          <w:tblBorders>
+            <w:top w:val="single" w:color="auto" w:sz="18" w:space="0"/>
+            <w:left w:val="single" w:color="auto" w:sz="18" w:space="0"/>
+            <w:bottom w:val="single" w:color="auto" w:sz="18" w:space="0"/>
+            <w:right w:val="single" w:color="auto" w:sz="18" w:space="0"/>
+            <w:insideH w:val="single" w:color="auto" w:sz="4" w:space="0"/>
+            <w:insideV w:val="single" w:color="auto" w:sz="4" w:space="0"/>
+          </w:tblBorders>
+        </w:tblPrEx>
         <w:trPr>
-          <w:trHeight w:hRule="exact" w:val="290"/>
+          <w:trHeight w:val="290" w:hRule="exact"/>
         </w:trPr>
         <w:tc>
           <w:tcPr>
@@ -5829,8 +6470,18 @@
         </w:tc>
       </w:tr>
       <w:tr>
+        <w:tblPrEx>
+          <w:tblBorders>
+            <w:top w:val="single" w:color="auto" w:sz="18" w:space="0"/>
+            <w:left w:val="single" w:color="auto" w:sz="18" w:space="0"/>
+            <w:bottom w:val="single" w:color="auto" w:sz="18" w:space="0"/>
+            <w:right w:val="single" w:color="auto" w:sz="18" w:space="0"/>
+            <w:insideH w:val="single" w:color="auto" w:sz="4" w:space="0"/>
+            <w:insideV w:val="single" w:color="auto" w:sz="4" w:space="0"/>
+          </w:tblBorders>
+        </w:tblPrEx>
         <w:trPr>
-          <w:trHeight w:hRule="exact" w:val="290"/>
+          <w:trHeight w:val="290" w:hRule="exact"/>
         </w:trPr>
         <w:tc>
           <w:tcPr>
@@ -5874,8 +6525,24 @@
         </w:tc>
       </w:tr>
       <w:tr>
+        <w:tblPrEx>
+          <w:tblBorders>
+            <w:top w:val="single" w:color="auto" w:sz="18" w:space="0"/>
+            <w:left w:val="single" w:color="auto" w:sz="18" w:space="0"/>
+            <w:bottom w:val="single" w:color="auto" w:sz="18" w:space="0"/>
+            <w:right w:val="single" w:color="auto" w:sz="18" w:space="0"/>
+            <w:insideH w:val="single" w:color="auto" w:sz="4" w:space="0"/>
+            <w:insideV w:val="single" w:color="auto" w:sz="4" w:space="0"/>
+          </w:tblBorders>
+          <w:tblCellMar>
+            <w:top w:w="0" w:type="dxa"/>
+            <w:left w:w="108" w:type="dxa"/>
+            <w:bottom w:w="0" w:type="dxa"/>
+            <w:right w:w="108" w:type="dxa"/>
+          </w:tblCellMar>
+        </w:tblPrEx>
         <w:trPr>
-          <w:trHeight w:hRule="exact" w:val="290"/>
+          <w:trHeight w:val="290" w:hRule="exact"/>
         </w:trPr>
         <w:tc>
           <w:tcPr>
@@ -5919,8 +6586,18 @@
         </w:tc>
       </w:tr>
       <w:tr>
+        <w:tblPrEx>
+          <w:tblBorders>
+            <w:top w:val="single" w:color="auto" w:sz="18" w:space="0"/>
+            <w:left w:val="single" w:color="auto" w:sz="18" w:space="0"/>
+            <w:bottom w:val="single" w:color="auto" w:sz="18" w:space="0"/>
+            <w:right w:val="single" w:color="auto" w:sz="18" w:space="0"/>
+            <w:insideH w:val="single" w:color="auto" w:sz="4" w:space="0"/>
+            <w:insideV w:val="single" w:color="auto" w:sz="4" w:space="0"/>
+          </w:tblBorders>
+        </w:tblPrEx>
         <w:trPr>
-          <w:trHeight w:hRule="exact" w:val="290"/>
+          <w:trHeight w:val="290" w:hRule="exact"/>
         </w:trPr>
         <w:tc>
           <w:tcPr>
@@ -5964,8 +6641,24 @@
         </w:tc>
       </w:tr>
       <w:tr>
+        <w:tblPrEx>
+          <w:tblBorders>
+            <w:top w:val="single" w:color="auto" w:sz="18" w:space="0"/>
+            <w:left w:val="single" w:color="auto" w:sz="18" w:space="0"/>
+            <w:bottom w:val="single" w:color="auto" w:sz="18" w:space="0"/>
+            <w:right w:val="single" w:color="auto" w:sz="18" w:space="0"/>
+            <w:insideH w:val="single" w:color="auto" w:sz="4" w:space="0"/>
+            <w:insideV w:val="single" w:color="auto" w:sz="4" w:space="0"/>
+          </w:tblBorders>
+          <w:tblCellMar>
+            <w:top w:w="0" w:type="dxa"/>
+            <w:left w:w="108" w:type="dxa"/>
+            <w:bottom w:w="0" w:type="dxa"/>
+            <w:right w:w="108" w:type="dxa"/>
+          </w:tblCellMar>
+        </w:tblPrEx>
         <w:trPr>
-          <w:trHeight w:hRule="exact" w:val="290"/>
+          <w:trHeight w:val="290" w:hRule="exact"/>
         </w:trPr>
         <w:tc>
           <w:tcPr>
@@ -6009,8 +6702,18 @@
         </w:tc>
       </w:tr>
       <w:tr>
+        <w:tblPrEx>
+          <w:tblBorders>
+            <w:top w:val="single" w:color="auto" w:sz="18" w:space="0"/>
+            <w:left w:val="single" w:color="auto" w:sz="18" w:space="0"/>
+            <w:bottom w:val="single" w:color="auto" w:sz="18" w:space="0"/>
+            <w:right w:val="single" w:color="auto" w:sz="18" w:space="0"/>
+            <w:insideH w:val="single" w:color="auto" w:sz="4" w:space="0"/>
+            <w:insideV w:val="single" w:color="auto" w:sz="4" w:space="0"/>
+          </w:tblBorders>
+        </w:tblPrEx>
         <w:trPr>
-          <w:trHeight w:hRule="exact" w:val="290"/>
+          <w:trHeight w:val="290" w:hRule="exact"/>
         </w:trPr>
         <w:tc>
           <w:tcPr>
@@ -6054,8 +6757,24 @@
         </w:tc>
       </w:tr>
       <w:tr>
+        <w:tblPrEx>
+          <w:tblBorders>
+            <w:top w:val="single" w:color="auto" w:sz="18" w:space="0"/>
+            <w:left w:val="single" w:color="auto" w:sz="18" w:space="0"/>
+            <w:bottom w:val="single" w:color="auto" w:sz="18" w:space="0"/>
+            <w:right w:val="single" w:color="auto" w:sz="18" w:space="0"/>
+            <w:insideH w:val="single" w:color="auto" w:sz="4" w:space="0"/>
+            <w:insideV w:val="single" w:color="auto" w:sz="4" w:space="0"/>
+          </w:tblBorders>
+          <w:tblCellMar>
+            <w:top w:w="0" w:type="dxa"/>
+            <w:left w:w="108" w:type="dxa"/>
+            <w:bottom w:w="0" w:type="dxa"/>
+            <w:right w:w="108" w:type="dxa"/>
+          </w:tblCellMar>
+        </w:tblPrEx>
         <w:trPr>
-          <w:trHeight w:hRule="exact" w:val="290"/>
+          <w:trHeight w:val="290" w:hRule="exact"/>
         </w:trPr>
         <w:tc>
           <w:tcPr>
@@ -6099,8 +6818,18 @@
         </w:tc>
       </w:tr>
       <w:tr>
+        <w:tblPrEx>
+          <w:tblBorders>
+            <w:top w:val="single" w:color="auto" w:sz="18" w:space="0"/>
+            <w:left w:val="single" w:color="auto" w:sz="18" w:space="0"/>
+            <w:bottom w:val="single" w:color="auto" w:sz="18" w:space="0"/>
+            <w:right w:val="single" w:color="auto" w:sz="18" w:space="0"/>
+            <w:insideH w:val="single" w:color="auto" w:sz="4" w:space="0"/>
+            <w:insideV w:val="single" w:color="auto" w:sz="4" w:space="0"/>
+          </w:tblBorders>
+        </w:tblPrEx>
         <w:trPr>
-          <w:trHeight w:hRule="exact" w:val="290"/>
+          <w:trHeight w:val="290" w:hRule="exact"/>
         </w:trPr>
         <w:tc>
           <w:tcPr>
@@ -6144,8 +6873,18 @@
         </w:tc>
       </w:tr>
       <w:tr>
+        <w:tblPrEx>
+          <w:tblBorders>
+            <w:top w:val="single" w:color="auto" w:sz="18" w:space="0"/>
+            <w:left w:val="single" w:color="auto" w:sz="18" w:space="0"/>
+            <w:bottom w:val="single" w:color="auto" w:sz="18" w:space="0"/>
+            <w:right w:val="single" w:color="auto" w:sz="18" w:space="0"/>
+            <w:insideH w:val="single" w:color="auto" w:sz="4" w:space="0"/>
+            <w:insideV w:val="single" w:color="auto" w:sz="4" w:space="0"/>
+          </w:tblBorders>
+        </w:tblPrEx>
         <w:trPr>
-          <w:trHeight w:hRule="exact" w:val="290"/>
+          <w:trHeight w:val="290" w:hRule="exact"/>
         </w:trPr>
         <w:tc>
           <w:tcPr>
@@ -6189,8 +6928,24 @@
         </w:tc>
       </w:tr>
       <w:tr>
+        <w:tblPrEx>
+          <w:tblBorders>
+            <w:top w:val="single" w:color="auto" w:sz="18" w:space="0"/>
+            <w:left w:val="single" w:color="auto" w:sz="18" w:space="0"/>
+            <w:bottom w:val="single" w:color="auto" w:sz="18" w:space="0"/>
+            <w:right w:val="single" w:color="auto" w:sz="18" w:space="0"/>
+            <w:insideH w:val="single" w:color="auto" w:sz="4" w:space="0"/>
+            <w:insideV w:val="single" w:color="auto" w:sz="4" w:space="0"/>
+          </w:tblBorders>
+          <w:tblCellMar>
+            <w:top w:w="0" w:type="dxa"/>
+            <w:left w:w="108" w:type="dxa"/>
+            <w:bottom w:w="0" w:type="dxa"/>
+            <w:right w:w="108" w:type="dxa"/>
+          </w:tblCellMar>
+        </w:tblPrEx>
         <w:trPr>
-          <w:trHeight w:hRule="exact" w:val="290"/>
+          <w:trHeight w:val="290" w:hRule="exact"/>
         </w:trPr>
         <w:tc>
           <w:tcPr>
@@ -6236,17 +6991,25 @@
     </w:tbl>
     <w:tbl>
       <w:tblPr>
-        <w:tblStyle w:val="TableGrid"/>
+        <w:tblStyle w:val="7"/>
         <w:tblpPr w:leftFromText="180" w:rightFromText="180" w:vertAnchor="text" w:horzAnchor="page" w:tblpX="444" w:tblpY="240"/>
         <w:tblW w:w="0" w:type="auto"/>
+        <w:tblInd w:w="0" w:type="dxa"/>
         <w:tblBorders>
-          <w:top w:val="single" w:sz="18" w:space="0" w:color="auto"/>
-          <w:left w:val="single" w:sz="18" w:space="0" w:color="auto"/>
-          <w:bottom w:val="single" w:sz="18" w:space="0" w:color="auto"/>
-          <w:right w:val="single" w:sz="18" w:space="0" w:color="auto"/>
+          <w:top w:val="single" w:color="auto" w:sz="18" w:space="0"/>
+          <w:left w:val="single" w:color="auto" w:sz="18" w:space="0"/>
+          <w:bottom w:val="single" w:color="auto" w:sz="18" w:space="0"/>
+          <w:right w:val="single" w:color="auto" w:sz="18" w:space="0"/>
+          <w:insideH w:val="single" w:color="auto" w:sz="4" w:space="0"/>
+          <w:insideV w:val="single" w:color="auto" w:sz="4" w:space="0"/>
         </w:tblBorders>
         <w:tblLayout w:type="fixed"/>
-        <w:tblLook w:val="04A0" w:firstRow="1" w:lastRow="0" w:firstColumn="1" w:lastColumn="0" w:noHBand="0" w:noVBand="1"/>
+        <w:tblCellMar>
+          <w:top w:w="0" w:type="dxa"/>
+          <w:left w:w="108" w:type="dxa"/>
+          <w:bottom w:w="0" w:type="dxa"/>
+          <w:right w:w="108" w:type="dxa"/>
+        </w:tblCellMar>
       </w:tblPr>
       <w:tblGrid>
         <w:gridCol w:w="323"/>
@@ -6257,8 +7020,24 @@
         <w:gridCol w:w="323"/>
       </w:tblGrid>
       <w:tr>
+        <w:tblPrEx>
+          <w:tblBorders>
+            <w:top w:val="single" w:color="auto" w:sz="18" w:space="0"/>
+            <w:left w:val="single" w:color="auto" w:sz="18" w:space="0"/>
+            <w:bottom w:val="single" w:color="auto" w:sz="18" w:space="0"/>
+            <w:right w:val="single" w:color="auto" w:sz="18" w:space="0"/>
+            <w:insideH w:val="single" w:color="auto" w:sz="4" w:space="0"/>
+            <w:insideV w:val="single" w:color="auto" w:sz="4" w:space="0"/>
+          </w:tblBorders>
+          <w:tblCellMar>
+            <w:top w:w="0" w:type="dxa"/>
+            <w:left w:w="108" w:type="dxa"/>
+            <w:bottom w:w="0" w:type="dxa"/>
+            <w:right w:w="108" w:type="dxa"/>
+          </w:tblCellMar>
+        </w:tblPrEx>
         <w:trPr>
-          <w:trHeight w:hRule="exact" w:val="153"/>
+          <w:trHeight w:val="153" w:hRule="exact"/>
         </w:trPr>
         <w:tc>
           <w:tcPr>
@@ -6422,8 +7201,24 @@
         </w:tc>
       </w:tr>
       <w:tr>
+        <w:tblPrEx>
+          <w:tblBorders>
+            <w:top w:val="single" w:color="auto" w:sz="18" w:space="0"/>
+            <w:left w:val="single" w:color="auto" w:sz="18" w:space="0"/>
+            <w:bottom w:val="single" w:color="auto" w:sz="18" w:space="0"/>
+            <w:right w:val="single" w:color="auto" w:sz="18" w:space="0"/>
+            <w:insideH w:val="single" w:color="auto" w:sz="4" w:space="0"/>
+            <w:insideV w:val="single" w:color="auto" w:sz="4" w:space="0"/>
+          </w:tblBorders>
+          <w:tblCellMar>
+            <w:top w:w="0" w:type="dxa"/>
+            <w:left w:w="108" w:type="dxa"/>
+            <w:bottom w:w="0" w:type="dxa"/>
+            <w:right w:w="108" w:type="dxa"/>
+          </w:tblCellMar>
+        </w:tblPrEx>
         <w:trPr>
-          <w:trHeight w:hRule="exact" w:val="153"/>
+          <w:trHeight w:val="153" w:hRule="exact"/>
         </w:trPr>
         <w:tc>
           <w:tcPr>
@@ -6555,8 +7350,24 @@
         </w:tc>
       </w:tr>
       <w:tr>
+        <w:tblPrEx>
+          <w:tblBorders>
+            <w:top w:val="single" w:color="auto" w:sz="18" w:space="0"/>
+            <w:left w:val="single" w:color="auto" w:sz="18" w:space="0"/>
+            <w:bottom w:val="single" w:color="auto" w:sz="18" w:space="0"/>
+            <w:right w:val="single" w:color="auto" w:sz="18" w:space="0"/>
+            <w:insideH w:val="single" w:color="auto" w:sz="4" w:space="0"/>
+            <w:insideV w:val="single" w:color="auto" w:sz="4" w:space="0"/>
+          </w:tblBorders>
+          <w:tblCellMar>
+            <w:top w:w="0" w:type="dxa"/>
+            <w:left w:w="108" w:type="dxa"/>
+            <w:bottom w:w="0" w:type="dxa"/>
+            <w:right w:w="108" w:type="dxa"/>
+          </w:tblCellMar>
+        </w:tblPrEx>
         <w:trPr>
-          <w:trHeight w:hRule="exact" w:val="153"/>
+          <w:trHeight w:val="153" w:hRule="exact"/>
         </w:trPr>
         <w:tc>
           <w:tcPr>
@@ -6688,8 +7499,24 @@
         </w:tc>
       </w:tr>
       <w:tr>
+        <w:tblPrEx>
+          <w:tblBorders>
+            <w:top w:val="single" w:color="auto" w:sz="18" w:space="0"/>
+            <w:left w:val="single" w:color="auto" w:sz="18" w:space="0"/>
+            <w:bottom w:val="single" w:color="auto" w:sz="18" w:space="0"/>
+            <w:right w:val="single" w:color="auto" w:sz="18" w:space="0"/>
+            <w:insideH w:val="single" w:color="auto" w:sz="4" w:space="0"/>
+            <w:insideV w:val="single" w:color="auto" w:sz="4" w:space="0"/>
+          </w:tblBorders>
+          <w:tblCellMar>
+            <w:top w:w="0" w:type="dxa"/>
+            <w:left w:w="108" w:type="dxa"/>
+            <w:bottom w:w="0" w:type="dxa"/>
+            <w:right w:w="108" w:type="dxa"/>
+          </w:tblCellMar>
+        </w:tblPrEx>
         <w:trPr>
-          <w:trHeight w:hRule="exact" w:val="153"/>
+          <w:trHeight w:val="153" w:hRule="exact"/>
         </w:trPr>
         <w:tc>
           <w:tcPr>
@@ -6821,8 +7648,24 @@
         </w:tc>
       </w:tr>
       <w:tr>
+        <w:tblPrEx>
+          <w:tblBorders>
+            <w:top w:val="single" w:color="auto" w:sz="18" w:space="0"/>
+            <w:left w:val="single" w:color="auto" w:sz="18" w:space="0"/>
+            <w:bottom w:val="single" w:color="auto" w:sz="18" w:space="0"/>
+            <w:right w:val="single" w:color="auto" w:sz="18" w:space="0"/>
+            <w:insideH w:val="single" w:color="auto" w:sz="4" w:space="0"/>
+            <w:insideV w:val="single" w:color="auto" w:sz="4" w:space="0"/>
+          </w:tblBorders>
+          <w:tblCellMar>
+            <w:top w:w="0" w:type="dxa"/>
+            <w:left w:w="108" w:type="dxa"/>
+            <w:bottom w:w="0" w:type="dxa"/>
+            <w:right w:w="108" w:type="dxa"/>
+          </w:tblCellMar>
+        </w:tblPrEx>
         <w:trPr>
-          <w:trHeight w:hRule="exact" w:val="153"/>
+          <w:trHeight w:val="153" w:hRule="exact"/>
         </w:trPr>
         <w:tc>
           <w:tcPr>
@@ -6954,8 +7797,24 @@
         </w:tc>
       </w:tr>
       <w:tr>
+        <w:tblPrEx>
+          <w:tblBorders>
+            <w:top w:val="single" w:color="auto" w:sz="18" w:space="0"/>
+            <w:left w:val="single" w:color="auto" w:sz="18" w:space="0"/>
+            <w:bottom w:val="single" w:color="auto" w:sz="18" w:space="0"/>
+            <w:right w:val="single" w:color="auto" w:sz="18" w:space="0"/>
+            <w:insideH w:val="single" w:color="auto" w:sz="4" w:space="0"/>
+            <w:insideV w:val="single" w:color="auto" w:sz="4" w:space="0"/>
+          </w:tblBorders>
+          <w:tblCellMar>
+            <w:top w:w="0" w:type="dxa"/>
+            <w:left w:w="108" w:type="dxa"/>
+            <w:bottom w:w="0" w:type="dxa"/>
+            <w:right w:w="108" w:type="dxa"/>
+          </w:tblCellMar>
+        </w:tblPrEx>
         <w:trPr>
-          <w:trHeight w:hRule="exact" w:val="153"/>
+          <w:trHeight w:val="153" w:hRule="exact"/>
         </w:trPr>
         <w:tc>
           <w:tcPr>
@@ -7087,8 +7946,24 @@
         </w:tc>
       </w:tr>
       <w:tr>
+        <w:tblPrEx>
+          <w:tblBorders>
+            <w:top w:val="single" w:color="auto" w:sz="18" w:space="0"/>
+            <w:left w:val="single" w:color="auto" w:sz="18" w:space="0"/>
+            <w:bottom w:val="single" w:color="auto" w:sz="18" w:space="0"/>
+            <w:right w:val="single" w:color="auto" w:sz="18" w:space="0"/>
+            <w:insideH w:val="single" w:color="auto" w:sz="4" w:space="0"/>
+            <w:insideV w:val="single" w:color="auto" w:sz="4" w:space="0"/>
+          </w:tblBorders>
+          <w:tblCellMar>
+            <w:top w:w="0" w:type="dxa"/>
+            <w:left w:w="108" w:type="dxa"/>
+            <w:bottom w:w="0" w:type="dxa"/>
+            <w:right w:w="108" w:type="dxa"/>
+          </w:tblCellMar>
+        </w:tblPrEx>
         <w:trPr>
-          <w:trHeight w:hRule="exact" w:val="153"/>
+          <w:trHeight w:val="153" w:hRule="exact"/>
         </w:trPr>
         <w:tc>
           <w:tcPr>
@@ -7220,8 +8095,24 @@
         </w:tc>
       </w:tr>
       <w:tr>
+        <w:tblPrEx>
+          <w:tblBorders>
+            <w:top w:val="single" w:color="auto" w:sz="18" w:space="0"/>
+            <w:left w:val="single" w:color="auto" w:sz="18" w:space="0"/>
+            <w:bottom w:val="single" w:color="auto" w:sz="18" w:space="0"/>
+            <w:right w:val="single" w:color="auto" w:sz="18" w:space="0"/>
+            <w:insideH w:val="single" w:color="auto" w:sz="4" w:space="0"/>
+            <w:insideV w:val="single" w:color="auto" w:sz="4" w:space="0"/>
+          </w:tblBorders>
+          <w:tblCellMar>
+            <w:top w:w="0" w:type="dxa"/>
+            <w:left w:w="108" w:type="dxa"/>
+            <w:bottom w:w="0" w:type="dxa"/>
+            <w:right w:w="108" w:type="dxa"/>
+          </w:tblCellMar>
+        </w:tblPrEx>
         <w:trPr>
-          <w:trHeight w:hRule="exact" w:val="153"/>
+          <w:trHeight w:val="153" w:hRule="exact"/>
         </w:trPr>
         <w:tc>
           <w:tcPr>
@@ -7353,8 +8244,24 @@
         </w:tc>
       </w:tr>
       <w:tr>
+        <w:tblPrEx>
+          <w:tblBorders>
+            <w:top w:val="single" w:color="auto" w:sz="18" w:space="0"/>
+            <w:left w:val="single" w:color="auto" w:sz="18" w:space="0"/>
+            <w:bottom w:val="single" w:color="auto" w:sz="18" w:space="0"/>
+            <w:right w:val="single" w:color="auto" w:sz="18" w:space="0"/>
+            <w:insideH w:val="single" w:color="auto" w:sz="4" w:space="0"/>
+            <w:insideV w:val="single" w:color="auto" w:sz="4" w:space="0"/>
+          </w:tblBorders>
+          <w:tblCellMar>
+            <w:top w:w="0" w:type="dxa"/>
+            <w:left w:w="108" w:type="dxa"/>
+            <w:bottom w:w="0" w:type="dxa"/>
+            <w:right w:w="108" w:type="dxa"/>
+          </w:tblCellMar>
+        </w:tblPrEx>
         <w:trPr>
-          <w:trHeight w:hRule="exact" w:val="153"/>
+          <w:trHeight w:val="153" w:hRule="exact"/>
         </w:trPr>
         <w:tc>
           <w:tcPr>
@@ -7486,8 +8393,24 @@
         </w:tc>
       </w:tr>
       <w:tr>
+        <w:tblPrEx>
+          <w:tblBorders>
+            <w:top w:val="single" w:color="auto" w:sz="18" w:space="0"/>
+            <w:left w:val="single" w:color="auto" w:sz="18" w:space="0"/>
+            <w:bottom w:val="single" w:color="auto" w:sz="18" w:space="0"/>
+            <w:right w:val="single" w:color="auto" w:sz="18" w:space="0"/>
+            <w:insideH w:val="single" w:color="auto" w:sz="4" w:space="0"/>
+            <w:insideV w:val="single" w:color="auto" w:sz="4" w:space="0"/>
+          </w:tblBorders>
+          <w:tblCellMar>
+            <w:top w:w="0" w:type="dxa"/>
+            <w:left w:w="108" w:type="dxa"/>
+            <w:bottom w:w="0" w:type="dxa"/>
+            <w:right w:w="108" w:type="dxa"/>
+          </w:tblCellMar>
+        </w:tblPrEx>
         <w:trPr>
-          <w:trHeight w:hRule="exact" w:val="153"/>
+          <w:trHeight w:val="153" w:hRule="exact"/>
         </w:trPr>
         <w:tc>
           <w:tcPr>
@@ -7619,8 +8542,24 @@
         </w:tc>
       </w:tr>
       <w:tr>
+        <w:tblPrEx>
+          <w:tblBorders>
+            <w:top w:val="single" w:color="auto" w:sz="18" w:space="0"/>
+            <w:left w:val="single" w:color="auto" w:sz="18" w:space="0"/>
+            <w:bottom w:val="single" w:color="auto" w:sz="18" w:space="0"/>
+            <w:right w:val="single" w:color="auto" w:sz="18" w:space="0"/>
+            <w:insideH w:val="single" w:color="auto" w:sz="4" w:space="0"/>
+            <w:insideV w:val="single" w:color="auto" w:sz="4" w:space="0"/>
+          </w:tblBorders>
+          <w:tblCellMar>
+            <w:top w:w="0" w:type="dxa"/>
+            <w:left w:w="108" w:type="dxa"/>
+            <w:bottom w:w="0" w:type="dxa"/>
+            <w:right w:w="108" w:type="dxa"/>
+          </w:tblCellMar>
+        </w:tblPrEx>
         <w:trPr>
-          <w:trHeight w:hRule="exact" w:val="153"/>
+          <w:trHeight w:val="153" w:hRule="exact"/>
         </w:trPr>
         <w:tc>
           <w:tcPr>
@@ -7752,8 +8691,24 @@
         </w:tc>
       </w:tr>
       <w:tr>
+        <w:tblPrEx>
+          <w:tblBorders>
+            <w:top w:val="single" w:color="auto" w:sz="18" w:space="0"/>
+            <w:left w:val="single" w:color="auto" w:sz="18" w:space="0"/>
+            <w:bottom w:val="single" w:color="auto" w:sz="18" w:space="0"/>
+            <w:right w:val="single" w:color="auto" w:sz="18" w:space="0"/>
+            <w:insideH w:val="single" w:color="auto" w:sz="4" w:space="0"/>
+            <w:insideV w:val="single" w:color="auto" w:sz="4" w:space="0"/>
+          </w:tblBorders>
+          <w:tblCellMar>
+            <w:top w:w="0" w:type="dxa"/>
+            <w:left w:w="108" w:type="dxa"/>
+            <w:bottom w:w="0" w:type="dxa"/>
+            <w:right w:w="108" w:type="dxa"/>
+          </w:tblCellMar>
+        </w:tblPrEx>
         <w:trPr>
-          <w:trHeight w:hRule="exact" w:val="153"/>
+          <w:trHeight w:val="153" w:hRule="exact"/>
         </w:trPr>
         <w:tc>
           <w:tcPr>
@@ -7885,8 +8840,24 @@
         </w:tc>
       </w:tr>
       <w:tr>
+        <w:tblPrEx>
+          <w:tblBorders>
+            <w:top w:val="single" w:color="auto" w:sz="18" w:space="0"/>
+            <w:left w:val="single" w:color="auto" w:sz="18" w:space="0"/>
+            <w:bottom w:val="single" w:color="auto" w:sz="18" w:space="0"/>
+            <w:right w:val="single" w:color="auto" w:sz="18" w:space="0"/>
+            <w:insideH w:val="single" w:color="auto" w:sz="4" w:space="0"/>
+            <w:insideV w:val="single" w:color="auto" w:sz="4" w:space="0"/>
+          </w:tblBorders>
+          <w:tblCellMar>
+            <w:top w:w="0" w:type="dxa"/>
+            <w:left w:w="108" w:type="dxa"/>
+            <w:bottom w:w="0" w:type="dxa"/>
+            <w:right w:w="108" w:type="dxa"/>
+          </w:tblCellMar>
+        </w:tblPrEx>
         <w:trPr>
-          <w:trHeight w:hRule="exact" w:val="153"/>
+          <w:trHeight w:val="153" w:hRule="exact"/>
         </w:trPr>
         <w:tc>
           <w:tcPr>
@@ -8018,8 +8989,24 @@
         </w:tc>
       </w:tr>
       <w:tr>
+        <w:tblPrEx>
+          <w:tblBorders>
+            <w:top w:val="single" w:color="auto" w:sz="18" w:space="0"/>
+            <w:left w:val="single" w:color="auto" w:sz="18" w:space="0"/>
+            <w:bottom w:val="single" w:color="auto" w:sz="18" w:space="0"/>
+            <w:right w:val="single" w:color="auto" w:sz="18" w:space="0"/>
+            <w:insideH w:val="single" w:color="auto" w:sz="4" w:space="0"/>
+            <w:insideV w:val="single" w:color="auto" w:sz="4" w:space="0"/>
+          </w:tblBorders>
+          <w:tblCellMar>
+            <w:top w:w="0" w:type="dxa"/>
+            <w:left w:w="108" w:type="dxa"/>
+            <w:bottom w:w="0" w:type="dxa"/>
+            <w:right w:w="108" w:type="dxa"/>
+          </w:tblCellMar>
+        </w:tblPrEx>
         <w:trPr>
-          <w:trHeight w:hRule="exact" w:val="153"/>
+          <w:trHeight w:val="153" w:hRule="exact"/>
         </w:trPr>
         <w:tc>
           <w:tcPr>
@@ -8151,8 +9138,24 @@
         </w:tc>
       </w:tr>
       <w:tr>
+        <w:tblPrEx>
+          <w:tblBorders>
+            <w:top w:val="single" w:color="auto" w:sz="18" w:space="0"/>
+            <w:left w:val="single" w:color="auto" w:sz="18" w:space="0"/>
+            <w:bottom w:val="single" w:color="auto" w:sz="18" w:space="0"/>
+            <w:right w:val="single" w:color="auto" w:sz="18" w:space="0"/>
+            <w:insideH w:val="single" w:color="auto" w:sz="4" w:space="0"/>
+            <w:insideV w:val="single" w:color="auto" w:sz="4" w:space="0"/>
+          </w:tblBorders>
+          <w:tblCellMar>
+            <w:top w:w="0" w:type="dxa"/>
+            <w:left w:w="108" w:type="dxa"/>
+            <w:bottom w:w="0" w:type="dxa"/>
+            <w:right w:w="108" w:type="dxa"/>
+          </w:tblCellMar>
+        </w:tblPrEx>
         <w:trPr>
-          <w:trHeight w:hRule="exact" w:val="153"/>
+          <w:trHeight w:val="153" w:hRule="exact"/>
         </w:trPr>
         <w:tc>
           <w:tcPr>
@@ -8284,8 +9287,24 @@
         </w:tc>
       </w:tr>
       <w:tr>
+        <w:tblPrEx>
+          <w:tblBorders>
+            <w:top w:val="single" w:color="auto" w:sz="18" w:space="0"/>
+            <w:left w:val="single" w:color="auto" w:sz="18" w:space="0"/>
+            <w:bottom w:val="single" w:color="auto" w:sz="18" w:space="0"/>
+            <w:right w:val="single" w:color="auto" w:sz="18" w:space="0"/>
+            <w:insideH w:val="single" w:color="auto" w:sz="4" w:space="0"/>
+            <w:insideV w:val="single" w:color="auto" w:sz="4" w:space="0"/>
+          </w:tblBorders>
+          <w:tblCellMar>
+            <w:top w:w="0" w:type="dxa"/>
+            <w:left w:w="108" w:type="dxa"/>
+            <w:bottom w:w="0" w:type="dxa"/>
+            <w:right w:w="108" w:type="dxa"/>
+          </w:tblCellMar>
+        </w:tblPrEx>
         <w:trPr>
-          <w:trHeight w:hRule="exact" w:val="153"/>
+          <w:trHeight w:val="153" w:hRule="exact"/>
         </w:trPr>
         <w:tc>
           <w:tcPr>
@@ -8417,8 +9436,18 @@
         </w:tc>
       </w:tr>
       <w:tr>
+        <w:tblPrEx>
+          <w:tblBorders>
+            <w:top w:val="single" w:color="auto" w:sz="18" w:space="0"/>
+            <w:left w:val="single" w:color="auto" w:sz="18" w:space="0"/>
+            <w:bottom w:val="single" w:color="auto" w:sz="18" w:space="0"/>
+            <w:right w:val="single" w:color="auto" w:sz="18" w:space="0"/>
+            <w:insideH w:val="single" w:color="auto" w:sz="4" w:space="0"/>
+            <w:insideV w:val="single" w:color="auto" w:sz="4" w:space="0"/>
+          </w:tblBorders>
+        </w:tblPrEx>
         <w:trPr>
-          <w:trHeight w:hRule="exact" w:val="153"/>
+          <w:trHeight w:val="153" w:hRule="exact"/>
         </w:trPr>
         <w:tc>
           <w:tcPr>
@@ -8550,8 +9579,24 @@
         </w:tc>
       </w:tr>
       <w:tr>
+        <w:tblPrEx>
+          <w:tblBorders>
+            <w:top w:val="single" w:color="auto" w:sz="18" w:space="0"/>
+            <w:left w:val="single" w:color="auto" w:sz="18" w:space="0"/>
+            <w:bottom w:val="single" w:color="auto" w:sz="18" w:space="0"/>
+            <w:right w:val="single" w:color="auto" w:sz="18" w:space="0"/>
+            <w:insideH w:val="single" w:color="auto" w:sz="4" w:space="0"/>
+            <w:insideV w:val="single" w:color="auto" w:sz="4" w:space="0"/>
+          </w:tblBorders>
+          <w:tblCellMar>
+            <w:top w:w="0" w:type="dxa"/>
+            <w:left w:w="108" w:type="dxa"/>
+            <w:bottom w:w="0" w:type="dxa"/>
+            <w:right w:w="108" w:type="dxa"/>
+          </w:tblCellMar>
+        </w:tblPrEx>
         <w:trPr>
-          <w:trHeight w:hRule="exact" w:val="153"/>
+          <w:trHeight w:val="153" w:hRule="exact"/>
         </w:trPr>
         <w:tc>
           <w:tcPr>
@@ -8683,8 +9728,24 @@
         </w:tc>
       </w:tr>
       <w:tr>
+        <w:tblPrEx>
+          <w:tblBorders>
+            <w:top w:val="single" w:color="auto" w:sz="18" w:space="0"/>
+            <w:left w:val="single" w:color="auto" w:sz="18" w:space="0"/>
+            <w:bottom w:val="single" w:color="auto" w:sz="18" w:space="0"/>
+            <w:right w:val="single" w:color="auto" w:sz="18" w:space="0"/>
+            <w:insideH w:val="single" w:color="auto" w:sz="4" w:space="0"/>
+            <w:insideV w:val="single" w:color="auto" w:sz="4" w:space="0"/>
+          </w:tblBorders>
+          <w:tblCellMar>
+            <w:top w:w="0" w:type="dxa"/>
+            <w:left w:w="108" w:type="dxa"/>
+            <w:bottom w:w="0" w:type="dxa"/>
+            <w:right w:w="108" w:type="dxa"/>
+          </w:tblCellMar>
+        </w:tblPrEx>
         <w:trPr>
-          <w:trHeight w:hRule="exact" w:val="153"/>
+          <w:trHeight w:val="153" w:hRule="exact"/>
         </w:trPr>
         <w:tc>
           <w:tcPr>
@@ -8816,8 +9877,24 @@
         </w:tc>
       </w:tr>
       <w:tr>
+        <w:tblPrEx>
+          <w:tblBorders>
+            <w:top w:val="single" w:color="auto" w:sz="18" w:space="0"/>
+            <w:left w:val="single" w:color="auto" w:sz="18" w:space="0"/>
+            <w:bottom w:val="single" w:color="auto" w:sz="18" w:space="0"/>
+            <w:right w:val="single" w:color="auto" w:sz="18" w:space="0"/>
+            <w:insideH w:val="single" w:color="auto" w:sz="4" w:space="0"/>
+            <w:insideV w:val="single" w:color="auto" w:sz="4" w:space="0"/>
+          </w:tblBorders>
+          <w:tblCellMar>
+            <w:top w:w="0" w:type="dxa"/>
+            <w:left w:w="108" w:type="dxa"/>
+            <w:bottom w:w="0" w:type="dxa"/>
+            <w:right w:w="108" w:type="dxa"/>
+          </w:tblCellMar>
+        </w:tblPrEx>
         <w:trPr>
-          <w:trHeight w:hRule="exact" w:val="153"/>
+          <w:trHeight w:val="153" w:hRule="exact"/>
         </w:trPr>
         <w:tc>
           <w:tcPr>
@@ -8949,8 +10026,24 @@
         </w:tc>
       </w:tr>
       <w:tr>
+        <w:tblPrEx>
+          <w:tblBorders>
+            <w:top w:val="single" w:color="auto" w:sz="18" w:space="0"/>
+            <w:left w:val="single" w:color="auto" w:sz="18" w:space="0"/>
+            <w:bottom w:val="single" w:color="auto" w:sz="18" w:space="0"/>
+            <w:right w:val="single" w:color="auto" w:sz="18" w:space="0"/>
+            <w:insideH w:val="single" w:color="auto" w:sz="4" w:space="0"/>
+            <w:insideV w:val="single" w:color="auto" w:sz="4" w:space="0"/>
+          </w:tblBorders>
+          <w:tblCellMar>
+            <w:top w:w="0" w:type="dxa"/>
+            <w:left w:w="108" w:type="dxa"/>
+            <w:bottom w:w="0" w:type="dxa"/>
+            <w:right w:w="108" w:type="dxa"/>
+          </w:tblCellMar>
+        </w:tblPrEx>
         <w:trPr>
-          <w:trHeight w:hRule="exact" w:val="153"/>
+          <w:trHeight w:val="153" w:hRule="exact"/>
         </w:trPr>
         <w:tc>
           <w:tcPr>
@@ -9082,8 +10175,24 @@
         </w:tc>
       </w:tr>
       <w:tr>
+        <w:tblPrEx>
+          <w:tblBorders>
+            <w:top w:val="single" w:color="auto" w:sz="18" w:space="0"/>
+            <w:left w:val="single" w:color="auto" w:sz="18" w:space="0"/>
+            <w:bottom w:val="single" w:color="auto" w:sz="18" w:space="0"/>
+            <w:right w:val="single" w:color="auto" w:sz="18" w:space="0"/>
+            <w:insideH w:val="single" w:color="auto" w:sz="4" w:space="0"/>
+            <w:insideV w:val="single" w:color="auto" w:sz="4" w:space="0"/>
+          </w:tblBorders>
+          <w:tblCellMar>
+            <w:top w:w="0" w:type="dxa"/>
+            <w:left w:w="108" w:type="dxa"/>
+            <w:bottom w:w="0" w:type="dxa"/>
+            <w:right w:w="108" w:type="dxa"/>
+          </w:tblCellMar>
+        </w:tblPrEx>
         <w:trPr>
-          <w:trHeight w:hRule="exact" w:val="153"/>
+          <w:trHeight w:val="153" w:hRule="exact"/>
         </w:trPr>
         <w:tc>
           <w:tcPr>
@@ -9215,8 +10324,24 @@
         </w:tc>
       </w:tr>
       <w:tr>
+        <w:tblPrEx>
+          <w:tblBorders>
+            <w:top w:val="single" w:color="auto" w:sz="18" w:space="0"/>
+            <w:left w:val="single" w:color="auto" w:sz="18" w:space="0"/>
+            <w:bottom w:val="single" w:color="auto" w:sz="18" w:space="0"/>
+            <w:right w:val="single" w:color="auto" w:sz="18" w:space="0"/>
+            <w:insideH w:val="single" w:color="auto" w:sz="4" w:space="0"/>
+            <w:insideV w:val="single" w:color="auto" w:sz="4" w:space="0"/>
+          </w:tblBorders>
+          <w:tblCellMar>
+            <w:top w:w="0" w:type="dxa"/>
+            <w:left w:w="108" w:type="dxa"/>
+            <w:bottom w:w="0" w:type="dxa"/>
+            <w:right w:w="108" w:type="dxa"/>
+          </w:tblCellMar>
+        </w:tblPrEx>
         <w:trPr>
-          <w:trHeight w:hRule="exact" w:val="153"/>
+          <w:trHeight w:val="153" w:hRule="exact"/>
         </w:trPr>
         <w:tc>
           <w:tcPr>
@@ -9348,8 +10473,24 @@
         </w:tc>
       </w:tr>
       <w:tr>
+        <w:tblPrEx>
+          <w:tblBorders>
+            <w:top w:val="single" w:color="auto" w:sz="18" w:space="0"/>
+            <w:left w:val="single" w:color="auto" w:sz="18" w:space="0"/>
+            <w:bottom w:val="single" w:color="auto" w:sz="18" w:space="0"/>
+            <w:right w:val="single" w:color="auto" w:sz="18" w:space="0"/>
+            <w:insideH w:val="single" w:color="auto" w:sz="4" w:space="0"/>
+            <w:insideV w:val="single" w:color="auto" w:sz="4" w:space="0"/>
+          </w:tblBorders>
+          <w:tblCellMar>
+            <w:top w:w="0" w:type="dxa"/>
+            <w:left w:w="108" w:type="dxa"/>
+            <w:bottom w:w="0" w:type="dxa"/>
+            <w:right w:w="108" w:type="dxa"/>
+          </w:tblCellMar>
+        </w:tblPrEx>
         <w:trPr>
-          <w:trHeight w:hRule="exact" w:val="153"/>
+          <w:trHeight w:val="153" w:hRule="exact"/>
         </w:trPr>
         <w:tc>
           <w:tcPr>
@@ -9481,8 +10622,24 @@
         </w:tc>
       </w:tr>
       <w:tr>
+        <w:tblPrEx>
+          <w:tblBorders>
+            <w:top w:val="single" w:color="auto" w:sz="18" w:space="0"/>
+            <w:left w:val="single" w:color="auto" w:sz="18" w:space="0"/>
+            <w:bottom w:val="single" w:color="auto" w:sz="18" w:space="0"/>
+            <w:right w:val="single" w:color="auto" w:sz="18" w:space="0"/>
+            <w:insideH w:val="single" w:color="auto" w:sz="4" w:space="0"/>
+            <w:insideV w:val="single" w:color="auto" w:sz="4" w:space="0"/>
+          </w:tblBorders>
+          <w:tblCellMar>
+            <w:top w:w="0" w:type="dxa"/>
+            <w:left w:w="108" w:type="dxa"/>
+            <w:bottom w:w="0" w:type="dxa"/>
+            <w:right w:w="108" w:type="dxa"/>
+          </w:tblCellMar>
+        </w:tblPrEx>
         <w:trPr>
-          <w:trHeight w:hRule="exact" w:val="153"/>
+          <w:trHeight w:val="153" w:hRule="exact"/>
         </w:trPr>
         <w:tc>
           <w:tcPr>
@@ -9614,8 +10771,24 @@
         </w:tc>
       </w:tr>
       <w:tr>
+        <w:tblPrEx>
+          <w:tblBorders>
+            <w:top w:val="single" w:color="auto" w:sz="18" w:space="0"/>
+            <w:left w:val="single" w:color="auto" w:sz="18" w:space="0"/>
+            <w:bottom w:val="single" w:color="auto" w:sz="18" w:space="0"/>
+            <w:right w:val="single" w:color="auto" w:sz="18" w:space="0"/>
+            <w:insideH w:val="single" w:color="auto" w:sz="4" w:space="0"/>
+            <w:insideV w:val="single" w:color="auto" w:sz="4" w:space="0"/>
+          </w:tblBorders>
+          <w:tblCellMar>
+            <w:top w:w="0" w:type="dxa"/>
+            <w:left w:w="108" w:type="dxa"/>
+            <w:bottom w:w="0" w:type="dxa"/>
+            <w:right w:w="108" w:type="dxa"/>
+          </w:tblCellMar>
+        </w:tblPrEx>
         <w:trPr>
-          <w:trHeight w:hRule="exact" w:val="153"/>
+          <w:trHeight w:val="153" w:hRule="exact"/>
         </w:trPr>
         <w:tc>
           <w:tcPr>
@@ -9747,8 +10920,24 @@
         </w:tc>
       </w:tr>
       <w:tr>
+        <w:tblPrEx>
+          <w:tblBorders>
+            <w:top w:val="single" w:color="auto" w:sz="18" w:space="0"/>
+            <w:left w:val="single" w:color="auto" w:sz="18" w:space="0"/>
+            <w:bottom w:val="single" w:color="auto" w:sz="18" w:space="0"/>
+            <w:right w:val="single" w:color="auto" w:sz="18" w:space="0"/>
+            <w:insideH w:val="single" w:color="auto" w:sz="4" w:space="0"/>
+            <w:insideV w:val="single" w:color="auto" w:sz="4" w:space="0"/>
+          </w:tblBorders>
+          <w:tblCellMar>
+            <w:top w:w="0" w:type="dxa"/>
+            <w:left w:w="108" w:type="dxa"/>
+            <w:bottom w:w="0" w:type="dxa"/>
+            <w:right w:w="108" w:type="dxa"/>
+          </w:tblCellMar>
+        </w:tblPrEx>
         <w:trPr>
-          <w:trHeight w:hRule="exact" w:val="153"/>
+          <w:trHeight w:val="153" w:hRule="exact"/>
         </w:trPr>
         <w:tc>
           <w:tcPr>
@@ -9880,8 +11069,24 @@
         </w:tc>
       </w:tr>
       <w:tr>
+        <w:tblPrEx>
+          <w:tblBorders>
+            <w:top w:val="single" w:color="auto" w:sz="18" w:space="0"/>
+            <w:left w:val="single" w:color="auto" w:sz="18" w:space="0"/>
+            <w:bottom w:val="single" w:color="auto" w:sz="18" w:space="0"/>
+            <w:right w:val="single" w:color="auto" w:sz="18" w:space="0"/>
+            <w:insideH w:val="single" w:color="auto" w:sz="4" w:space="0"/>
+            <w:insideV w:val="single" w:color="auto" w:sz="4" w:space="0"/>
+          </w:tblBorders>
+          <w:tblCellMar>
+            <w:top w:w="0" w:type="dxa"/>
+            <w:left w:w="108" w:type="dxa"/>
+            <w:bottom w:w="0" w:type="dxa"/>
+            <w:right w:w="108" w:type="dxa"/>
+          </w:tblCellMar>
+        </w:tblPrEx>
         <w:trPr>
-          <w:trHeight w:hRule="exact" w:val="153"/>
+          <w:trHeight w:val="153" w:hRule="exact"/>
         </w:trPr>
         <w:tc>
           <w:tcPr>
@@ -10013,8 +11218,24 @@
         </w:tc>
       </w:tr>
       <w:tr>
+        <w:tblPrEx>
+          <w:tblBorders>
+            <w:top w:val="single" w:color="auto" w:sz="18" w:space="0"/>
+            <w:left w:val="single" w:color="auto" w:sz="18" w:space="0"/>
+            <w:bottom w:val="single" w:color="auto" w:sz="18" w:space="0"/>
+            <w:right w:val="single" w:color="auto" w:sz="18" w:space="0"/>
+            <w:insideH w:val="single" w:color="auto" w:sz="4" w:space="0"/>
+            <w:insideV w:val="single" w:color="auto" w:sz="4" w:space="0"/>
+          </w:tblBorders>
+          <w:tblCellMar>
+            <w:top w:w="0" w:type="dxa"/>
+            <w:left w:w="108" w:type="dxa"/>
+            <w:bottom w:w="0" w:type="dxa"/>
+            <w:right w:w="108" w:type="dxa"/>
+          </w:tblCellMar>
+        </w:tblPrEx>
         <w:trPr>
-          <w:trHeight w:hRule="exact" w:val="153"/>
+          <w:trHeight w:val="153" w:hRule="exact"/>
         </w:trPr>
         <w:tc>
           <w:tcPr>
@@ -10146,8 +11367,24 @@
         </w:tc>
       </w:tr>
       <w:tr>
+        <w:tblPrEx>
+          <w:tblBorders>
+            <w:top w:val="single" w:color="auto" w:sz="18" w:space="0"/>
+            <w:left w:val="single" w:color="auto" w:sz="18" w:space="0"/>
+            <w:bottom w:val="single" w:color="auto" w:sz="18" w:space="0"/>
+            <w:right w:val="single" w:color="auto" w:sz="18" w:space="0"/>
+            <w:insideH w:val="single" w:color="auto" w:sz="4" w:space="0"/>
+            <w:insideV w:val="single" w:color="auto" w:sz="4" w:space="0"/>
+          </w:tblBorders>
+          <w:tblCellMar>
+            <w:top w:w="0" w:type="dxa"/>
+            <w:left w:w="108" w:type="dxa"/>
+            <w:bottom w:w="0" w:type="dxa"/>
+            <w:right w:w="108" w:type="dxa"/>
+          </w:tblCellMar>
+        </w:tblPrEx>
         <w:trPr>
-          <w:trHeight w:hRule="exact" w:val="153"/>
+          <w:trHeight w:val="153" w:hRule="exact"/>
         </w:trPr>
         <w:tc>
           <w:tcPr>
@@ -10279,8 +11516,24 @@
         </w:tc>
       </w:tr>
       <w:tr>
+        <w:tblPrEx>
+          <w:tblBorders>
+            <w:top w:val="single" w:color="auto" w:sz="18" w:space="0"/>
+            <w:left w:val="single" w:color="auto" w:sz="18" w:space="0"/>
+            <w:bottom w:val="single" w:color="auto" w:sz="18" w:space="0"/>
+            <w:right w:val="single" w:color="auto" w:sz="18" w:space="0"/>
+            <w:insideH w:val="single" w:color="auto" w:sz="4" w:space="0"/>
+            <w:insideV w:val="single" w:color="auto" w:sz="4" w:space="0"/>
+          </w:tblBorders>
+          <w:tblCellMar>
+            <w:top w:w="0" w:type="dxa"/>
+            <w:left w:w="108" w:type="dxa"/>
+            <w:bottom w:w="0" w:type="dxa"/>
+            <w:right w:w="108" w:type="dxa"/>
+          </w:tblCellMar>
+        </w:tblPrEx>
         <w:trPr>
-          <w:trHeight w:hRule="exact" w:val="153"/>
+          <w:trHeight w:val="153" w:hRule="exact"/>
         </w:trPr>
         <w:tc>
           <w:tcPr>
@@ -10412,8 +11665,24 @@
         </w:tc>
       </w:tr>
       <w:tr>
+        <w:tblPrEx>
+          <w:tblBorders>
+            <w:top w:val="single" w:color="auto" w:sz="18" w:space="0"/>
+            <w:left w:val="single" w:color="auto" w:sz="18" w:space="0"/>
+            <w:bottom w:val="single" w:color="auto" w:sz="18" w:space="0"/>
+            <w:right w:val="single" w:color="auto" w:sz="18" w:space="0"/>
+            <w:insideH w:val="single" w:color="auto" w:sz="4" w:space="0"/>
+            <w:insideV w:val="single" w:color="auto" w:sz="4" w:space="0"/>
+          </w:tblBorders>
+          <w:tblCellMar>
+            <w:top w:w="0" w:type="dxa"/>
+            <w:left w:w="108" w:type="dxa"/>
+            <w:bottom w:w="0" w:type="dxa"/>
+            <w:right w:w="108" w:type="dxa"/>
+          </w:tblCellMar>
+        </w:tblPrEx>
         <w:trPr>
-          <w:trHeight w:hRule="exact" w:val="153"/>
+          <w:trHeight w:val="153" w:hRule="exact"/>
         </w:trPr>
         <w:tc>
           <w:tcPr>
@@ -10545,8 +11814,24 @@
         </w:tc>
       </w:tr>
       <w:tr>
+        <w:tblPrEx>
+          <w:tblBorders>
+            <w:top w:val="single" w:color="auto" w:sz="18" w:space="0"/>
+            <w:left w:val="single" w:color="auto" w:sz="18" w:space="0"/>
+            <w:bottom w:val="single" w:color="auto" w:sz="18" w:space="0"/>
+            <w:right w:val="single" w:color="auto" w:sz="18" w:space="0"/>
+            <w:insideH w:val="single" w:color="auto" w:sz="4" w:space="0"/>
+            <w:insideV w:val="single" w:color="auto" w:sz="4" w:space="0"/>
+          </w:tblBorders>
+          <w:tblCellMar>
+            <w:top w:w="0" w:type="dxa"/>
+            <w:left w:w="108" w:type="dxa"/>
+            <w:bottom w:w="0" w:type="dxa"/>
+            <w:right w:w="108" w:type="dxa"/>
+          </w:tblCellMar>
+        </w:tblPrEx>
         <w:trPr>
-          <w:trHeight w:hRule="exact" w:val="153"/>
+          <w:trHeight w:val="153" w:hRule="exact"/>
         </w:trPr>
         <w:tc>
           <w:tcPr>
@@ -10678,8 +11963,24 @@
         </w:tc>
       </w:tr>
       <w:tr>
+        <w:tblPrEx>
+          <w:tblBorders>
+            <w:top w:val="single" w:color="auto" w:sz="18" w:space="0"/>
+            <w:left w:val="single" w:color="auto" w:sz="18" w:space="0"/>
+            <w:bottom w:val="single" w:color="auto" w:sz="18" w:space="0"/>
+            <w:right w:val="single" w:color="auto" w:sz="18" w:space="0"/>
+            <w:insideH w:val="single" w:color="auto" w:sz="4" w:space="0"/>
+            <w:insideV w:val="single" w:color="auto" w:sz="4" w:space="0"/>
+          </w:tblBorders>
+          <w:tblCellMar>
+            <w:top w:w="0" w:type="dxa"/>
+            <w:left w:w="108" w:type="dxa"/>
+            <w:bottom w:w="0" w:type="dxa"/>
+            <w:right w:w="108" w:type="dxa"/>
+          </w:tblCellMar>
+        </w:tblPrEx>
         <w:trPr>
-          <w:trHeight w:hRule="exact" w:val="153"/>
+          <w:trHeight w:val="153" w:hRule="exact"/>
         </w:trPr>
         <w:tc>
           <w:tcPr>
@@ -10811,8 +12112,24 @@
         </w:tc>
       </w:tr>
       <w:tr>
+        <w:tblPrEx>
+          <w:tblBorders>
+            <w:top w:val="single" w:color="auto" w:sz="18" w:space="0"/>
+            <w:left w:val="single" w:color="auto" w:sz="18" w:space="0"/>
+            <w:bottom w:val="single" w:color="auto" w:sz="18" w:space="0"/>
+            <w:right w:val="single" w:color="auto" w:sz="18" w:space="0"/>
+            <w:insideH w:val="single" w:color="auto" w:sz="4" w:space="0"/>
+            <w:insideV w:val="single" w:color="auto" w:sz="4" w:space="0"/>
+          </w:tblBorders>
+          <w:tblCellMar>
+            <w:top w:w="0" w:type="dxa"/>
+            <w:left w:w="108" w:type="dxa"/>
+            <w:bottom w:w="0" w:type="dxa"/>
+            <w:right w:w="108" w:type="dxa"/>
+          </w:tblCellMar>
+        </w:tblPrEx>
         <w:trPr>
-          <w:trHeight w:hRule="exact" w:val="153"/>
+          <w:trHeight w:val="153" w:hRule="exact"/>
         </w:trPr>
         <w:tc>
           <w:tcPr>
@@ -10944,8 +12261,18 @@
         </w:tc>
       </w:tr>
       <w:tr>
+        <w:tblPrEx>
+          <w:tblBorders>
+            <w:top w:val="single" w:color="auto" w:sz="18" w:space="0"/>
+            <w:left w:val="single" w:color="auto" w:sz="18" w:space="0"/>
+            <w:bottom w:val="single" w:color="auto" w:sz="18" w:space="0"/>
+            <w:right w:val="single" w:color="auto" w:sz="18" w:space="0"/>
+            <w:insideH w:val="single" w:color="auto" w:sz="4" w:space="0"/>
+            <w:insideV w:val="single" w:color="auto" w:sz="4" w:space="0"/>
+          </w:tblBorders>
+        </w:tblPrEx>
         <w:trPr>
-          <w:trHeight w:hRule="exact" w:val="153"/>
+          <w:trHeight w:val="153" w:hRule="exact"/>
         </w:trPr>
         <w:tc>
           <w:tcPr>
@@ -11077,8 +12404,24 @@
         </w:tc>
       </w:tr>
       <w:tr>
+        <w:tblPrEx>
+          <w:tblBorders>
+            <w:top w:val="single" w:color="auto" w:sz="18" w:space="0"/>
+            <w:left w:val="single" w:color="auto" w:sz="18" w:space="0"/>
+            <w:bottom w:val="single" w:color="auto" w:sz="18" w:space="0"/>
+            <w:right w:val="single" w:color="auto" w:sz="18" w:space="0"/>
+            <w:insideH w:val="single" w:color="auto" w:sz="4" w:space="0"/>
+            <w:insideV w:val="single" w:color="auto" w:sz="4" w:space="0"/>
+          </w:tblBorders>
+          <w:tblCellMar>
+            <w:top w:w="0" w:type="dxa"/>
+            <w:left w:w="108" w:type="dxa"/>
+            <w:bottom w:w="0" w:type="dxa"/>
+            <w:right w:w="108" w:type="dxa"/>
+          </w:tblCellMar>
+        </w:tblPrEx>
         <w:trPr>
-          <w:trHeight w:hRule="exact" w:val="153"/>
+          <w:trHeight w:val="153" w:hRule="exact"/>
         </w:trPr>
         <w:tc>
           <w:tcPr>
@@ -11210,8 +12553,24 @@
         </w:tc>
       </w:tr>
       <w:tr>
+        <w:tblPrEx>
+          <w:tblBorders>
+            <w:top w:val="single" w:color="auto" w:sz="18" w:space="0"/>
+            <w:left w:val="single" w:color="auto" w:sz="18" w:space="0"/>
+            <w:bottom w:val="single" w:color="auto" w:sz="18" w:space="0"/>
+            <w:right w:val="single" w:color="auto" w:sz="18" w:space="0"/>
+            <w:insideH w:val="single" w:color="auto" w:sz="4" w:space="0"/>
+            <w:insideV w:val="single" w:color="auto" w:sz="4" w:space="0"/>
+          </w:tblBorders>
+          <w:tblCellMar>
+            <w:top w:w="0" w:type="dxa"/>
+            <w:left w:w="108" w:type="dxa"/>
+            <w:bottom w:w="0" w:type="dxa"/>
+            <w:right w:w="108" w:type="dxa"/>
+          </w:tblCellMar>
+        </w:tblPrEx>
         <w:trPr>
-          <w:trHeight w:hRule="exact" w:val="153"/>
+          <w:trHeight w:val="153" w:hRule="exact"/>
         </w:trPr>
         <w:tc>
           <w:tcPr>
@@ -11343,8 +12702,24 @@
         </w:tc>
       </w:tr>
       <w:tr>
+        <w:tblPrEx>
+          <w:tblBorders>
+            <w:top w:val="single" w:color="auto" w:sz="18" w:space="0"/>
+            <w:left w:val="single" w:color="auto" w:sz="18" w:space="0"/>
+            <w:bottom w:val="single" w:color="auto" w:sz="18" w:space="0"/>
+            <w:right w:val="single" w:color="auto" w:sz="18" w:space="0"/>
+            <w:insideH w:val="single" w:color="auto" w:sz="4" w:space="0"/>
+            <w:insideV w:val="single" w:color="auto" w:sz="4" w:space="0"/>
+          </w:tblBorders>
+          <w:tblCellMar>
+            <w:top w:w="0" w:type="dxa"/>
+            <w:left w:w="108" w:type="dxa"/>
+            <w:bottom w:w="0" w:type="dxa"/>
+            <w:right w:w="108" w:type="dxa"/>
+          </w:tblCellMar>
+        </w:tblPrEx>
         <w:trPr>
-          <w:trHeight w:hRule="exact" w:val="153"/>
+          <w:trHeight w:val="153" w:hRule="exact"/>
         </w:trPr>
         <w:tc>
           <w:tcPr>
@@ -11476,8 +12851,24 @@
         </w:tc>
       </w:tr>
       <w:tr>
+        <w:tblPrEx>
+          <w:tblBorders>
+            <w:top w:val="single" w:color="auto" w:sz="18" w:space="0"/>
+            <w:left w:val="single" w:color="auto" w:sz="18" w:space="0"/>
+            <w:bottom w:val="single" w:color="auto" w:sz="18" w:space="0"/>
+            <w:right w:val="single" w:color="auto" w:sz="18" w:space="0"/>
+            <w:insideH w:val="single" w:color="auto" w:sz="4" w:space="0"/>
+            <w:insideV w:val="single" w:color="auto" w:sz="4" w:space="0"/>
+          </w:tblBorders>
+          <w:tblCellMar>
+            <w:top w:w="0" w:type="dxa"/>
+            <w:left w:w="108" w:type="dxa"/>
+            <w:bottom w:w="0" w:type="dxa"/>
+            <w:right w:w="108" w:type="dxa"/>
+          </w:tblCellMar>
+        </w:tblPrEx>
         <w:trPr>
-          <w:trHeight w:hRule="exact" w:val="153"/>
+          <w:trHeight w:val="153" w:hRule="exact"/>
         </w:trPr>
         <w:tc>
           <w:tcPr>
@@ -11609,8 +13000,24 @@
         </w:tc>
       </w:tr>
       <w:tr>
+        <w:tblPrEx>
+          <w:tblBorders>
+            <w:top w:val="single" w:color="auto" w:sz="18" w:space="0"/>
+            <w:left w:val="single" w:color="auto" w:sz="18" w:space="0"/>
+            <w:bottom w:val="single" w:color="auto" w:sz="18" w:space="0"/>
+            <w:right w:val="single" w:color="auto" w:sz="18" w:space="0"/>
+            <w:insideH w:val="single" w:color="auto" w:sz="4" w:space="0"/>
+            <w:insideV w:val="single" w:color="auto" w:sz="4" w:space="0"/>
+          </w:tblBorders>
+          <w:tblCellMar>
+            <w:top w:w="0" w:type="dxa"/>
+            <w:left w:w="108" w:type="dxa"/>
+            <w:bottom w:w="0" w:type="dxa"/>
+            <w:right w:w="108" w:type="dxa"/>
+          </w:tblCellMar>
+        </w:tblPrEx>
         <w:trPr>
-          <w:trHeight w:hRule="exact" w:val="153"/>
+          <w:trHeight w:val="153" w:hRule="exact"/>
         </w:trPr>
         <w:tc>
           <w:tcPr>
@@ -11752,21 +13159,8 @@
           <w:szCs w:val="24"/>
         </w:rPr>
       </w:pPr>
-    </w:p>
-    <w:p>
-      <w:pPr>
-        <w:tabs>
-          <w:tab w:val="left" w:pos="3080"/>
-          <w:tab w:val="left" w:pos="4840"/>
-        </w:tabs>
-        <w:spacing w:line="192" w:lineRule="auto"/>
-        <w:ind w:right="6"/>
-        <w:rPr>
-          <w:b/>
-          <w:sz w:val="24"/>
-          <w:szCs w:val="24"/>
-        </w:rPr>
-      </w:pPr>
+      <w:bookmarkStart w:id="0" w:name="_GoBack"/>
+      <w:bookmarkEnd w:id="0"/>
     </w:p>
     <w:p>
       <w:pPr>
@@ -11777,14 +13171,6 @@
           <w:szCs w:val="24"/>
         </w:rPr>
       </w:pPr>
-      <w:r>
-        <w:rPr>
-          <w:b/>
-          <w:sz w:val="24"/>
-          <w:szCs w:val="24"/>
-        </w:rPr>
-        <w:t xml:space="preserve">    </w:t>
-      </w:r>
     </w:p>
     <w:p>
       <w:pPr>
@@ -11965,6 +13351,16 @@
           <w:u w:val="single"/>
         </w:rPr>
       </w:pPr>
+    </w:p>
+    <w:p>
+      <w:pPr>
+        <w:rPr>
+          <w:b/>
+          <w:sz w:val="24"/>
+          <w:szCs w:val="24"/>
+          <w:u w:val="single"/>
+        </w:rPr>
+      </w:pPr>
       <w:r>
         <w:rPr>
           <w:b/>
@@ -11985,22 +13381,47 @@
     </w:p>
     <w:tbl>
       <w:tblPr>
-        <w:tblStyle w:val="TableGrid"/>
+        <w:tblStyle w:val="7"/>
         <w:tblpPr w:leftFromText="180" w:rightFromText="180" w:vertAnchor="text" w:horzAnchor="page" w:tblpX="925" w:tblpY="333"/>
         <w:tblOverlap w:val="never"/>
         <w:tblW w:w="0" w:type="auto"/>
+        <w:tblInd w:w="0" w:type="dxa"/>
         <w:tblBorders>
-          <w:top w:val="single" w:sz="18" w:space="0" w:color="auto"/>
-          <w:left w:val="single" w:sz="18" w:space="0" w:color="auto"/>
-          <w:bottom w:val="single" w:sz="18" w:space="0" w:color="auto"/>
-          <w:right w:val="single" w:sz="18" w:space="0" w:color="auto"/>
+          <w:top w:val="single" w:color="auto" w:sz="18" w:space="0"/>
+          <w:left w:val="single" w:color="auto" w:sz="18" w:space="0"/>
+          <w:bottom w:val="single" w:color="auto" w:sz="18" w:space="0"/>
+          <w:right w:val="single" w:color="auto" w:sz="18" w:space="0"/>
+          <w:insideH w:val="single" w:color="auto" w:sz="4" w:space="0"/>
+          <w:insideV w:val="single" w:color="auto" w:sz="4" w:space="0"/>
         </w:tblBorders>
-        <w:tblLook w:val="04A0" w:firstRow="1" w:lastRow="0" w:firstColumn="1" w:lastColumn="0" w:noHBand="0" w:noVBand="1"/>
+        <w:tblLayout w:type="autofit"/>
+        <w:tblCellMar>
+          <w:top w:w="0" w:type="dxa"/>
+          <w:left w:w="108" w:type="dxa"/>
+          <w:bottom w:w="0" w:type="dxa"/>
+          <w:right w:w="108" w:type="dxa"/>
+        </w:tblCellMar>
       </w:tblPr>
       <w:tblGrid>
         <w:gridCol w:w="3402"/>
       </w:tblGrid>
       <w:tr>
+        <w:tblPrEx>
+          <w:tblBorders>
+            <w:top w:val="single" w:color="auto" w:sz="18" w:space="0"/>
+            <w:left w:val="single" w:color="auto" w:sz="18" w:space="0"/>
+            <w:bottom w:val="single" w:color="auto" w:sz="18" w:space="0"/>
+            <w:right w:val="single" w:color="auto" w:sz="18" w:space="0"/>
+            <w:insideH w:val="single" w:color="auto" w:sz="4" w:space="0"/>
+            <w:insideV w:val="single" w:color="auto" w:sz="4" w:space="0"/>
+          </w:tblBorders>
+          <w:tblCellMar>
+            <w:top w:w="0" w:type="dxa"/>
+            <w:left w:w="108" w:type="dxa"/>
+            <w:bottom w:w="0" w:type="dxa"/>
+            <w:right w:w="108" w:type="dxa"/>
+          </w:tblCellMar>
+        </w:tblPrEx>
         <w:tc>
           <w:tcPr>
             <w:tcW w:w="3402" w:type="dxa"/>
@@ -12021,6 +13442,22 @@
         </w:tc>
       </w:tr>
       <w:tr>
+        <w:tblPrEx>
+          <w:tblBorders>
+            <w:top w:val="single" w:color="auto" w:sz="18" w:space="0"/>
+            <w:left w:val="single" w:color="auto" w:sz="18" w:space="0"/>
+            <w:bottom w:val="single" w:color="auto" w:sz="18" w:space="0"/>
+            <w:right w:val="single" w:color="auto" w:sz="18" w:space="0"/>
+            <w:insideH w:val="single" w:color="auto" w:sz="4" w:space="0"/>
+            <w:insideV w:val="single" w:color="auto" w:sz="4" w:space="0"/>
+          </w:tblBorders>
+          <w:tblCellMar>
+            <w:top w:w="0" w:type="dxa"/>
+            <w:left w:w="108" w:type="dxa"/>
+            <w:bottom w:w="0" w:type="dxa"/>
+            <w:right w:w="108" w:type="dxa"/>
+          </w:tblCellMar>
+        </w:tblPrEx>
         <w:tc>
           <w:tcPr>
             <w:tcW w:w="3402" w:type="dxa"/>
@@ -12041,6 +13478,22 @@
         </w:tc>
       </w:tr>
       <w:tr>
+        <w:tblPrEx>
+          <w:tblBorders>
+            <w:top w:val="single" w:color="auto" w:sz="18" w:space="0"/>
+            <w:left w:val="single" w:color="auto" w:sz="18" w:space="0"/>
+            <w:bottom w:val="single" w:color="auto" w:sz="18" w:space="0"/>
+            <w:right w:val="single" w:color="auto" w:sz="18" w:space="0"/>
+            <w:insideH w:val="single" w:color="auto" w:sz="4" w:space="0"/>
+            <w:insideV w:val="single" w:color="auto" w:sz="4" w:space="0"/>
+          </w:tblBorders>
+          <w:tblCellMar>
+            <w:top w:w="0" w:type="dxa"/>
+            <w:left w:w="108" w:type="dxa"/>
+            <w:bottom w:w="0" w:type="dxa"/>
+            <w:right w:w="108" w:type="dxa"/>
+          </w:tblCellMar>
+        </w:tblPrEx>
         <w:tc>
           <w:tcPr>
             <w:tcW w:w="3402" w:type="dxa"/>
@@ -12061,6 +13514,22 @@
         </w:tc>
       </w:tr>
       <w:tr>
+        <w:tblPrEx>
+          <w:tblBorders>
+            <w:top w:val="single" w:color="auto" w:sz="18" w:space="0"/>
+            <w:left w:val="single" w:color="auto" w:sz="18" w:space="0"/>
+            <w:bottom w:val="single" w:color="auto" w:sz="18" w:space="0"/>
+            <w:right w:val="single" w:color="auto" w:sz="18" w:space="0"/>
+            <w:insideH w:val="single" w:color="auto" w:sz="4" w:space="0"/>
+            <w:insideV w:val="single" w:color="auto" w:sz="4" w:space="0"/>
+          </w:tblBorders>
+          <w:tblCellMar>
+            <w:top w:w="0" w:type="dxa"/>
+            <w:left w:w="108" w:type="dxa"/>
+            <w:bottom w:w="0" w:type="dxa"/>
+            <w:right w:w="108" w:type="dxa"/>
+          </w:tblCellMar>
+        </w:tblPrEx>
         <w:tc>
           <w:tcPr>
             <w:tcW w:w="3402" w:type="dxa"/>
@@ -12081,6 +13550,22 @@
         </w:tc>
       </w:tr>
       <w:tr>
+        <w:tblPrEx>
+          <w:tblBorders>
+            <w:top w:val="single" w:color="auto" w:sz="18" w:space="0"/>
+            <w:left w:val="single" w:color="auto" w:sz="18" w:space="0"/>
+            <w:bottom w:val="single" w:color="auto" w:sz="18" w:space="0"/>
+            <w:right w:val="single" w:color="auto" w:sz="18" w:space="0"/>
+            <w:insideH w:val="single" w:color="auto" w:sz="4" w:space="0"/>
+            <w:insideV w:val="single" w:color="auto" w:sz="4" w:space="0"/>
+          </w:tblBorders>
+          <w:tblCellMar>
+            <w:top w:w="0" w:type="dxa"/>
+            <w:left w:w="108" w:type="dxa"/>
+            <w:bottom w:w="0" w:type="dxa"/>
+            <w:right w:w="108" w:type="dxa"/>
+          </w:tblCellMar>
+        </w:tblPrEx>
         <w:tc>
           <w:tcPr>
             <w:tcW w:w="3402" w:type="dxa"/>
@@ -12101,6 +13586,22 @@
         </w:tc>
       </w:tr>
       <w:tr>
+        <w:tblPrEx>
+          <w:tblBorders>
+            <w:top w:val="single" w:color="auto" w:sz="18" w:space="0"/>
+            <w:left w:val="single" w:color="auto" w:sz="18" w:space="0"/>
+            <w:bottom w:val="single" w:color="auto" w:sz="18" w:space="0"/>
+            <w:right w:val="single" w:color="auto" w:sz="18" w:space="0"/>
+            <w:insideH w:val="single" w:color="auto" w:sz="4" w:space="0"/>
+            <w:insideV w:val="single" w:color="auto" w:sz="4" w:space="0"/>
+          </w:tblBorders>
+          <w:tblCellMar>
+            <w:top w:w="0" w:type="dxa"/>
+            <w:left w:w="108" w:type="dxa"/>
+            <w:bottom w:w="0" w:type="dxa"/>
+            <w:right w:w="108" w:type="dxa"/>
+          </w:tblCellMar>
+        </w:tblPrEx>
         <w:tc>
           <w:tcPr>
             <w:tcW w:w="3402" w:type="dxa"/>
@@ -12121,6 +13622,22 @@
         </w:tc>
       </w:tr>
       <w:tr>
+        <w:tblPrEx>
+          <w:tblBorders>
+            <w:top w:val="single" w:color="auto" w:sz="18" w:space="0"/>
+            <w:left w:val="single" w:color="auto" w:sz="18" w:space="0"/>
+            <w:bottom w:val="single" w:color="auto" w:sz="18" w:space="0"/>
+            <w:right w:val="single" w:color="auto" w:sz="18" w:space="0"/>
+            <w:insideH w:val="single" w:color="auto" w:sz="4" w:space="0"/>
+            <w:insideV w:val="single" w:color="auto" w:sz="4" w:space="0"/>
+          </w:tblBorders>
+          <w:tblCellMar>
+            <w:top w:w="0" w:type="dxa"/>
+            <w:left w:w="108" w:type="dxa"/>
+            <w:bottom w:w="0" w:type="dxa"/>
+            <w:right w:w="108" w:type="dxa"/>
+          </w:tblCellMar>
+        </w:tblPrEx>
         <w:tc>
           <w:tcPr>
             <w:tcW w:w="3402" w:type="dxa"/>
@@ -12141,6 +13658,22 @@
         </w:tc>
       </w:tr>
       <w:tr>
+        <w:tblPrEx>
+          <w:tblBorders>
+            <w:top w:val="single" w:color="auto" w:sz="18" w:space="0"/>
+            <w:left w:val="single" w:color="auto" w:sz="18" w:space="0"/>
+            <w:bottom w:val="single" w:color="auto" w:sz="18" w:space="0"/>
+            <w:right w:val="single" w:color="auto" w:sz="18" w:space="0"/>
+            <w:insideH w:val="single" w:color="auto" w:sz="4" w:space="0"/>
+            <w:insideV w:val="single" w:color="auto" w:sz="4" w:space="0"/>
+          </w:tblBorders>
+          <w:tblCellMar>
+            <w:top w:w="0" w:type="dxa"/>
+            <w:left w:w="108" w:type="dxa"/>
+            <w:bottom w:w="0" w:type="dxa"/>
+            <w:right w:w="108" w:type="dxa"/>
+          </w:tblCellMar>
+        </w:tblPrEx>
         <w:tc>
           <w:tcPr>
             <w:tcW w:w="3402" w:type="dxa"/>
@@ -12161,6 +13694,22 @@
         </w:tc>
       </w:tr>
       <w:tr>
+        <w:tblPrEx>
+          <w:tblBorders>
+            <w:top w:val="single" w:color="auto" w:sz="18" w:space="0"/>
+            <w:left w:val="single" w:color="auto" w:sz="18" w:space="0"/>
+            <w:bottom w:val="single" w:color="auto" w:sz="18" w:space="0"/>
+            <w:right w:val="single" w:color="auto" w:sz="18" w:space="0"/>
+            <w:insideH w:val="single" w:color="auto" w:sz="4" w:space="0"/>
+            <w:insideV w:val="single" w:color="auto" w:sz="4" w:space="0"/>
+          </w:tblBorders>
+          <w:tblCellMar>
+            <w:top w:w="0" w:type="dxa"/>
+            <w:left w:w="108" w:type="dxa"/>
+            <w:bottom w:w="0" w:type="dxa"/>
+            <w:right w:w="108" w:type="dxa"/>
+          </w:tblCellMar>
+        </w:tblPrEx>
         <w:tc>
           <w:tcPr>
             <w:tcW w:w="3402" w:type="dxa"/>
@@ -12181,6 +13730,22 @@
         </w:tc>
       </w:tr>
       <w:tr>
+        <w:tblPrEx>
+          <w:tblBorders>
+            <w:top w:val="single" w:color="auto" w:sz="18" w:space="0"/>
+            <w:left w:val="single" w:color="auto" w:sz="18" w:space="0"/>
+            <w:bottom w:val="single" w:color="auto" w:sz="18" w:space="0"/>
+            <w:right w:val="single" w:color="auto" w:sz="18" w:space="0"/>
+            <w:insideH w:val="single" w:color="auto" w:sz="4" w:space="0"/>
+            <w:insideV w:val="single" w:color="auto" w:sz="4" w:space="0"/>
+          </w:tblBorders>
+          <w:tblCellMar>
+            <w:top w:w="0" w:type="dxa"/>
+            <w:left w:w="108" w:type="dxa"/>
+            <w:bottom w:w="0" w:type="dxa"/>
+            <w:right w:w="108" w:type="dxa"/>
+          </w:tblCellMar>
+        </w:tblPrEx>
         <w:tc>
           <w:tcPr>
             <w:tcW w:w="3402" w:type="dxa"/>
@@ -12299,24 +13864,49 @@
     </w:p>
     <w:tbl>
       <w:tblPr>
-        <w:tblStyle w:val="TableGrid"/>
+        <w:tblStyle w:val="7"/>
         <w:tblpPr w:leftFromText="180" w:rightFromText="180" w:vertAnchor="text" w:horzAnchor="page" w:tblpX="703" w:tblpY="-17"/>
         <w:tblOverlap w:val="never"/>
         <w:tblW w:w="0" w:type="auto"/>
+        <w:tblInd w:w="0" w:type="dxa"/>
         <w:tblBorders>
-          <w:top w:val="single" w:sz="18" w:space="0" w:color="auto"/>
-          <w:left w:val="single" w:sz="18" w:space="0" w:color="auto"/>
-          <w:bottom w:val="single" w:sz="18" w:space="0" w:color="auto"/>
-          <w:right w:val="single" w:sz="18" w:space="0" w:color="auto"/>
+          <w:top w:val="single" w:color="auto" w:sz="18" w:space="0"/>
+          <w:left w:val="single" w:color="auto" w:sz="18" w:space="0"/>
+          <w:bottom w:val="single" w:color="auto" w:sz="18" w:space="0"/>
+          <w:right w:val="single" w:color="auto" w:sz="18" w:space="0"/>
+          <w:insideH w:val="single" w:color="auto" w:sz="4" w:space="0"/>
+          <w:insideV w:val="single" w:color="auto" w:sz="4" w:space="0"/>
         </w:tblBorders>
-        <w:tblLook w:val="04A0" w:firstRow="1" w:lastRow="0" w:firstColumn="1" w:lastColumn="0" w:noHBand="0" w:noVBand="1"/>
+        <w:tblLayout w:type="autofit"/>
+        <w:tblCellMar>
+          <w:top w:w="0" w:type="dxa"/>
+          <w:left w:w="108" w:type="dxa"/>
+          <w:bottom w:w="0" w:type="dxa"/>
+          <w:right w:w="108" w:type="dxa"/>
+        </w:tblCellMar>
       </w:tblPr>
       <w:tblGrid>
         <w:gridCol w:w="5669"/>
       </w:tblGrid>
       <w:tr>
+        <w:tblPrEx>
+          <w:tblBorders>
+            <w:top w:val="single" w:color="auto" w:sz="18" w:space="0"/>
+            <w:left w:val="single" w:color="auto" w:sz="18" w:space="0"/>
+            <w:bottom w:val="single" w:color="auto" w:sz="18" w:space="0"/>
+            <w:right w:val="single" w:color="auto" w:sz="18" w:space="0"/>
+            <w:insideH w:val="single" w:color="auto" w:sz="4" w:space="0"/>
+            <w:insideV w:val="single" w:color="auto" w:sz="4" w:space="0"/>
+          </w:tblBorders>
+          <w:tblCellMar>
+            <w:top w:w="0" w:type="dxa"/>
+            <w:left w:w="108" w:type="dxa"/>
+            <w:bottom w:w="0" w:type="dxa"/>
+            <w:right w:w="108" w:type="dxa"/>
+          </w:tblCellMar>
+        </w:tblPrEx>
         <w:trPr>
-          <w:trHeight w:val="2268"/>
+          <w:trHeight w:val="2268" w:hRule="atLeast"/>
         </w:trPr>
         <w:tc>
           <w:tcPr>
@@ -12339,8 +13929,24 @@
         </w:tc>
       </w:tr>
       <w:tr>
+        <w:tblPrEx>
+          <w:tblBorders>
+            <w:top w:val="single" w:color="auto" w:sz="18" w:space="0"/>
+            <w:left w:val="single" w:color="auto" w:sz="18" w:space="0"/>
+            <w:bottom w:val="single" w:color="auto" w:sz="18" w:space="0"/>
+            <w:right w:val="single" w:color="auto" w:sz="18" w:space="0"/>
+            <w:insideH w:val="single" w:color="auto" w:sz="4" w:space="0"/>
+            <w:insideV w:val="single" w:color="auto" w:sz="4" w:space="0"/>
+          </w:tblBorders>
+          <w:tblCellMar>
+            <w:top w:w="0" w:type="dxa"/>
+            <w:left w:w="108" w:type="dxa"/>
+            <w:bottom w:w="0" w:type="dxa"/>
+            <w:right w:w="108" w:type="dxa"/>
+          </w:tblCellMar>
+        </w:tblPrEx>
         <w:trPr>
-          <w:trHeight w:val="2268"/>
+          <w:trHeight w:val="2268" w:hRule="atLeast"/>
         </w:trPr>
         <w:tc>
           <w:tcPr>
@@ -12376,16 +13982,22 @@
     <w:sectPr>
       <w:pgSz w:w="11906" w:h="16838"/>
       <w:pgMar w:top="1440" w:right="1440" w:bottom="1440" w:left="1440" w:header="708" w:footer="708" w:gutter="0"/>
-      <w:cols w:space="708"/>
-      <w:docGrid w:linePitch="360"/>
+      <w:pgBorders>
+        <w:top w:val="none" w:sz="0" w:space="0"/>
+        <w:left w:val="none" w:sz="0" w:space="0"/>
+        <w:bottom w:val="none" w:sz="0" w:space="0"/>
+        <w:right w:val="none" w:sz="0" w:space="0"/>
+      </w:pgBorders>
+      <w:cols w:space="708" w:num="1"/>
+      <w:docGrid w:linePitch="360" w:charSpace="0"/>
     </w:sectPr>
   </w:body>
 </w:document>
 </file>
 
 <file path=word/endnotes.xml><?xml version="1.0" encoding="utf-8"?>
-<w:endnotes xmlns:wpc="http://schemas.microsoft.com/office/word/2010/wordprocessingCanvas" xmlns:mc="http://schemas.openxmlformats.org/markup-compatibility/2006" xmlns:o="urn:schemas-microsoft-com:office:office" xmlns:r="http://schemas.openxmlformats.org/officeDocument/2006/relationships" xmlns:m="http://schemas.openxmlformats.org/officeDocument/2006/math" xmlns:v="urn:schemas-microsoft-com:vml" xmlns:wp14="http://schemas.microsoft.com/office/word/2010/wordprocessingDrawing" xmlns:wp="http://schemas.openxmlformats.org/drawingml/2006/wordprocessingDrawing" xmlns:w10="urn:schemas-microsoft-com:office:word" xmlns:w="http://schemas.openxmlformats.org/wordprocessingml/2006/main" xmlns:w14="http://schemas.microsoft.com/office/word/2010/wordml" xmlns:wpg="http://schemas.microsoft.com/office/word/2010/wordprocessingGroup" xmlns:wpi="http://schemas.microsoft.com/office/word/2010/wordprocessingInk" xmlns:wne="http://schemas.microsoft.com/office/word/2006/wordml" xmlns:wps="http://schemas.microsoft.com/office/word/2010/wordprocessingShape" mc:Ignorable="w14 wp14">
-  <w:endnote w:type="separator" w:id="-1">
+<w:endnotes xmlns:wpc="http://schemas.microsoft.com/office/word/2010/wordprocessingCanvas" xmlns:mc="http://schemas.openxmlformats.org/markup-compatibility/2006" xmlns:o="urn:schemas-microsoft-com:office:office" xmlns:r="http://schemas.openxmlformats.org/officeDocument/2006/relationships" xmlns:m="http://schemas.openxmlformats.org/officeDocument/2006/math" xmlns:v="urn:schemas-microsoft-com:vml" xmlns:wp14="http://schemas.microsoft.com/office/word/2010/wordprocessingDrawing" xmlns:wp="http://schemas.openxmlformats.org/drawingml/2006/wordprocessingDrawing" xmlns:w="http://schemas.openxmlformats.org/wordprocessingml/2006/main" xmlns:w14="http://schemas.microsoft.com/office/word/2010/wordml" xmlns:w15="http://schemas.microsoft.com/office/word/2012/wordml" xmlns:w10="urn:schemas-microsoft-com:office:word" xmlns:wpg="http://schemas.microsoft.com/office/word/2010/wordprocessingGroup" xmlns:wpi="http://schemas.microsoft.com/office/word/2010/wordprocessingInk" xmlns:wne="http://schemas.microsoft.com/office/word/2006/wordml" xmlns:wps="http://schemas.microsoft.com/office/word/2010/wordprocessingShape" xmlns:wpsCustomData="http://www.wps.cn/officeDocument/2013/wpsCustomData" mc:Ignorable="w14 w15 wp14">
+  <w:endnote w:type="separator" w:id="0">
     <w:p>
       <w:pPr>
         <w:spacing w:line="240" w:lineRule="auto"/>
@@ -12395,7 +14007,7 @@
       </w:r>
     </w:p>
   </w:endnote>
-  <w:endnote w:type="continuationSeparator" w:id="0">
+  <w:endnote w:type="continuationSeparator" w:id="1">
     <w:p>
       <w:pPr>
         <w:spacing w:line="240" w:lineRule="auto"/>
@@ -12409,21 +14021,21 @@
 </file>
 
 <file path=word/footnotes.xml><?xml version="1.0" encoding="utf-8"?>
-<w:footnotes xmlns:wpc="http://schemas.microsoft.com/office/word/2010/wordprocessingCanvas" xmlns:mc="http://schemas.openxmlformats.org/markup-compatibility/2006" xmlns:o="urn:schemas-microsoft-com:office:office" xmlns:r="http://schemas.openxmlformats.org/officeDocument/2006/relationships" xmlns:m="http://schemas.openxmlformats.org/officeDocument/2006/math" xmlns:v="urn:schemas-microsoft-com:vml" xmlns:wp14="http://schemas.microsoft.com/office/word/2010/wordprocessingDrawing" xmlns:wp="http://schemas.openxmlformats.org/drawingml/2006/wordprocessingDrawing" xmlns:w10="urn:schemas-microsoft-com:office:word" xmlns:w="http://schemas.openxmlformats.org/wordprocessingml/2006/main" xmlns:w14="http://schemas.microsoft.com/office/word/2010/wordml" xmlns:wpg="http://schemas.microsoft.com/office/word/2010/wordprocessingGroup" xmlns:wpi="http://schemas.microsoft.com/office/word/2010/wordprocessingInk" xmlns:wne="http://schemas.microsoft.com/office/word/2006/wordml" xmlns:wps="http://schemas.microsoft.com/office/word/2010/wordprocessingShape" mc:Ignorable="w14 wp14">
-  <w:footnote w:type="separator" w:id="-1">
+<w:footnotes xmlns:wpc="http://schemas.microsoft.com/office/word/2010/wordprocessingCanvas" xmlns:mc="http://schemas.openxmlformats.org/markup-compatibility/2006" xmlns:o="urn:schemas-microsoft-com:office:office" xmlns:r="http://schemas.openxmlformats.org/officeDocument/2006/relationships" xmlns:m="http://schemas.openxmlformats.org/officeDocument/2006/math" xmlns:v="urn:schemas-microsoft-com:vml" xmlns:wp14="http://schemas.microsoft.com/office/word/2010/wordprocessingDrawing" xmlns:wp="http://schemas.openxmlformats.org/drawingml/2006/wordprocessingDrawing" xmlns:w="http://schemas.openxmlformats.org/wordprocessingml/2006/main" xmlns:w14="http://schemas.microsoft.com/office/word/2010/wordml" xmlns:w15="http://schemas.microsoft.com/office/word/2012/wordml" xmlns:w10="urn:schemas-microsoft-com:office:word" xmlns:wpg="http://schemas.microsoft.com/office/word/2010/wordprocessingGroup" xmlns:wpi="http://schemas.microsoft.com/office/word/2010/wordprocessingInk" xmlns:wne="http://schemas.microsoft.com/office/word/2006/wordml" xmlns:wps="http://schemas.microsoft.com/office/word/2010/wordprocessingShape" xmlns:wpsCustomData="http://www.wps.cn/officeDocument/2013/wpsCustomData" mc:Ignorable="w14 w15 wp14">
+  <w:footnote w:type="separator" w:id="0">
     <w:p>
       <w:pPr>
-        <w:spacing w:after="0"/>
+        <w:spacing w:before="0" w:after="0" w:line="276" w:lineRule="auto"/>
       </w:pPr>
       <w:r>
         <w:separator/>
       </w:r>
     </w:p>
   </w:footnote>
-  <w:footnote w:type="continuationSeparator" w:id="0">
+  <w:footnote w:type="continuationSeparator" w:id="1">
     <w:p>
       <w:pPr>
-        <w:spacing w:after="0"/>
+        <w:spacing w:before="0" w:after="0" w:line="276" w:lineRule="auto"/>
       </w:pPr>
       <w:r>
         <w:continuationSeparator/>
@@ -12434,177 +14046,291 @@
 </file>
 
 <file path=word/styles.xml><?xml version="1.0" encoding="utf-8"?>
-<w:styles xmlns:mc="http://schemas.openxmlformats.org/markup-compatibility/2006" xmlns:r="http://schemas.openxmlformats.org/officeDocument/2006/relationships" xmlns:w="http://schemas.openxmlformats.org/wordprocessingml/2006/main" xmlns:w14="http://schemas.microsoft.com/office/word/2010/wordml" mc:Ignorable="w14">
+<w:styles xmlns:mc="http://schemas.openxmlformats.org/markup-compatibility/2006" xmlns:o="urn:schemas-microsoft-com:office:office" xmlns:r="http://schemas.openxmlformats.org/officeDocument/2006/relationships" xmlns:m="http://schemas.openxmlformats.org/officeDocument/2006/math" xmlns:v="urn:schemas-microsoft-com:vml" xmlns:w="http://schemas.openxmlformats.org/wordprocessingml/2006/main" xmlns:w14="http://schemas.microsoft.com/office/word/2010/wordml" xmlns:w10="urn:schemas-microsoft-com:office:word" xmlns:sl="http://schemas.openxmlformats.org/schemaLibrary/2006/main" xmlns:wpsCustomData="http://www.wps.cn/officeDocument/2013/wpsCustomData" mc:Ignorable="w14">
   <w:docDefaults>
     <w:rPrDefault>
       <w:rPr>
-        <w:rFonts w:asciiTheme="minorHAnsi" w:eastAsiaTheme="minorHAnsi" w:hAnsiTheme="minorHAnsi" w:cstheme="minorBidi"/>
-        <w:lang w:val="en-GB" w:eastAsia="en-GB" w:bidi="ar-SA"/>
+        <w:rFonts w:asciiTheme="minorHAnsi" w:hAnsiTheme="minorHAnsi" w:eastAsiaTheme="minorHAnsi" w:cstheme="minorBidi"/>
       </w:rPr>
     </w:rPrDefault>
     <w:pPrDefault/>
   </w:docDefaults>
-  <w:latentStyles w:defLockedState="0" w:defUIPriority="99" w:defSemiHidden="1" w:defUnhideWhenUsed="1" w:defQFormat="0" w:count="267">
-    <w:lsdException w:name="Normal" w:semiHidden="0" w:uiPriority="0" w:unhideWhenUsed="0" w:qFormat="1"/>
-    <w:lsdException w:name="heading 1" w:semiHidden="0" w:uiPriority="9" w:unhideWhenUsed="0" w:qFormat="1"/>
-    <w:lsdException w:name="heading 2" w:uiPriority="9" w:qFormat="1"/>
-    <w:lsdException w:name="heading 3" w:uiPriority="9" w:qFormat="1"/>
-    <w:lsdException w:name="heading 4" w:uiPriority="9" w:qFormat="1"/>
-    <w:lsdException w:name="heading 5" w:uiPriority="9" w:qFormat="1"/>
-    <w:lsdException w:name="heading 6" w:uiPriority="9" w:qFormat="1"/>
-    <w:lsdException w:name="heading 7" w:uiPriority="9" w:qFormat="1"/>
-    <w:lsdException w:name="heading 8" w:uiPriority="9" w:qFormat="1"/>
-    <w:lsdException w:name="heading 9" w:uiPriority="9" w:qFormat="1"/>
-    <w:lsdException w:name="toc 1" w:uiPriority="39"/>
-    <w:lsdException w:name="toc 2" w:uiPriority="39"/>
-    <w:lsdException w:name="toc 3" w:uiPriority="39"/>
-    <w:lsdException w:name="toc 4" w:uiPriority="39"/>
-    <w:lsdException w:name="toc 5" w:uiPriority="39"/>
-    <w:lsdException w:name="toc 6" w:uiPriority="39"/>
-    <w:lsdException w:name="toc 7" w:uiPriority="39"/>
-    <w:lsdException w:name="toc 8" w:uiPriority="39"/>
-    <w:lsdException w:name="toc 9" w:uiPriority="39"/>
-    <w:lsdException w:name="header" w:semiHidden="0" w:qFormat="1"/>
-    <w:lsdException w:name="footer" w:semiHidden="0" w:qFormat="1"/>
-    <w:lsdException w:name="caption" w:uiPriority="35" w:qFormat="1"/>
-    <w:lsdException w:name="Title" w:semiHidden="0" w:uiPriority="10" w:unhideWhenUsed="0" w:qFormat="1"/>
-    <w:lsdException w:name="Default Paragraph Font" w:uiPriority="1" w:qFormat="1"/>
-    <w:lsdException w:name="Subtitle" w:semiHidden="0" w:uiPriority="11" w:unhideWhenUsed="0" w:qFormat="1"/>
-    <w:lsdException w:name="Strong" w:semiHidden="0" w:uiPriority="22" w:unhideWhenUsed="0" w:qFormat="1"/>
-    <w:lsdException w:name="Emphasis" w:semiHidden="0" w:uiPriority="20" w:unhideWhenUsed="0" w:qFormat="1"/>
-    <w:lsdException w:name="Normal Table" w:qFormat="1"/>
-    <w:lsdException w:name="Table Grid" w:semiHidden="0" w:uiPriority="59" w:unhideWhenUsed="0" w:qFormat="1"/>
-    <w:lsdException w:name="Light Shading" w:semiHidden="0" w:uiPriority="60" w:unhideWhenUsed="0"/>
-    <w:lsdException w:name="Light List" w:semiHidden="0" w:uiPriority="61" w:unhideWhenUsed="0"/>
-    <w:lsdException w:name="Light Grid" w:semiHidden="0" w:uiPriority="62" w:unhideWhenUsed="0"/>
-    <w:lsdException w:name="Medium Shading 1" w:semiHidden="0" w:uiPriority="63" w:unhideWhenUsed="0"/>
-    <w:lsdException w:name="Medium Shading 2" w:semiHidden="0" w:uiPriority="64" w:unhideWhenUsed="0"/>
-    <w:lsdException w:name="Medium List 1" w:semiHidden="0" w:uiPriority="65" w:unhideWhenUsed="0"/>
-    <w:lsdException w:name="Medium List 2" w:semiHidden="0" w:uiPriority="66" w:unhideWhenUsed="0"/>
-    <w:lsdException w:name="Medium Grid 1" w:semiHidden="0" w:uiPriority="67" w:unhideWhenUsed="0"/>
-    <w:lsdException w:name="Medium Grid 2" w:semiHidden="0" w:uiPriority="68" w:unhideWhenUsed="0"/>
-    <w:lsdException w:name="Medium Grid 3" w:semiHidden="0" w:uiPriority="69" w:unhideWhenUsed="0"/>
-    <w:lsdException w:name="Dark List" w:semiHidden="0" w:uiPriority="70" w:unhideWhenUsed="0"/>
-    <w:lsdException w:name="Colorful Shading" w:semiHidden="0" w:uiPriority="71" w:unhideWhenUsed="0"/>
-    <w:lsdException w:name="Colorful List" w:semiHidden="0" w:uiPriority="72" w:unhideWhenUsed="0"/>
-    <w:lsdException w:name="Colorful Grid" w:semiHidden="0" w:uiPriority="73" w:unhideWhenUsed="0"/>
-    <w:lsdException w:name="Light Shading Accent 1" w:semiHidden="0" w:uiPriority="60" w:unhideWhenUsed="0"/>
-    <w:lsdException w:name="Light List Accent 1" w:semiHidden="0" w:uiPriority="61" w:unhideWhenUsed="0"/>
-    <w:lsdException w:name="Light Grid Accent 1" w:semiHidden="0" w:uiPriority="62" w:unhideWhenUsed="0"/>
-    <w:lsdException w:name="Medium Shading 1 Accent 1" w:semiHidden="0" w:uiPriority="63" w:unhideWhenUsed="0"/>
-    <w:lsdException w:name="Medium Shading 2 Accent 1" w:semiHidden="0" w:uiPriority="64" w:unhideWhenUsed="0"/>
-    <w:lsdException w:name="Medium List 1 Accent 1" w:semiHidden="0" w:uiPriority="65" w:unhideWhenUsed="0"/>
-    <w:lsdException w:name="Medium List 2 Accent 1" w:semiHidden="0" w:uiPriority="66" w:unhideWhenUsed="0"/>
-    <w:lsdException w:name="Medium Grid 1 Accent 1" w:semiHidden="0" w:uiPriority="67" w:unhideWhenUsed="0"/>
-    <w:lsdException w:name="Medium Grid 2 Accent 1" w:semiHidden="0" w:uiPriority="68" w:unhideWhenUsed="0"/>
-    <w:lsdException w:name="Medium Grid 3 Accent 1" w:semiHidden="0" w:uiPriority="69" w:unhideWhenUsed="0"/>
-    <w:lsdException w:name="Dark List Accent 1" w:semiHidden="0" w:uiPriority="70" w:unhideWhenUsed="0"/>
-    <w:lsdException w:name="Colorful Shading Accent 1" w:semiHidden="0" w:uiPriority="71" w:unhideWhenUsed="0"/>
-    <w:lsdException w:name="Colorful List Accent 1" w:semiHidden="0" w:uiPriority="72" w:unhideWhenUsed="0"/>
-    <w:lsdException w:name="Colorful Grid Accent 1" w:semiHidden="0" w:uiPriority="73" w:unhideWhenUsed="0"/>
-    <w:lsdException w:name="Light Shading Accent 2" w:semiHidden="0" w:uiPriority="60" w:unhideWhenUsed="0"/>
-    <w:lsdException w:name="Light List Accent 2" w:semiHidden="0" w:uiPriority="61" w:unhideWhenUsed="0"/>
-    <w:lsdException w:name="Light Grid Accent 2" w:semiHidden="0" w:uiPriority="62" w:unhideWhenUsed="0"/>
-    <w:lsdException w:name="Medium Shading 1 Accent 2" w:semiHidden="0" w:uiPriority="63" w:unhideWhenUsed="0"/>
-    <w:lsdException w:name="Medium Shading 2 Accent 2" w:semiHidden="0" w:uiPriority="64" w:unhideWhenUsed="0"/>
-    <w:lsdException w:name="Medium List 1 Accent 2" w:semiHidden="0" w:uiPriority="65" w:unhideWhenUsed="0"/>
-    <w:lsdException w:name="Medium List 2 Accent 2" w:semiHidden="0" w:uiPriority="66" w:unhideWhenUsed="0"/>
-    <w:lsdException w:name="Medium Grid 1 Accent 2" w:semiHidden="0" w:uiPriority="67" w:unhideWhenUsed="0"/>
-    <w:lsdException w:name="Medium Grid 2 Accent 2" w:semiHidden="0" w:uiPriority="68" w:unhideWhenUsed="0"/>
-    <w:lsdException w:name="Medium Grid 3 Accent 2" w:semiHidden="0" w:uiPriority="69" w:unhideWhenUsed="0"/>
-    <w:lsdException w:name="Dark List Accent 2" w:semiHidden="0" w:uiPriority="70" w:unhideWhenUsed="0"/>
-    <w:lsdException w:name="Colorful Shading Accent 2" w:semiHidden="0" w:uiPriority="71" w:unhideWhenUsed="0"/>
-    <w:lsdException w:name="Colorful List Accent 2" w:semiHidden="0" w:uiPriority="72" w:unhideWhenUsed="0"/>
-    <w:lsdException w:name="Colorful Grid Accent 2" w:semiHidden="0" w:uiPriority="73" w:unhideWhenUsed="0"/>
-    <w:lsdException w:name="Light Shading Accent 3" w:semiHidden="0" w:uiPriority="60" w:unhideWhenUsed="0"/>
-    <w:lsdException w:name="Light List Accent 3" w:semiHidden="0" w:uiPriority="61" w:unhideWhenUsed="0"/>
-    <w:lsdException w:name="Light Grid Accent 3" w:semiHidden="0" w:uiPriority="62" w:unhideWhenUsed="0"/>
-    <w:lsdException w:name="Medium Shading 1 Accent 3" w:semiHidden="0" w:uiPriority="63" w:unhideWhenUsed="0"/>
-    <w:lsdException w:name="Medium Shading 2 Accent 3" w:semiHidden="0" w:uiPriority="64" w:unhideWhenUsed="0"/>
-    <w:lsdException w:name="Medium List 1 Accent 3" w:semiHidden="0" w:uiPriority="65" w:unhideWhenUsed="0"/>
-    <w:lsdException w:name="Medium List 2 Accent 3" w:semiHidden="0" w:uiPriority="66" w:unhideWhenUsed="0"/>
-    <w:lsdException w:name="Medium Grid 1 Accent 3" w:semiHidden="0" w:uiPriority="67" w:unhideWhenUsed="0"/>
-    <w:lsdException w:name="Medium Grid 2 Accent 3" w:semiHidden="0" w:uiPriority="68" w:unhideWhenUsed="0"/>
-    <w:lsdException w:name="Medium Grid 3 Accent 3" w:semiHidden="0" w:uiPriority="69" w:unhideWhenUsed="0"/>
-    <w:lsdException w:name="Dark List Accent 3" w:semiHidden="0" w:uiPriority="70" w:unhideWhenUsed="0"/>
-    <w:lsdException w:name="Colorful Shading Accent 3" w:semiHidden="0" w:uiPriority="71" w:unhideWhenUsed="0"/>
-    <w:lsdException w:name="Colorful List Accent 3" w:semiHidden="0" w:uiPriority="72" w:unhideWhenUsed="0"/>
-    <w:lsdException w:name="Colorful Grid Accent 3" w:semiHidden="0" w:uiPriority="73" w:unhideWhenUsed="0"/>
-    <w:lsdException w:name="Light Shading Accent 4" w:semiHidden="0" w:uiPriority="60" w:unhideWhenUsed="0"/>
-    <w:lsdException w:name="Light List Accent 4" w:semiHidden="0" w:uiPriority="61" w:unhideWhenUsed="0"/>
-    <w:lsdException w:name="Light Grid Accent 4" w:semiHidden="0" w:uiPriority="62" w:unhideWhenUsed="0"/>
-    <w:lsdException w:name="Medium Shading 1 Accent 4" w:semiHidden="0" w:uiPriority="63" w:unhideWhenUsed="0"/>
-    <w:lsdException w:name="Medium Shading 2 Accent 4" w:semiHidden="0" w:uiPriority="64" w:unhideWhenUsed="0"/>
-    <w:lsdException w:name="Medium List 1 Accent 4" w:semiHidden="0" w:uiPriority="65" w:unhideWhenUsed="0"/>
-    <w:lsdException w:name="Medium List 2 Accent 4" w:semiHidden="0" w:uiPriority="66" w:unhideWhenUsed="0"/>
-    <w:lsdException w:name="Medium Grid 1 Accent 4" w:semiHidden="0" w:uiPriority="67" w:unhideWhenUsed="0"/>
-    <w:lsdException w:name="Medium Grid 2 Accent 4" w:semiHidden="0" w:uiPriority="68" w:unhideWhenUsed="0"/>
-    <w:lsdException w:name="Medium Grid 3 Accent 4" w:semiHidden="0" w:uiPriority="69" w:unhideWhenUsed="0"/>
-    <w:lsdException w:name="Dark List Accent 4" w:semiHidden="0" w:uiPriority="70" w:unhideWhenUsed="0"/>
-    <w:lsdException w:name="Colorful Shading Accent 4" w:semiHidden="0" w:uiPriority="71" w:unhideWhenUsed="0"/>
-    <w:lsdException w:name="Colorful List Accent 4" w:semiHidden="0" w:uiPriority="72" w:unhideWhenUsed="0"/>
-    <w:lsdException w:name="Colorful Grid Accent 4" w:semiHidden="0" w:uiPriority="73" w:unhideWhenUsed="0"/>
-    <w:lsdException w:name="Light Shading Accent 5" w:semiHidden="0" w:uiPriority="60" w:unhideWhenUsed="0"/>
-    <w:lsdException w:name="Light List Accent 5" w:semiHidden="0" w:uiPriority="61" w:unhideWhenUsed="0"/>
-    <w:lsdException w:name="Light Grid Accent 5" w:semiHidden="0" w:uiPriority="62" w:unhideWhenUsed="0"/>
-    <w:lsdException w:name="Medium Shading 1 Accent 5" w:semiHidden="0" w:uiPriority="63" w:unhideWhenUsed="0"/>
-    <w:lsdException w:name="Medium Shading 2 Accent 5" w:semiHidden="0" w:uiPriority="64" w:unhideWhenUsed="0"/>
-    <w:lsdException w:name="Medium List 1 Accent 5" w:semiHidden="0" w:uiPriority="65" w:unhideWhenUsed="0"/>
-    <w:lsdException w:name="Medium List 2 Accent 5" w:semiHidden="0" w:uiPriority="66" w:unhideWhenUsed="0"/>
-    <w:lsdException w:name="Medium Grid 1 Accent 5" w:semiHidden="0" w:uiPriority="67" w:unhideWhenUsed="0"/>
-    <w:lsdException w:name="Medium Grid 2 Accent 5" w:semiHidden="0" w:uiPriority="68" w:unhideWhenUsed="0"/>
-    <w:lsdException w:name="Medium Grid 3 Accent 5" w:semiHidden="0" w:uiPriority="69" w:unhideWhenUsed="0"/>
-    <w:lsdException w:name="Dark List Accent 5" w:semiHidden="0" w:uiPriority="70" w:unhideWhenUsed="0"/>
-    <w:lsdException w:name="Colorful Shading Accent 5" w:semiHidden="0" w:uiPriority="71" w:unhideWhenUsed="0"/>
-    <w:lsdException w:name="Colorful List Accent 5" w:semiHidden="0" w:uiPriority="72" w:unhideWhenUsed="0"/>
-    <w:lsdException w:name="Colorful Grid Accent 5" w:semiHidden="0" w:uiPriority="73" w:unhideWhenUsed="0"/>
-    <w:lsdException w:name="Light Shading Accent 6" w:semiHidden="0" w:uiPriority="60" w:unhideWhenUsed="0"/>
-    <w:lsdException w:name="Light List Accent 6" w:semiHidden="0" w:uiPriority="61" w:unhideWhenUsed="0"/>
-    <w:lsdException w:name="Light Grid Accent 6" w:semiHidden="0" w:uiPriority="62" w:unhideWhenUsed="0"/>
-    <w:lsdException w:name="Medium Shading 1 Accent 6" w:semiHidden="0" w:uiPriority="63" w:unhideWhenUsed="0"/>
-    <w:lsdException w:name="Medium Shading 2 Accent 6" w:semiHidden="0" w:uiPriority="64" w:unhideWhenUsed="0"/>
-    <w:lsdException w:name="Medium List 1 Accent 6" w:semiHidden="0" w:uiPriority="65" w:unhideWhenUsed="0"/>
-    <w:lsdException w:name="Medium List 2 Accent 6" w:semiHidden="0" w:uiPriority="66" w:unhideWhenUsed="0"/>
-    <w:lsdException w:name="Medium Grid 1 Accent 6" w:semiHidden="0" w:uiPriority="67" w:unhideWhenUsed="0"/>
-    <w:lsdException w:name="Medium Grid 2 Accent 6" w:semiHidden="0" w:uiPriority="68" w:unhideWhenUsed="0"/>
-    <w:lsdException w:name="Medium Grid 3 Accent 6" w:semiHidden="0" w:uiPriority="69" w:unhideWhenUsed="0"/>
-    <w:lsdException w:name="Dark List Accent 6" w:semiHidden="0" w:uiPriority="70" w:unhideWhenUsed="0"/>
-    <w:lsdException w:name="Colorful Shading Accent 6" w:semiHidden="0" w:uiPriority="71" w:unhideWhenUsed="0"/>
-    <w:lsdException w:name="Colorful List Accent 6" w:semiHidden="0" w:uiPriority="72" w:unhideWhenUsed="0"/>
-    <w:lsdException w:name="Colorful Grid Accent 6" w:semiHidden="0" w:uiPriority="73" w:unhideWhenUsed="0"/>
-    <w:lsdException w:name="Subtle Emphasis" w:semiHidden="0" w:uiPriority="19" w:unhideWhenUsed="0" w:qFormat="1"/>
-    <w:lsdException w:name="Intense Emphasis" w:semiHidden="0" w:uiPriority="21" w:unhideWhenUsed="0" w:qFormat="1"/>
-    <w:lsdException w:name="Subtle Reference" w:semiHidden="0" w:uiPriority="31" w:unhideWhenUsed="0" w:qFormat="1"/>
-    <w:lsdException w:name="Intense Reference" w:semiHidden="0" w:uiPriority="32" w:unhideWhenUsed="0" w:qFormat="1"/>
-    <w:lsdException w:name="Book Title" w:semiHidden="0" w:uiPriority="33" w:unhideWhenUsed="0" w:qFormat="1"/>
-    <w:lsdException w:name="Bibliography" w:uiPriority="37"/>
-    <w:lsdException w:name="TOC Heading" w:uiPriority="39" w:qFormat="1"/>
+  <w:latentStyles w:count="260" w:defQFormat="0" w:defUnhideWhenUsed="1" w:defSemiHidden="1" w:defUIPriority="99" w:defLockedState="0">
+    <w:lsdException w:qFormat="1" w:unhideWhenUsed="0" w:uiPriority="0" w:semiHidden="0" w:name="Normal"/>
+    <w:lsdException w:qFormat="1" w:unhideWhenUsed="0" w:uiPriority="9" w:semiHidden="0" w:name="heading 1"/>
+    <w:lsdException w:qFormat="1" w:uiPriority="9" w:name="heading 2"/>
+    <w:lsdException w:qFormat="1" w:uiPriority="9" w:name="heading 3"/>
+    <w:lsdException w:qFormat="1" w:uiPriority="9" w:name="heading 4"/>
+    <w:lsdException w:qFormat="1" w:uiPriority="9" w:name="heading 5"/>
+    <w:lsdException w:qFormat="1" w:uiPriority="9" w:name="heading 6"/>
+    <w:lsdException w:qFormat="1" w:uiPriority="9" w:name="heading 7"/>
+    <w:lsdException w:qFormat="1" w:uiPriority="9" w:name="heading 8"/>
+    <w:lsdException w:qFormat="1" w:uiPriority="9" w:name="heading 9"/>
+    <w:lsdException w:uiPriority="99" w:name="index 1"/>
+    <w:lsdException w:uiPriority="99" w:name="index 2"/>
+    <w:lsdException w:uiPriority="99" w:name="index 3"/>
+    <w:lsdException w:uiPriority="99" w:name="index 4"/>
+    <w:lsdException w:uiPriority="99" w:name="index 5"/>
+    <w:lsdException w:uiPriority="99" w:name="index 6"/>
+    <w:lsdException w:uiPriority="99" w:name="index 7"/>
+    <w:lsdException w:uiPriority="99" w:name="index 8"/>
+    <w:lsdException w:uiPriority="99" w:name="index 9"/>
+    <w:lsdException w:uiPriority="39" w:name="toc 1"/>
+    <w:lsdException w:uiPriority="39" w:name="toc 2"/>
+    <w:lsdException w:uiPriority="39" w:name="toc 3"/>
+    <w:lsdException w:uiPriority="39" w:name="toc 4"/>
+    <w:lsdException w:uiPriority="39" w:name="toc 5"/>
+    <w:lsdException w:uiPriority="39" w:name="toc 6"/>
+    <w:lsdException w:uiPriority="39" w:name="toc 7"/>
+    <w:lsdException w:uiPriority="39" w:name="toc 8"/>
+    <w:lsdException w:uiPriority="39" w:name="toc 9"/>
+    <w:lsdException w:uiPriority="99" w:name="Normal Indent"/>
+    <w:lsdException w:uiPriority="99" w:name="footnote text"/>
+    <w:lsdException w:uiPriority="99" w:name="annotation text"/>
+    <w:lsdException w:qFormat="1" w:uiPriority="99" w:semiHidden="0" w:name="header"/>
+    <w:lsdException w:qFormat="1" w:uiPriority="99" w:semiHidden="0" w:name="footer"/>
+    <w:lsdException w:uiPriority="99" w:name="index heading"/>
+    <w:lsdException w:qFormat="1" w:uiPriority="35" w:name="caption"/>
+    <w:lsdException w:uiPriority="99" w:name="table of figures"/>
+    <w:lsdException w:uiPriority="99" w:name="envelope address"/>
+    <w:lsdException w:uiPriority="99" w:name="envelope return"/>
+    <w:lsdException w:uiPriority="99" w:name="footnote reference"/>
+    <w:lsdException w:uiPriority="99" w:name="annotation reference"/>
+    <w:lsdException w:uiPriority="99" w:name="line number"/>
+    <w:lsdException w:uiPriority="99" w:name="page number"/>
+    <w:lsdException w:uiPriority="99" w:name="endnote reference"/>
+    <w:lsdException w:uiPriority="99" w:name="endnote text"/>
+    <w:lsdException w:uiPriority="99" w:name="table of authorities"/>
+    <w:lsdException w:uiPriority="99" w:name="macro"/>
+    <w:lsdException w:uiPriority="99" w:name="toa heading"/>
+    <w:lsdException w:uiPriority="99" w:name="List"/>
+    <w:lsdException w:uiPriority="99" w:name="List Bullet"/>
+    <w:lsdException w:uiPriority="99" w:name="List Number"/>
+    <w:lsdException w:uiPriority="99" w:name="List 2"/>
+    <w:lsdException w:uiPriority="99" w:name="List 3"/>
+    <w:lsdException w:uiPriority="99" w:name="List 4"/>
+    <w:lsdException w:uiPriority="99" w:name="List 5"/>
+    <w:lsdException w:uiPriority="99" w:name="List Bullet 2"/>
+    <w:lsdException w:uiPriority="99" w:name="List Bullet 3"/>
+    <w:lsdException w:uiPriority="99" w:name="List Bullet 4"/>
+    <w:lsdException w:uiPriority="99" w:name="List Bullet 5"/>
+    <w:lsdException w:uiPriority="99" w:name="List Number 2"/>
+    <w:lsdException w:uiPriority="99" w:name="List Number 3"/>
+    <w:lsdException w:uiPriority="99" w:name="List Number 4"/>
+    <w:lsdException w:uiPriority="99" w:name="List Number 5"/>
+    <w:lsdException w:qFormat="1" w:unhideWhenUsed="0" w:uiPriority="10" w:semiHidden="0" w:name="Title"/>
+    <w:lsdException w:uiPriority="99" w:name="Closing"/>
+    <w:lsdException w:uiPriority="99" w:name="Signature"/>
+    <w:lsdException w:uiPriority="1" w:name="Default Paragraph Font"/>
+    <w:lsdException w:uiPriority="99" w:name="Body Text"/>
+    <w:lsdException w:uiPriority="99" w:name="Body Text Indent"/>
+    <w:lsdException w:uiPriority="99" w:name="List Continue"/>
+    <w:lsdException w:uiPriority="99" w:name="List Continue 2"/>
+    <w:lsdException w:uiPriority="99" w:name="List Continue 3"/>
+    <w:lsdException w:uiPriority="99" w:name="List Continue 4"/>
+    <w:lsdException w:uiPriority="99" w:name="List Continue 5"/>
+    <w:lsdException w:uiPriority="99" w:name="Message Header"/>
+    <w:lsdException w:qFormat="1" w:unhideWhenUsed="0" w:uiPriority="11" w:semiHidden="0" w:name="Subtitle"/>
+    <w:lsdException w:uiPriority="99" w:name="Salutation"/>
+    <w:lsdException w:uiPriority="99" w:name="Date"/>
+    <w:lsdException w:uiPriority="99" w:name="Body Text First Indent"/>
+    <w:lsdException w:uiPriority="99" w:name="Body Text First Indent 2"/>
+    <w:lsdException w:uiPriority="99" w:name="Note Heading"/>
+    <w:lsdException w:uiPriority="99" w:name="Body Text 2"/>
+    <w:lsdException w:uiPriority="99" w:name="Body Text 3"/>
+    <w:lsdException w:uiPriority="99" w:name="Body Text Indent 2"/>
+    <w:lsdException w:uiPriority="99" w:name="Body Text Indent 3"/>
+    <w:lsdException w:uiPriority="99" w:name="Block Text"/>
+    <w:lsdException w:uiPriority="99" w:name="Hyperlink"/>
+    <w:lsdException w:uiPriority="99" w:name="FollowedHyperlink"/>
+    <w:lsdException w:qFormat="1" w:unhideWhenUsed="0" w:uiPriority="22" w:semiHidden="0" w:name="Strong"/>
+    <w:lsdException w:qFormat="1" w:unhideWhenUsed="0" w:uiPriority="20" w:semiHidden="0" w:name="Emphasis"/>
+    <w:lsdException w:uiPriority="99" w:name="Document Map"/>
+    <w:lsdException w:uiPriority="99" w:name="Plain Text"/>
+    <w:lsdException w:uiPriority="99" w:name="E-mail Signature"/>
+    <w:lsdException w:uiPriority="99" w:name="Normal (Web)"/>
+    <w:lsdException w:uiPriority="99" w:name="HTML Acronym"/>
+    <w:lsdException w:uiPriority="99" w:name="HTML Address"/>
+    <w:lsdException w:uiPriority="99" w:name="HTML Cite"/>
+    <w:lsdException w:uiPriority="99" w:name="HTML Code"/>
+    <w:lsdException w:uiPriority="99" w:name="HTML Definition"/>
+    <w:lsdException w:uiPriority="99" w:name="HTML Keyboard"/>
+    <w:lsdException w:uiPriority="99" w:name="HTML Preformatted"/>
+    <w:lsdException w:uiPriority="99" w:name="HTML Sample"/>
+    <w:lsdException w:uiPriority="99" w:name="HTML Typewriter"/>
+    <w:lsdException w:uiPriority="99" w:name="HTML Variable"/>
+    <w:lsdException w:uiPriority="99" w:name="Normal Table"/>
+    <w:lsdException w:uiPriority="99" w:name="annotation subject"/>
+    <w:lsdException w:uiPriority="99" w:name="Table Simple 1"/>
+    <w:lsdException w:uiPriority="99" w:name="Table Simple 2"/>
+    <w:lsdException w:uiPriority="99" w:name="Table Simple 3"/>
+    <w:lsdException w:uiPriority="99" w:name="Table Classic 1"/>
+    <w:lsdException w:uiPriority="99" w:name="Table Classic 2"/>
+    <w:lsdException w:uiPriority="99" w:name="Table Classic 3"/>
+    <w:lsdException w:uiPriority="99" w:name="Table Classic 4"/>
+    <w:lsdException w:uiPriority="99" w:name="Table Colorful 1"/>
+    <w:lsdException w:uiPriority="99" w:name="Table Colorful 2"/>
+    <w:lsdException w:uiPriority="99" w:name="Table Colorful 3"/>
+    <w:lsdException w:uiPriority="99" w:name="Table Columns 1"/>
+    <w:lsdException w:uiPriority="99" w:name="Table Columns 2"/>
+    <w:lsdException w:uiPriority="99" w:name="Table Columns 3"/>
+    <w:lsdException w:uiPriority="99" w:name="Table Columns 4"/>
+    <w:lsdException w:uiPriority="99" w:name="Table Columns 5"/>
+    <w:lsdException w:uiPriority="99" w:name="Table Grid 1"/>
+    <w:lsdException w:uiPriority="99" w:name="Table Grid 2"/>
+    <w:lsdException w:uiPriority="99" w:name="Table Grid 3"/>
+    <w:lsdException w:uiPriority="99" w:name="Table Grid 4"/>
+    <w:lsdException w:uiPriority="99" w:name="Table Grid 5"/>
+    <w:lsdException w:uiPriority="99" w:name="Table Grid 6"/>
+    <w:lsdException w:uiPriority="99" w:name="Table Grid 7"/>
+    <w:lsdException w:uiPriority="99" w:name="Table Grid 8"/>
+    <w:lsdException w:uiPriority="99" w:name="Table List 1"/>
+    <w:lsdException w:uiPriority="99" w:name="Table List 2"/>
+    <w:lsdException w:uiPriority="99" w:name="Table List 3"/>
+    <w:lsdException w:uiPriority="99" w:name="Table List 4"/>
+    <w:lsdException w:uiPriority="99" w:name="Table List 5"/>
+    <w:lsdException w:uiPriority="99" w:name="Table List 6"/>
+    <w:lsdException w:uiPriority="99" w:name="Table List 7"/>
+    <w:lsdException w:uiPriority="99" w:name="Table List 8"/>
+    <w:lsdException w:uiPriority="99" w:name="Table 3D effects 1"/>
+    <w:lsdException w:uiPriority="99" w:name="Table 3D effects 2"/>
+    <w:lsdException w:uiPriority="99" w:name="Table 3D effects 3"/>
+    <w:lsdException w:uiPriority="99" w:name="Table Contemporary"/>
+    <w:lsdException w:uiPriority="99" w:name="Table Elegant"/>
+    <w:lsdException w:uiPriority="99" w:name="Table Professional"/>
+    <w:lsdException w:uiPriority="99" w:name="Table Subtle 1"/>
+    <w:lsdException w:uiPriority="99" w:name="Table Subtle 2"/>
+    <w:lsdException w:uiPriority="99" w:name="Table Web 1"/>
+    <w:lsdException w:uiPriority="99" w:name="Table Web 2"/>
+    <w:lsdException w:uiPriority="99" w:name="Table Web 3"/>
+    <w:lsdException w:qFormat="1" w:uiPriority="99" w:name="Balloon Text"/>
+    <w:lsdException w:qFormat="1" w:unhideWhenUsed="0" w:uiPriority="59" w:semiHidden="0" w:name="Table Grid"/>
+    <w:lsdException w:uiPriority="99" w:name="Table Theme"/>
+    <w:lsdException w:unhideWhenUsed="0" w:uiPriority="60" w:semiHidden="0" w:name="Light Shading"/>
+    <w:lsdException w:unhideWhenUsed="0" w:uiPriority="61" w:semiHidden="0" w:name="Light List"/>
+    <w:lsdException w:unhideWhenUsed="0" w:uiPriority="62" w:semiHidden="0" w:name="Light Grid"/>
+    <w:lsdException w:unhideWhenUsed="0" w:uiPriority="63" w:semiHidden="0" w:name="Medium Shading 1"/>
+    <w:lsdException w:unhideWhenUsed="0" w:uiPriority="64" w:semiHidden="0" w:name="Medium Shading 2"/>
+    <w:lsdException w:unhideWhenUsed="0" w:uiPriority="65" w:semiHidden="0" w:name="Medium List 1"/>
+    <w:lsdException w:unhideWhenUsed="0" w:uiPriority="66" w:semiHidden="0" w:name="Medium List 2"/>
+    <w:lsdException w:unhideWhenUsed="0" w:uiPriority="67" w:semiHidden="0" w:name="Medium Grid 1"/>
+    <w:lsdException w:unhideWhenUsed="0" w:uiPriority="68" w:semiHidden="0" w:name="Medium Grid 2"/>
+    <w:lsdException w:unhideWhenUsed="0" w:uiPriority="69" w:semiHidden="0" w:name="Medium Grid 3"/>
+    <w:lsdException w:unhideWhenUsed="0" w:uiPriority="70" w:semiHidden="0" w:name="Dark List"/>
+    <w:lsdException w:unhideWhenUsed="0" w:uiPriority="71" w:semiHidden="0" w:name="Colorful Shading"/>
+    <w:lsdException w:unhideWhenUsed="0" w:uiPriority="72" w:semiHidden="0" w:name="Colorful List"/>
+    <w:lsdException w:unhideWhenUsed="0" w:uiPriority="73" w:semiHidden="0" w:name="Colorful Grid"/>
+    <w:lsdException w:unhideWhenUsed="0" w:uiPriority="60" w:semiHidden="0" w:name="Light Shading Accent 1"/>
+    <w:lsdException w:unhideWhenUsed="0" w:uiPriority="61" w:semiHidden="0" w:name="Light List Accent 1"/>
+    <w:lsdException w:unhideWhenUsed="0" w:uiPriority="62" w:semiHidden="0" w:name="Light Grid Accent 1"/>
+    <w:lsdException w:unhideWhenUsed="0" w:uiPriority="63" w:semiHidden="0" w:name="Medium Shading 1 Accent 1"/>
+    <w:lsdException w:unhideWhenUsed="0" w:uiPriority="64" w:semiHidden="0" w:name="Medium Shading 2 Accent 1"/>
+    <w:lsdException w:unhideWhenUsed="0" w:uiPriority="65" w:semiHidden="0" w:name="Medium List 1 Accent 1"/>
+    <w:lsdException w:unhideWhenUsed="0" w:uiPriority="66" w:semiHidden="0" w:name="Medium List 2 Accent 1"/>
+    <w:lsdException w:unhideWhenUsed="0" w:uiPriority="67" w:semiHidden="0" w:name="Medium Grid 1 Accent 1"/>
+    <w:lsdException w:unhideWhenUsed="0" w:uiPriority="68" w:semiHidden="0" w:name="Medium Grid 2 Accent 1"/>
+    <w:lsdException w:unhideWhenUsed="0" w:uiPriority="69" w:semiHidden="0" w:name="Medium Grid 3 Accent 1"/>
+    <w:lsdException w:unhideWhenUsed="0" w:uiPriority="70" w:semiHidden="0" w:name="Dark List Accent 1"/>
+    <w:lsdException w:unhideWhenUsed="0" w:uiPriority="71" w:semiHidden="0" w:name="Colorful Shading Accent 1"/>
+    <w:lsdException w:unhideWhenUsed="0" w:uiPriority="72" w:semiHidden="0" w:name="Colorful List Accent 1"/>
+    <w:lsdException w:unhideWhenUsed="0" w:uiPriority="73" w:semiHidden="0" w:name="Colorful Grid Accent 1"/>
+    <w:lsdException w:unhideWhenUsed="0" w:uiPriority="60" w:semiHidden="0" w:name="Light Shading Accent 2"/>
+    <w:lsdException w:unhideWhenUsed="0" w:uiPriority="61" w:semiHidden="0" w:name="Light List Accent 2"/>
+    <w:lsdException w:unhideWhenUsed="0" w:uiPriority="62" w:semiHidden="0" w:name="Light Grid Accent 2"/>
+    <w:lsdException w:unhideWhenUsed="0" w:uiPriority="63" w:semiHidden="0" w:name="Medium Shading 1 Accent 2"/>
+    <w:lsdException w:unhideWhenUsed="0" w:uiPriority="64" w:semiHidden="0" w:name="Medium Shading 2 Accent 2"/>
+    <w:lsdException w:unhideWhenUsed="0" w:uiPriority="65" w:semiHidden="0" w:name="Medium List 1 Accent 2"/>
+    <w:lsdException w:unhideWhenUsed="0" w:uiPriority="66" w:semiHidden="0" w:name="Medium List 2 Accent 2"/>
+    <w:lsdException w:unhideWhenUsed="0" w:uiPriority="67" w:semiHidden="0" w:name="Medium Grid 1 Accent 2"/>
+    <w:lsdException w:unhideWhenUsed="0" w:uiPriority="68" w:semiHidden="0" w:name="Medium Grid 2 Accent 2"/>
+    <w:lsdException w:unhideWhenUsed="0" w:uiPriority="69" w:semiHidden="0" w:name="Medium Grid 3 Accent 2"/>
+    <w:lsdException w:unhideWhenUsed="0" w:uiPriority="70" w:semiHidden="0" w:name="Dark List Accent 2"/>
+    <w:lsdException w:unhideWhenUsed="0" w:uiPriority="71" w:semiHidden="0" w:name="Colorful Shading Accent 2"/>
+    <w:lsdException w:unhideWhenUsed="0" w:uiPriority="72" w:semiHidden="0" w:name="Colorful List Accent 2"/>
+    <w:lsdException w:unhideWhenUsed="0" w:uiPriority="73" w:semiHidden="0" w:name="Colorful Grid Accent 2"/>
+    <w:lsdException w:unhideWhenUsed="0" w:uiPriority="60" w:semiHidden="0" w:name="Light Shading Accent 3"/>
+    <w:lsdException w:unhideWhenUsed="0" w:uiPriority="61" w:semiHidden="0" w:name="Light List Accent 3"/>
+    <w:lsdException w:unhideWhenUsed="0" w:uiPriority="62" w:semiHidden="0" w:name="Light Grid Accent 3"/>
+    <w:lsdException w:unhideWhenUsed="0" w:uiPriority="63" w:semiHidden="0" w:name="Medium Shading 1 Accent 3"/>
+    <w:lsdException w:unhideWhenUsed="0" w:uiPriority="64" w:semiHidden="0" w:name="Medium Shading 2 Accent 3"/>
+    <w:lsdException w:unhideWhenUsed="0" w:uiPriority="65" w:semiHidden="0" w:name="Medium List 1 Accent 3"/>
+    <w:lsdException w:unhideWhenUsed="0" w:uiPriority="66" w:semiHidden="0" w:name="Medium List 2 Accent 3"/>
+    <w:lsdException w:unhideWhenUsed="0" w:uiPriority="67" w:semiHidden="0" w:name="Medium Grid 1 Accent 3"/>
+    <w:lsdException w:unhideWhenUsed="0" w:uiPriority="68" w:semiHidden="0" w:name="Medium Grid 2 Accent 3"/>
+    <w:lsdException w:unhideWhenUsed="0" w:uiPriority="69" w:semiHidden="0" w:name="Medium Grid 3 Accent 3"/>
+    <w:lsdException w:unhideWhenUsed="0" w:uiPriority="70" w:semiHidden="0" w:name="Dark List Accent 3"/>
+    <w:lsdException w:unhideWhenUsed="0" w:uiPriority="71" w:semiHidden="0" w:name="Colorful Shading Accent 3"/>
+    <w:lsdException w:unhideWhenUsed="0" w:uiPriority="72" w:semiHidden="0" w:name="Colorful List Accent 3"/>
+    <w:lsdException w:unhideWhenUsed="0" w:uiPriority="73" w:semiHidden="0" w:name="Colorful Grid Accent 3"/>
+    <w:lsdException w:unhideWhenUsed="0" w:uiPriority="60" w:semiHidden="0" w:name="Light Shading Accent 4"/>
+    <w:lsdException w:unhideWhenUsed="0" w:uiPriority="61" w:semiHidden="0" w:name="Light List Accent 4"/>
+    <w:lsdException w:unhideWhenUsed="0" w:uiPriority="62" w:semiHidden="0" w:name="Light Grid Accent 4"/>
+    <w:lsdException w:unhideWhenUsed="0" w:uiPriority="63" w:semiHidden="0" w:name="Medium Shading 1 Accent 4"/>
+    <w:lsdException w:unhideWhenUsed="0" w:uiPriority="64" w:semiHidden="0" w:name="Medium Shading 2 Accent 4"/>
+    <w:lsdException w:unhideWhenUsed="0" w:uiPriority="65" w:semiHidden="0" w:name="Medium List 1 Accent 4"/>
+    <w:lsdException w:unhideWhenUsed="0" w:uiPriority="66" w:semiHidden="0" w:name="Medium List 2 Accent 4"/>
+    <w:lsdException w:unhideWhenUsed="0" w:uiPriority="67" w:semiHidden="0" w:name="Medium Grid 1 Accent 4"/>
+    <w:lsdException w:unhideWhenUsed="0" w:uiPriority="68" w:semiHidden="0" w:name="Medium Grid 2 Accent 4"/>
+    <w:lsdException w:unhideWhenUsed="0" w:uiPriority="69" w:semiHidden="0" w:name="Medium Grid 3 Accent 4"/>
+    <w:lsdException w:unhideWhenUsed="0" w:uiPriority="70" w:semiHidden="0" w:name="Dark List Accent 4"/>
+    <w:lsdException w:unhideWhenUsed="0" w:uiPriority="71" w:semiHidden="0" w:name="Colorful Shading Accent 4"/>
+    <w:lsdException w:unhideWhenUsed="0" w:uiPriority="72" w:semiHidden="0" w:name="Colorful List Accent 4"/>
+    <w:lsdException w:unhideWhenUsed="0" w:uiPriority="73" w:semiHidden="0" w:name="Colorful Grid Accent 4"/>
+    <w:lsdException w:unhideWhenUsed="0" w:uiPriority="60" w:semiHidden="0" w:name="Light Shading Accent 5"/>
+    <w:lsdException w:unhideWhenUsed="0" w:uiPriority="61" w:semiHidden="0" w:name="Light List Accent 5"/>
+    <w:lsdException w:unhideWhenUsed="0" w:uiPriority="62" w:semiHidden="0" w:name="Light Grid Accent 5"/>
+    <w:lsdException w:unhideWhenUsed="0" w:uiPriority="63" w:semiHidden="0" w:name="Medium Shading 1 Accent 5"/>
+    <w:lsdException w:unhideWhenUsed="0" w:uiPriority="64" w:semiHidden="0" w:name="Medium Shading 2 Accent 5"/>
+    <w:lsdException w:unhideWhenUsed="0" w:uiPriority="65" w:semiHidden="0" w:name="Medium List 1 Accent 5"/>
+    <w:lsdException w:unhideWhenUsed="0" w:uiPriority="66" w:semiHidden="0" w:name="Medium List 2 Accent 5"/>
+    <w:lsdException w:unhideWhenUsed="0" w:uiPriority="67" w:semiHidden="0" w:name="Medium Grid 1 Accent 5"/>
+    <w:lsdException w:unhideWhenUsed="0" w:uiPriority="68" w:semiHidden="0" w:name="Medium Grid 2 Accent 5"/>
+    <w:lsdException w:unhideWhenUsed="0" w:uiPriority="69" w:semiHidden="0" w:name="Medium Grid 3 Accent 5"/>
+    <w:lsdException w:unhideWhenUsed="0" w:uiPriority="70" w:semiHidden="0" w:name="Dark List Accent 5"/>
+    <w:lsdException w:unhideWhenUsed="0" w:uiPriority="71" w:semiHidden="0" w:name="Colorful Shading Accent 5"/>
+    <w:lsdException w:unhideWhenUsed="0" w:uiPriority="72" w:semiHidden="0" w:name="Colorful List Accent 5"/>
+    <w:lsdException w:unhideWhenUsed="0" w:uiPriority="73" w:semiHidden="0" w:name="Colorful Grid Accent 5"/>
+    <w:lsdException w:unhideWhenUsed="0" w:uiPriority="60" w:semiHidden="0" w:name="Light Shading Accent 6"/>
+    <w:lsdException w:unhideWhenUsed="0" w:uiPriority="61" w:semiHidden="0" w:name="Light List Accent 6"/>
+    <w:lsdException w:unhideWhenUsed="0" w:uiPriority="62" w:semiHidden="0" w:name="Light Grid Accent 6"/>
+    <w:lsdException w:unhideWhenUsed="0" w:uiPriority="63" w:semiHidden="0" w:name="Medium Shading 1 Accent 6"/>
+    <w:lsdException w:unhideWhenUsed="0" w:uiPriority="64" w:semiHidden="0" w:name="Medium Shading 2 Accent 6"/>
+    <w:lsdException w:unhideWhenUsed="0" w:uiPriority="65" w:semiHidden="0" w:name="Medium List 1 Accent 6"/>
+    <w:lsdException w:unhideWhenUsed="0" w:uiPriority="66" w:semiHidden="0" w:name="Medium List 2 Accent 6"/>
+    <w:lsdException w:unhideWhenUsed="0" w:uiPriority="67" w:semiHidden="0" w:name="Medium Grid 1 Accent 6"/>
+    <w:lsdException w:unhideWhenUsed="0" w:uiPriority="68" w:semiHidden="0" w:name="Medium Grid 2 Accent 6"/>
+    <w:lsdException w:unhideWhenUsed="0" w:uiPriority="69" w:semiHidden="0" w:name="Medium Grid 3 Accent 6"/>
+    <w:lsdException w:unhideWhenUsed="0" w:uiPriority="70" w:semiHidden="0" w:name="Dark List Accent 6"/>
+    <w:lsdException w:unhideWhenUsed="0" w:uiPriority="71" w:semiHidden="0" w:name="Colorful Shading Accent 6"/>
+    <w:lsdException w:unhideWhenUsed="0" w:uiPriority="72" w:semiHidden="0" w:name="Colorful List Accent 6"/>
+    <w:lsdException w:unhideWhenUsed="0" w:uiPriority="73" w:semiHidden="0" w:name="Colorful Grid Accent 6"/>
   </w:latentStyles>
-  <w:style w:type="paragraph" w:default="1" w:styleId="Normal">
+  <w:style w:type="paragraph" w:default="1" w:styleId="1">
     <w:name w:val="Normal"/>
     <w:qFormat/>
+    <w:uiPriority w:val="0"/>
     <w:pPr>
       <w:spacing w:after="200" w:line="276" w:lineRule="auto"/>
     </w:pPr>
     <w:rPr>
+      <w:rFonts w:asciiTheme="minorHAnsi" w:hAnsiTheme="minorHAnsi" w:eastAsiaTheme="minorHAnsi" w:cstheme="minorBidi"/>
       <w:sz w:val="22"/>
       <w:szCs w:val="22"/>
-      <w:lang w:eastAsia="en-US"/>
+      <w:lang w:val="en-GB" w:eastAsia="en-US" w:bidi="ar-SA"/>
     </w:rPr>
   </w:style>
-  <w:style w:type="character" w:default="1" w:styleId="DefaultParagraphFont">
+  <w:style w:type="character" w:default="1" w:styleId="2">
     <w:name w:val="Default Paragraph Font"/>
-    <w:uiPriority w:val="1"/>
     <w:semiHidden/>
     <w:unhideWhenUsed/>
+    <w:uiPriority w:val="1"/>
   </w:style>
-  <w:style w:type="table" w:default="1" w:styleId="TableNormal">
+  <w:style w:type="table" w:default="1" w:styleId="3">
     <w:name w:val="Normal Table"/>
-    <w:uiPriority w:val="99"/>
     <w:semiHidden/>
     <w:unhideWhenUsed/>
+    <w:uiPriority w:val="99"/>
     <w:tblPr>
-      <w:tblInd w:w="0" w:type="dxa"/>
       <w:tblCellMar>
         <w:top w:w="0" w:type="dxa"/>
         <w:left w:w="108" w:type="dxa"/>
@@ -12613,80 +14339,14 @@
       </w:tblCellMar>
     </w:tblPr>
   </w:style>
-  <w:style w:type="numbering" w:default="1" w:styleId="NoList">
-    <w:name w:val="No List"/>
-    <w:uiPriority w:val="99"/>
+  <w:style w:type="paragraph" w:styleId="4">
+    <w:name w:val="Balloon Text"/>
+    <w:basedOn w:val="1"/>
+    <w:link w:val="10"/>
     <w:semiHidden/>
     <w:unhideWhenUsed/>
-  </w:style>
-  <w:style w:type="paragraph" w:styleId="Footer">
-    <w:name w:val="footer"/>
-    <w:basedOn w:val="Normal"/>
-    <w:link w:val="FooterChar"/>
+    <w:qFormat/>
     <w:uiPriority w:val="99"/>
-    <w:unhideWhenUsed/>
-    <w:qFormat/>
-    <w:pPr>
-      <w:tabs>
-        <w:tab w:val="center" w:pos="4513"/>
-        <w:tab w:val="right" w:pos="9026"/>
-      </w:tabs>
-      <w:spacing w:after="0" w:line="240" w:lineRule="auto"/>
-    </w:pPr>
-  </w:style>
-  <w:style w:type="paragraph" w:styleId="Header">
-    <w:name w:val="header"/>
-    <w:basedOn w:val="Normal"/>
-    <w:link w:val="HeaderChar"/>
-    <w:uiPriority w:val="99"/>
-    <w:unhideWhenUsed/>
-    <w:qFormat/>
-    <w:pPr>
-      <w:tabs>
-        <w:tab w:val="center" w:pos="4513"/>
-        <w:tab w:val="right" w:pos="9026"/>
-      </w:tabs>
-      <w:spacing w:after="0" w:line="240" w:lineRule="auto"/>
-    </w:pPr>
-  </w:style>
-  <w:style w:type="table" w:styleId="TableGrid">
-    <w:name w:val="Table Grid"/>
-    <w:basedOn w:val="TableNormal"/>
-    <w:uiPriority w:val="59"/>
-    <w:qFormat/>
-    <w:tblPr>
-      <w:tblBorders>
-        <w:top w:val="single" w:sz="4" w:space="0" w:color="auto"/>
-        <w:left w:val="single" w:sz="4" w:space="0" w:color="auto"/>
-        <w:bottom w:val="single" w:sz="4" w:space="0" w:color="auto"/>
-        <w:right w:val="single" w:sz="4" w:space="0" w:color="auto"/>
-        <w:insideH w:val="single" w:sz="4" w:space="0" w:color="auto"/>
-        <w:insideV w:val="single" w:sz="4" w:space="0" w:color="auto"/>
-      </w:tblBorders>
-    </w:tblPr>
-  </w:style>
-  <w:style w:type="character" w:customStyle="1" w:styleId="HeaderChar">
-    <w:name w:val="Header Char"/>
-    <w:basedOn w:val="DefaultParagraphFont"/>
-    <w:link w:val="Header"/>
-    <w:uiPriority w:val="99"/>
-    <w:qFormat/>
-  </w:style>
-  <w:style w:type="character" w:customStyle="1" w:styleId="FooterChar">
-    <w:name w:val="Footer Char"/>
-    <w:basedOn w:val="DefaultParagraphFont"/>
-    <w:link w:val="Footer"/>
-    <w:uiPriority w:val="99"/>
-    <w:qFormat/>
-  </w:style>
-  <w:style w:type="paragraph" w:styleId="BalloonText">
-    <w:name w:val="Balloon Text"/>
-    <w:basedOn w:val="Normal"/>
-    <w:link w:val="BalloonTextChar"/>
-    <w:uiPriority w:val="99"/>
-    <w:semiHidden/>
-    <w:unhideWhenUsed/>
-    <w:rsid w:val="002B076A"/>
     <w:pPr>
       <w:spacing w:after="0" w:line="240" w:lineRule="auto"/>
     </w:pPr>
@@ -12696,216 +14356,13 @@
       <w:szCs w:val="16"/>
     </w:rPr>
   </w:style>
-  <w:style w:type="character" w:customStyle="1" w:styleId="BalloonTextChar">
-    <w:name w:val="Balloon Text Char"/>
-    <w:basedOn w:val="DefaultParagraphFont"/>
-    <w:link w:val="BalloonText"/>
-    <w:uiPriority w:val="99"/>
-    <w:semiHidden/>
-    <w:rsid w:val="002B076A"/>
-    <w:rPr>
-      <w:rFonts w:ascii="Tahoma" w:hAnsi="Tahoma" w:cs="Tahoma"/>
-      <w:sz w:val="16"/>
-      <w:szCs w:val="16"/>
-      <w:lang w:eastAsia="en-US"/>
-    </w:rPr>
-  </w:style>
-</w:styles>
-</file>
-
-<file path=word/stylesWithEffects.xml><?xml version="1.0" encoding="utf-8"?>
-<w:styles xmlns:wpc="http://schemas.microsoft.com/office/word/2010/wordprocessingCanvas" xmlns:mc="http://schemas.openxmlformats.org/markup-compatibility/2006" xmlns:o="urn:schemas-microsoft-com:office:office" xmlns:r="http://schemas.openxmlformats.org/officeDocument/2006/relationships" xmlns:m="http://schemas.openxmlformats.org/officeDocument/2006/math" xmlns:v="urn:schemas-microsoft-com:vml" xmlns:wp14="http://schemas.microsoft.com/office/word/2010/wordprocessingDrawing" xmlns:wp="http://schemas.openxmlformats.org/drawingml/2006/wordprocessingDrawing" xmlns:w10="urn:schemas-microsoft-com:office:word" xmlns:w="http://schemas.openxmlformats.org/wordprocessingml/2006/main" xmlns:w14="http://schemas.microsoft.com/office/word/2010/wordml" xmlns:wpg="http://schemas.microsoft.com/office/word/2010/wordprocessingGroup" xmlns:wpi="http://schemas.microsoft.com/office/word/2010/wordprocessingInk" xmlns:wne="http://schemas.microsoft.com/office/word/2006/wordml" xmlns:wps="http://schemas.microsoft.com/office/word/2010/wordprocessingShape" mc:Ignorable="w14 wp14">
-  <w:docDefaults>
-    <w:rPrDefault>
-      <w:rPr>
-        <w:rFonts w:asciiTheme="minorHAnsi" w:eastAsiaTheme="minorHAnsi" w:hAnsiTheme="minorHAnsi" w:cstheme="minorBidi"/>
-        <w:lang w:val="en-GB" w:eastAsia="en-GB" w:bidi="ar-SA"/>
-      </w:rPr>
-    </w:rPrDefault>
-    <w:pPrDefault/>
-  </w:docDefaults>
-  <w:latentStyles w:defLockedState="0" w:defUIPriority="99" w:defSemiHidden="1" w:defUnhideWhenUsed="1" w:defQFormat="0" w:count="267">
-    <w:lsdException w:name="Normal" w:semiHidden="0" w:uiPriority="0" w:unhideWhenUsed="0" w:qFormat="1"/>
-    <w:lsdException w:name="heading 1" w:semiHidden="0" w:uiPriority="9" w:unhideWhenUsed="0" w:qFormat="1"/>
-    <w:lsdException w:name="heading 2" w:uiPriority="9" w:qFormat="1"/>
-    <w:lsdException w:name="heading 3" w:uiPriority="9" w:qFormat="1"/>
-    <w:lsdException w:name="heading 4" w:uiPriority="9" w:qFormat="1"/>
-    <w:lsdException w:name="heading 5" w:uiPriority="9" w:qFormat="1"/>
-    <w:lsdException w:name="heading 6" w:uiPriority="9" w:qFormat="1"/>
-    <w:lsdException w:name="heading 7" w:uiPriority="9" w:qFormat="1"/>
-    <w:lsdException w:name="heading 8" w:uiPriority="9" w:qFormat="1"/>
-    <w:lsdException w:name="heading 9" w:uiPriority="9" w:qFormat="1"/>
-    <w:lsdException w:name="toc 1" w:uiPriority="39"/>
-    <w:lsdException w:name="toc 2" w:uiPriority="39"/>
-    <w:lsdException w:name="toc 3" w:uiPriority="39"/>
-    <w:lsdException w:name="toc 4" w:uiPriority="39"/>
-    <w:lsdException w:name="toc 5" w:uiPriority="39"/>
-    <w:lsdException w:name="toc 6" w:uiPriority="39"/>
-    <w:lsdException w:name="toc 7" w:uiPriority="39"/>
-    <w:lsdException w:name="toc 8" w:uiPriority="39"/>
-    <w:lsdException w:name="toc 9" w:uiPriority="39"/>
-    <w:lsdException w:name="header" w:semiHidden="0" w:qFormat="1"/>
-    <w:lsdException w:name="footer" w:semiHidden="0" w:qFormat="1"/>
-    <w:lsdException w:name="caption" w:uiPriority="35" w:qFormat="1"/>
-    <w:lsdException w:name="Title" w:semiHidden="0" w:uiPriority="10" w:unhideWhenUsed="0" w:qFormat="1"/>
-    <w:lsdException w:name="Default Paragraph Font" w:uiPriority="1" w:qFormat="1"/>
-    <w:lsdException w:name="Subtitle" w:semiHidden="0" w:uiPriority="11" w:unhideWhenUsed="0" w:qFormat="1"/>
-    <w:lsdException w:name="Strong" w:semiHidden="0" w:uiPriority="22" w:unhideWhenUsed="0" w:qFormat="1"/>
-    <w:lsdException w:name="Emphasis" w:semiHidden="0" w:uiPriority="20" w:unhideWhenUsed="0" w:qFormat="1"/>
-    <w:lsdException w:name="Normal Table" w:qFormat="1"/>
-    <w:lsdException w:name="Table Grid" w:semiHidden="0" w:uiPriority="59" w:unhideWhenUsed="0" w:qFormat="1"/>
-    <w:lsdException w:name="Light Shading" w:semiHidden="0" w:uiPriority="60" w:unhideWhenUsed="0"/>
-    <w:lsdException w:name="Light List" w:semiHidden="0" w:uiPriority="61" w:unhideWhenUsed="0"/>
-    <w:lsdException w:name="Light Grid" w:semiHidden="0" w:uiPriority="62" w:unhideWhenUsed="0"/>
-    <w:lsdException w:name="Medium Shading 1" w:semiHidden="0" w:uiPriority="63" w:unhideWhenUsed="0"/>
-    <w:lsdException w:name="Medium Shading 2" w:semiHidden="0" w:uiPriority="64" w:unhideWhenUsed="0"/>
-    <w:lsdException w:name="Medium List 1" w:semiHidden="0" w:uiPriority="65" w:unhideWhenUsed="0"/>
-    <w:lsdException w:name="Medium List 2" w:semiHidden="0" w:uiPriority="66" w:unhideWhenUsed="0"/>
-    <w:lsdException w:name="Medium Grid 1" w:semiHidden="0" w:uiPriority="67" w:unhideWhenUsed="0"/>
-    <w:lsdException w:name="Medium Grid 2" w:semiHidden="0" w:uiPriority="68" w:unhideWhenUsed="0"/>
-    <w:lsdException w:name="Medium Grid 3" w:semiHidden="0" w:uiPriority="69" w:unhideWhenUsed="0"/>
-    <w:lsdException w:name="Dark List" w:semiHidden="0" w:uiPriority="70" w:unhideWhenUsed="0"/>
-    <w:lsdException w:name="Colorful Shading" w:semiHidden="0" w:uiPriority="71" w:unhideWhenUsed="0"/>
-    <w:lsdException w:name="Colorful List" w:semiHidden="0" w:uiPriority="72" w:unhideWhenUsed="0"/>
-    <w:lsdException w:name="Colorful Grid" w:semiHidden="0" w:uiPriority="73" w:unhideWhenUsed="0"/>
-    <w:lsdException w:name="Light Shading Accent 1" w:semiHidden="0" w:uiPriority="60" w:unhideWhenUsed="0"/>
-    <w:lsdException w:name="Light List Accent 1" w:semiHidden="0" w:uiPriority="61" w:unhideWhenUsed="0"/>
-    <w:lsdException w:name="Light Grid Accent 1" w:semiHidden="0" w:uiPriority="62" w:unhideWhenUsed="0"/>
-    <w:lsdException w:name="Medium Shading 1 Accent 1" w:semiHidden="0" w:uiPriority="63" w:unhideWhenUsed="0"/>
-    <w:lsdException w:name="Medium Shading 2 Accent 1" w:semiHidden="0" w:uiPriority="64" w:unhideWhenUsed="0"/>
-    <w:lsdException w:name="Medium List 1 Accent 1" w:semiHidden="0" w:uiPriority="65" w:unhideWhenUsed="0"/>
-    <w:lsdException w:name="Medium List 2 Accent 1" w:semiHidden="0" w:uiPriority="66" w:unhideWhenUsed="0"/>
-    <w:lsdException w:name="Medium Grid 1 Accent 1" w:semiHidden="0" w:uiPriority="67" w:unhideWhenUsed="0"/>
-    <w:lsdException w:name="Medium Grid 2 Accent 1" w:semiHidden="0" w:uiPriority="68" w:unhideWhenUsed="0"/>
-    <w:lsdException w:name="Medium Grid 3 Accent 1" w:semiHidden="0" w:uiPriority="69" w:unhideWhenUsed="0"/>
-    <w:lsdException w:name="Dark List Accent 1" w:semiHidden="0" w:uiPriority="70" w:unhideWhenUsed="0"/>
-    <w:lsdException w:name="Colorful Shading Accent 1" w:semiHidden="0" w:uiPriority="71" w:unhideWhenUsed="0"/>
-    <w:lsdException w:name="Colorful List Accent 1" w:semiHidden="0" w:uiPriority="72" w:unhideWhenUsed="0"/>
-    <w:lsdException w:name="Colorful Grid Accent 1" w:semiHidden="0" w:uiPriority="73" w:unhideWhenUsed="0"/>
-    <w:lsdException w:name="Light Shading Accent 2" w:semiHidden="0" w:uiPriority="60" w:unhideWhenUsed="0"/>
-    <w:lsdException w:name="Light List Accent 2" w:semiHidden="0" w:uiPriority="61" w:unhideWhenUsed="0"/>
-    <w:lsdException w:name="Light Grid Accent 2" w:semiHidden="0" w:uiPriority="62" w:unhideWhenUsed="0"/>
-    <w:lsdException w:name="Medium Shading 1 Accent 2" w:semiHidden="0" w:uiPriority="63" w:unhideWhenUsed="0"/>
-    <w:lsdException w:name="Medium Shading 2 Accent 2" w:semiHidden="0" w:uiPriority="64" w:unhideWhenUsed="0"/>
-    <w:lsdException w:name="Medium List 1 Accent 2" w:semiHidden="0" w:uiPriority="65" w:unhideWhenUsed="0"/>
-    <w:lsdException w:name="Medium List 2 Accent 2" w:semiHidden="0" w:uiPriority="66" w:unhideWhenUsed="0"/>
-    <w:lsdException w:name="Medium Grid 1 Accent 2" w:semiHidden="0" w:uiPriority="67" w:unhideWhenUsed="0"/>
-    <w:lsdException w:name="Medium Grid 2 Accent 2" w:semiHidden="0" w:uiPriority="68" w:unhideWhenUsed="0"/>
-    <w:lsdException w:name="Medium Grid 3 Accent 2" w:semiHidden="0" w:uiPriority="69" w:unhideWhenUsed="0"/>
-    <w:lsdException w:name="Dark List Accent 2" w:semiHidden="0" w:uiPriority="70" w:unhideWhenUsed="0"/>
-    <w:lsdException w:name="Colorful Shading Accent 2" w:semiHidden="0" w:uiPriority="71" w:unhideWhenUsed="0"/>
-    <w:lsdException w:name="Colorful List Accent 2" w:semiHidden="0" w:uiPriority="72" w:unhideWhenUsed="0"/>
-    <w:lsdException w:name="Colorful Grid Accent 2" w:semiHidden="0" w:uiPriority="73" w:unhideWhenUsed="0"/>
-    <w:lsdException w:name="Light Shading Accent 3" w:semiHidden="0" w:uiPriority="60" w:unhideWhenUsed="0"/>
-    <w:lsdException w:name="Light List Accent 3" w:semiHidden="0" w:uiPriority="61" w:unhideWhenUsed="0"/>
-    <w:lsdException w:name="Light Grid Accent 3" w:semiHidden="0" w:uiPriority="62" w:unhideWhenUsed="0"/>
-    <w:lsdException w:name="Medium Shading 1 Accent 3" w:semiHidden="0" w:uiPriority="63" w:unhideWhenUsed="0"/>
-    <w:lsdException w:name="Medium Shading 2 Accent 3" w:semiHidden="0" w:uiPriority="64" w:unhideWhenUsed="0"/>
-    <w:lsdException w:name="Medium List 1 Accent 3" w:semiHidden="0" w:uiPriority="65" w:unhideWhenUsed="0"/>
-    <w:lsdException w:name="Medium List 2 Accent 3" w:semiHidden="0" w:uiPriority="66" w:unhideWhenUsed="0"/>
-    <w:lsdException w:name="Medium Grid 1 Accent 3" w:semiHidden="0" w:uiPriority="67" w:unhideWhenUsed="0"/>
-    <w:lsdException w:name="Medium Grid 2 Accent 3" w:semiHidden="0" w:uiPriority="68" w:unhideWhenUsed="0"/>
-    <w:lsdException w:name="Medium Grid 3 Accent 3" w:semiHidden="0" w:uiPriority="69" w:unhideWhenUsed="0"/>
-    <w:lsdException w:name="Dark List Accent 3" w:semiHidden="0" w:uiPriority="70" w:unhideWhenUsed="0"/>
-    <w:lsdException w:name="Colorful Shading Accent 3" w:semiHidden="0" w:uiPriority="71" w:unhideWhenUsed="0"/>
-    <w:lsdException w:name="Colorful List Accent 3" w:semiHidden="0" w:uiPriority="72" w:unhideWhenUsed="0"/>
-    <w:lsdException w:name="Colorful Grid Accent 3" w:semiHidden="0" w:uiPriority="73" w:unhideWhenUsed="0"/>
-    <w:lsdException w:name="Light Shading Accent 4" w:semiHidden="0" w:uiPriority="60" w:unhideWhenUsed="0"/>
-    <w:lsdException w:name="Light List Accent 4" w:semiHidden="0" w:uiPriority="61" w:unhideWhenUsed="0"/>
-    <w:lsdException w:name="Light Grid Accent 4" w:semiHidden="0" w:uiPriority="62" w:unhideWhenUsed="0"/>
-    <w:lsdException w:name="Medium Shading 1 Accent 4" w:semiHidden="0" w:uiPriority="63" w:unhideWhenUsed="0"/>
-    <w:lsdException w:name="Medium Shading 2 Accent 4" w:semiHidden="0" w:uiPriority="64" w:unhideWhenUsed="0"/>
-    <w:lsdException w:name="Medium List 1 Accent 4" w:semiHidden="0" w:uiPriority="65" w:unhideWhenUsed="0"/>
-    <w:lsdException w:name="Medium List 2 Accent 4" w:semiHidden="0" w:uiPriority="66" w:unhideWhenUsed="0"/>
-    <w:lsdException w:name="Medium Grid 1 Accent 4" w:semiHidden="0" w:uiPriority="67" w:unhideWhenUsed="0"/>
-    <w:lsdException w:name="Medium Grid 2 Accent 4" w:semiHidden="0" w:uiPriority="68" w:unhideWhenUsed="0"/>
-    <w:lsdException w:name="Medium Grid 3 Accent 4" w:semiHidden="0" w:uiPriority="69" w:unhideWhenUsed="0"/>
-    <w:lsdException w:name="Dark List Accent 4" w:semiHidden="0" w:uiPriority="70" w:unhideWhenUsed="0"/>
-    <w:lsdException w:name="Colorful Shading Accent 4" w:semiHidden="0" w:uiPriority="71" w:unhideWhenUsed="0"/>
-    <w:lsdException w:name="Colorful List Accent 4" w:semiHidden="0" w:uiPriority="72" w:unhideWhenUsed="0"/>
-    <w:lsdException w:name="Colorful Grid Accent 4" w:semiHidden="0" w:uiPriority="73" w:unhideWhenUsed="0"/>
-    <w:lsdException w:name="Light Shading Accent 5" w:semiHidden="0" w:uiPriority="60" w:unhideWhenUsed="0"/>
-    <w:lsdException w:name="Light List Accent 5" w:semiHidden="0" w:uiPriority="61" w:unhideWhenUsed="0"/>
-    <w:lsdException w:name="Light Grid Accent 5" w:semiHidden="0" w:uiPriority="62" w:unhideWhenUsed="0"/>
-    <w:lsdException w:name="Medium Shading 1 Accent 5" w:semiHidden="0" w:uiPriority="63" w:unhideWhenUsed="0"/>
-    <w:lsdException w:name="Medium Shading 2 Accent 5" w:semiHidden="0" w:uiPriority="64" w:unhideWhenUsed="0"/>
-    <w:lsdException w:name="Medium List 1 Accent 5" w:semiHidden="0" w:uiPriority="65" w:unhideWhenUsed="0"/>
-    <w:lsdException w:name="Medium List 2 Accent 5" w:semiHidden="0" w:uiPriority="66" w:unhideWhenUsed="0"/>
-    <w:lsdException w:name="Medium Grid 1 Accent 5" w:semiHidden="0" w:uiPriority="67" w:unhideWhenUsed="0"/>
-    <w:lsdException w:name="Medium Grid 2 Accent 5" w:semiHidden="0" w:uiPriority="68" w:unhideWhenUsed="0"/>
-    <w:lsdException w:name="Medium Grid 3 Accent 5" w:semiHidden="0" w:uiPriority="69" w:unhideWhenUsed="0"/>
-    <w:lsdException w:name="Dark List Accent 5" w:semiHidden="0" w:uiPriority="70" w:unhideWhenUsed="0"/>
-    <w:lsdException w:name="Colorful Shading Accent 5" w:semiHidden="0" w:uiPriority="71" w:unhideWhenUsed="0"/>
-    <w:lsdException w:name="Colorful List Accent 5" w:semiHidden="0" w:uiPriority="72" w:unhideWhenUsed="0"/>
-    <w:lsdException w:name="Colorful Grid Accent 5" w:semiHidden="0" w:uiPriority="73" w:unhideWhenUsed="0"/>
-    <w:lsdException w:name="Light Shading Accent 6" w:semiHidden="0" w:uiPriority="60" w:unhideWhenUsed="0"/>
-    <w:lsdException w:name="Light List Accent 6" w:semiHidden="0" w:uiPriority="61" w:unhideWhenUsed="0"/>
-    <w:lsdException w:name="Light Grid Accent 6" w:semiHidden="0" w:uiPriority="62" w:unhideWhenUsed="0"/>
-    <w:lsdException w:name="Medium Shading 1 Accent 6" w:semiHidden="0" w:uiPriority="63" w:unhideWhenUsed="0"/>
-    <w:lsdException w:name="Medium Shading 2 Accent 6" w:semiHidden="0" w:uiPriority="64" w:unhideWhenUsed="0"/>
-    <w:lsdException w:name="Medium List 1 Accent 6" w:semiHidden="0" w:uiPriority="65" w:unhideWhenUsed="0"/>
-    <w:lsdException w:name="Medium List 2 Accent 6" w:semiHidden="0" w:uiPriority="66" w:unhideWhenUsed="0"/>
-    <w:lsdException w:name="Medium Grid 1 Accent 6" w:semiHidden="0" w:uiPriority="67" w:unhideWhenUsed="0"/>
-    <w:lsdException w:name="Medium Grid 2 Accent 6" w:semiHidden="0" w:uiPriority="68" w:unhideWhenUsed="0"/>
-    <w:lsdException w:name="Medium Grid 3 Accent 6" w:semiHidden="0" w:uiPriority="69" w:unhideWhenUsed="0"/>
-    <w:lsdException w:name="Dark List Accent 6" w:semiHidden="0" w:uiPriority="70" w:unhideWhenUsed="0"/>
-    <w:lsdException w:name="Colorful Shading Accent 6" w:semiHidden="0" w:uiPriority="71" w:unhideWhenUsed="0"/>
-    <w:lsdException w:name="Colorful List Accent 6" w:semiHidden="0" w:uiPriority="72" w:unhideWhenUsed="0"/>
-    <w:lsdException w:name="Colorful Grid Accent 6" w:semiHidden="0" w:uiPriority="73" w:unhideWhenUsed="0"/>
-    <w:lsdException w:name="Subtle Emphasis" w:semiHidden="0" w:uiPriority="19" w:unhideWhenUsed="0" w:qFormat="1"/>
-    <w:lsdException w:name="Intense Emphasis" w:semiHidden="0" w:uiPriority="21" w:unhideWhenUsed="0" w:qFormat="1"/>
-    <w:lsdException w:name="Subtle Reference" w:semiHidden="0" w:uiPriority="31" w:unhideWhenUsed="0" w:qFormat="1"/>
-    <w:lsdException w:name="Intense Reference" w:semiHidden="0" w:uiPriority="32" w:unhideWhenUsed="0" w:qFormat="1"/>
-    <w:lsdException w:name="Book Title" w:semiHidden="0" w:uiPriority="33" w:unhideWhenUsed="0" w:qFormat="1"/>
-    <w:lsdException w:name="Bibliography" w:uiPriority="37"/>
-    <w:lsdException w:name="TOC Heading" w:uiPriority="39" w:qFormat="1"/>
-  </w:latentStyles>
-  <w:style w:type="paragraph" w:default="1" w:styleId="Normal">
-    <w:name w:val="Normal"/>
-    <w:qFormat/>
-    <w:pPr>
-      <w:spacing w:after="200" w:line="276" w:lineRule="auto"/>
-    </w:pPr>
-    <w:rPr>
-      <w:sz w:val="22"/>
-      <w:szCs w:val="22"/>
-      <w:lang w:eastAsia="en-US"/>
-    </w:rPr>
-  </w:style>
-  <w:style w:type="character" w:default="1" w:styleId="DefaultParagraphFont">
-    <w:name w:val="Default Paragraph Font"/>
-    <w:uiPriority w:val="1"/>
-    <w:semiHidden/>
-    <w:unhideWhenUsed/>
-  </w:style>
-  <w:style w:type="table" w:default="1" w:styleId="TableNormal">
-    <w:name w:val="Normal Table"/>
-    <w:uiPriority w:val="99"/>
-    <w:semiHidden/>
-    <w:unhideWhenUsed/>
-    <w:tblPr>
-      <w:tblInd w:w="0" w:type="dxa"/>
-      <w:tblCellMar>
-        <w:top w:w="0" w:type="dxa"/>
-        <w:left w:w="108" w:type="dxa"/>
-        <w:bottom w:w="0" w:type="dxa"/>
-        <w:right w:w="108" w:type="dxa"/>
-      </w:tblCellMar>
-    </w:tblPr>
-  </w:style>
-  <w:style w:type="numbering" w:default="1" w:styleId="NoList">
-    <w:name w:val="No List"/>
-    <w:uiPriority w:val="99"/>
-    <w:semiHidden/>
-    <w:unhideWhenUsed/>
-  </w:style>
-  <w:style w:type="paragraph" w:styleId="Footer">
+  <w:style w:type="paragraph" w:styleId="5">
     <w:name w:val="footer"/>
-    <w:basedOn w:val="Normal"/>
-    <w:link w:val="FooterChar"/>
-    <w:uiPriority w:val="99"/>
+    <w:basedOn w:val="1"/>
+    <w:link w:val="9"/>
     <w:unhideWhenUsed/>
     <w:qFormat/>
+    <w:uiPriority w:val="99"/>
     <w:pPr>
       <w:tabs>
         <w:tab w:val="center" w:pos="4513"/>
@@ -12914,13 +14371,13 @@
       <w:spacing w:after="0" w:line="240" w:lineRule="auto"/>
     </w:pPr>
   </w:style>
-  <w:style w:type="paragraph" w:styleId="Header">
+  <w:style w:type="paragraph" w:styleId="6">
     <w:name w:val="header"/>
-    <w:basedOn w:val="Normal"/>
-    <w:link w:val="HeaderChar"/>
-    <w:uiPriority w:val="99"/>
+    <w:basedOn w:val="1"/>
+    <w:link w:val="8"/>
     <w:unhideWhenUsed/>
     <w:qFormat/>
+    <w:uiPriority w:val="99"/>
     <w:pPr>
       <w:tabs>
         <w:tab w:val="center" w:pos="4513"/>
@@ -12929,60 +14386,42 @@
       <w:spacing w:after="0" w:line="240" w:lineRule="auto"/>
     </w:pPr>
   </w:style>
-  <w:style w:type="table" w:styleId="TableGrid">
+  <w:style w:type="table" w:styleId="7">
     <w:name w:val="Table Grid"/>
-    <w:basedOn w:val="TableNormal"/>
+    <w:basedOn w:val="3"/>
+    <w:qFormat/>
     <w:uiPriority w:val="59"/>
-    <w:qFormat/>
     <w:tblPr>
       <w:tblBorders>
-        <w:top w:val="single" w:sz="4" w:space="0" w:color="auto"/>
-        <w:left w:val="single" w:sz="4" w:space="0" w:color="auto"/>
-        <w:bottom w:val="single" w:sz="4" w:space="0" w:color="auto"/>
-        <w:right w:val="single" w:sz="4" w:space="0" w:color="auto"/>
-        <w:insideH w:val="single" w:sz="4" w:space="0" w:color="auto"/>
-        <w:insideV w:val="single" w:sz="4" w:space="0" w:color="auto"/>
+        <w:top w:val="single" w:color="auto" w:sz="4" w:space="0"/>
+        <w:left w:val="single" w:color="auto" w:sz="4" w:space="0"/>
+        <w:bottom w:val="single" w:color="auto" w:sz="4" w:space="0"/>
+        <w:right w:val="single" w:color="auto" w:sz="4" w:space="0"/>
+        <w:insideH w:val="single" w:color="auto" w:sz="4" w:space="0"/>
+        <w:insideV w:val="single" w:color="auto" w:sz="4" w:space="0"/>
       </w:tblBorders>
     </w:tblPr>
   </w:style>
-  <w:style w:type="character" w:customStyle="1" w:styleId="HeaderChar">
+  <w:style w:type="character" w:customStyle="1" w:styleId="8">
     <w:name w:val="Header Char"/>
-    <w:basedOn w:val="DefaultParagraphFont"/>
-    <w:link w:val="Header"/>
+    <w:basedOn w:val="2"/>
+    <w:link w:val="6"/>
+    <w:qFormat/>
     <w:uiPriority w:val="99"/>
+  </w:style>
+  <w:style w:type="character" w:customStyle="1" w:styleId="9">
+    <w:name w:val="Footer Char"/>
+    <w:basedOn w:val="2"/>
+    <w:link w:val="5"/>
     <w:qFormat/>
+    <w:uiPriority w:val="99"/>
   </w:style>
-  <w:style w:type="character" w:customStyle="1" w:styleId="FooterChar">
-    <w:name w:val="Footer Char"/>
-    <w:basedOn w:val="DefaultParagraphFont"/>
-    <w:link w:val="Footer"/>
+  <w:style w:type="character" w:customStyle="1" w:styleId="10">
+    <w:name w:val="Balloon Text Char"/>
+    <w:basedOn w:val="2"/>
+    <w:link w:val="4"/>
+    <w:semiHidden/>
     <w:uiPriority w:val="99"/>
-    <w:qFormat/>
-  </w:style>
-  <w:style w:type="paragraph" w:styleId="BalloonText">
-    <w:name w:val="Balloon Text"/>
-    <w:basedOn w:val="Normal"/>
-    <w:link w:val="BalloonTextChar"/>
-    <w:uiPriority w:val="99"/>
-    <w:semiHidden/>
-    <w:unhideWhenUsed/>
-    <w:rsid w:val="002B076A"/>
-    <w:pPr>
-      <w:spacing w:after="0" w:line="240" w:lineRule="auto"/>
-    </w:pPr>
-    <w:rPr>
-      <w:rFonts w:ascii="Tahoma" w:hAnsi="Tahoma" w:cs="Tahoma"/>
-      <w:sz w:val="16"/>
-      <w:szCs w:val="16"/>
-    </w:rPr>
-  </w:style>
-  <w:style w:type="character" w:customStyle="1" w:styleId="BalloonTextChar">
-    <w:name w:val="Balloon Text Char"/>
-    <w:basedOn w:val="DefaultParagraphFont"/>
-    <w:link w:val="BalloonText"/>
-    <w:uiPriority w:val="99"/>
-    <w:semiHidden/>
-    <w:rsid w:val="002B076A"/>
     <w:rPr>
       <w:rFonts w:ascii="Tahoma" w:hAnsi="Tahoma" w:cs="Tahoma"/>
       <w:sz w:val="16"/>
@@ -13274,7 +14713,6 @@
     </a:fmtScheme>
   </a:themeElements>
   <a:objectDefaults/>
-  <a:extraClrSchemeLst/>
 </a:theme>
 </file>
 
@@ -13284,8 +14722,6 @@
 
 <file path=customXml/itemProps1.xml><?xml version="1.0" encoding="utf-8"?>
 <ds:datastoreItem xmlns:ds="http://schemas.openxmlformats.org/officeDocument/2006/customXml" ds:itemID="{492C80F5-45E0-44B3-9FF2-696539EA04E3}">
-  <ds:schemaRefs>
-    <ds:schemaRef ds:uri="http://schemas.openxmlformats.org/officeDocument/2006/bibliography"/>
-  </ds:schemaRefs>
+  <ds:schemaRefs/>
 </ds:datastoreItem>
 </file>
</xml_diff>